<commit_message>
Update of the files at 08/09/2017
First version of the document "kinematicOfMagnetizedElectron.docx" is
finished
</commit_message>
<xml_diff>
--- a/rsfriction/fricrionForce_YuE/docs/kinematicOfMagnetizedElectron.docx
+++ b/rsfriction/fricrionForce_YuE/docs/kinematicOfMagnetizedElectron.docx
@@ -20,7 +20,16 @@
           <w:szCs w:val="28"/>
           <w:u w:val="single"/>
         </w:rPr>
-        <w:t>Magnetized Electron: kinematic of the motion</w:t>
+        <w:t>Magnetized Electron: Kinematic of the M</w:t>
+      </w:r>
+      <w:r>
+        <w:rPr>
+          <w:b/>
+          <w:sz w:val="28"/>
+          <w:szCs w:val="28"/>
+          <w:u w:val="single"/>
+        </w:rPr>
+        <w:t>otion</w:t>
       </w:r>
     </w:p>
     <w:p>
@@ -84,7 +93,7 @@
           <v:shape id="_x0000_i1025" type="#_x0000_t75" style="width:51pt;height:25.5pt" o:ole="">
             <v:imagedata r:id="rId4" o:title=""/>
           </v:shape>
-          <o:OLEObject Type="Embed" ProgID="Equation.DSMT4" ShapeID="_x0000_i1025" DrawAspect="Content" ObjectID="_1563720207" r:id="rId5"/>
+          <o:OLEObject Type="Embed" ProgID="Equation.DSMT4" ShapeID="_x0000_i1025" DrawAspect="Content" ObjectID="_1563780783" r:id="rId5"/>
         </w:object>
       </w:r>
       <w:r>
@@ -112,10 +121,10 @@
           <w:szCs w:val="28"/>
         </w:rPr>
         <w:object w:dxaOrig="2360" w:dyaOrig="720">
-          <v:shape id="_x0000_i1035" type="#_x0000_t75" style="width:150pt;height:46.5pt" o:ole="">
+          <v:shape id="_x0000_i1026" type="#_x0000_t75" style="width:150pt;height:46.5pt" o:ole="">
             <v:imagedata r:id="rId6" o:title=""/>
           </v:shape>
-          <o:OLEObject Type="Embed" ProgID="Equation.DSMT4" ShapeID="_x0000_i1035" DrawAspect="Content" ObjectID="_1563720208" r:id="rId7"/>
+          <o:OLEObject Type="Embed" ProgID="Equation.DSMT4" ShapeID="_x0000_i1026" DrawAspect="Content" ObjectID="_1563780784" r:id="rId7"/>
         </w:object>
       </w:r>
       <w:r>
@@ -164,10 +173,10 @@
           <w:szCs w:val="28"/>
         </w:rPr>
         <w:object w:dxaOrig="220" w:dyaOrig="360">
-          <v:shape id="_x0000_i1037" type="#_x0000_t75" style="width:14.25pt;height:22.5pt" o:ole="">
+          <v:shape id="_x0000_i1027" type="#_x0000_t75" style="width:14.25pt;height:22.5pt" o:ole="">
             <v:imagedata r:id="rId8" o:title=""/>
           </v:shape>
-          <o:OLEObject Type="Embed" ProgID="Equation.DSMT4" ShapeID="_x0000_i1037" DrawAspect="Content" ObjectID="_1563720209" r:id="rId9"/>
+          <o:OLEObject Type="Embed" ProgID="Equation.DSMT4" ShapeID="_x0000_i1027" DrawAspect="Content" ObjectID="_1563780785" r:id="rId9"/>
         </w:object>
       </w:r>
       <w:r>
@@ -187,7 +196,7 @@
           <v:shape id="_x0000_i1028" type="#_x0000_t75" style="width:15.75pt;height:23.25pt" o:ole="">
             <v:imagedata r:id="rId10" o:title=""/>
           </v:shape>
-          <o:OLEObject Type="Embed" ProgID="Equation.DSMT4" ShapeID="_x0000_i1028" DrawAspect="Content" ObjectID="_1563720210" r:id="rId11"/>
+          <o:OLEObject Type="Embed" ProgID="Equation.DSMT4" ShapeID="_x0000_i1028" DrawAspect="Content" ObjectID="_1563780786" r:id="rId11"/>
         </w:object>
       </w:r>
       <w:r>
@@ -218,10 +227,10 @@
           <w:szCs w:val="28"/>
         </w:rPr>
         <w:object w:dxaOrig="720" w:dyaOrig="400">
-          <v:shape id="_x0000_i1106" type="#_x0000_t75" style="width:47.25pt;height:25.5pt" o:ole="">
+          <v:shape id="_x0000_i1029" type="#_x0000_t75" style="width:47.25pt;height:25.5pt" o:ole="">
             <v:imagedata r:id="rId12" o:title=""/>
           </v:shape>
-          <o:OLEObject Type="Embed" ProgID="Equation.DSMT4" ShapeID="_x0000_i1106" DrawAspect="Content" ObjectID="_1563720211" r:id="rId13"/>
+          <o:OLEObject Type="Embed" ProgID="Equation.DSMT4" ShapeID="_x0000_i1029" DrawAspect="Content" ObjectID="_1563780787" r:id="rId13"/>
         </w:object>
       </w:r>
       <w:r>
@@ -262,7 +271,7 @@
           <v:shape id="_x0000_i1030" type="#_x0000_t75" style="width:15.75pt;height:23.25pt" o:ole="">
             <v:imagedata r:id="rId14" o:title=""/>
           </v:shape>
-          <o:OLEObject Type="Embed" ProgID="Equation.DSMT4" ShapeID="_x0000_i1030" DrawAspect="Content" ObjectID="_1563720212" r:id="rId15"/>
+          <o:OLEObject Type="Embed" ProgID="Equation.DSMT4" ShapeID="_x0000_i1030" DrawAspect="Content" ObjectID="_1563780788" r:id="rId15"/>
         </w:object>
       </w:r>
       <w:r>
@@ -326,7 +335,7 @@
           <v:shape id="_x0000_i1031" type="#_x0000_t75" style="width:74.25pt;height:23.25pt" o:ole="">
             <v:imagedata r:id="rId16" o:title=""/>
           </v:shape>
-          <o:OLEObject Type="Embed" ProgID="Equation.DSMT4" ShapeID="_x0000_i1031" DrawAspect="Content" ObjectID="_1563720213" r:id="rId17"/>
+          <o:OLEObject Type="Embed" ProgID="Equation.DSMT4" ShapeID="_x0000_i1031" DrawAspect="Content" ObjectID="_1563780789" r:id="rId17"/>
         </w:object>
       </w:r>
       <w:r>
@@ -353,7 +362,7 @@
           <v:shape id="_x0000_i1032" type="#_x0000_t75" style="width:81.75pt;height:23.25pt" o:ole="">
             <v:imagedata r:id="rId18" o:title=""/>
           </v:shape>
-          <o:OLEObject Type="Embed" ProgID="Equation.DSMT4" ShapeID="_x0000_i1032" DrawAspect="Content" ObjectID="_1563720214" r:id="rId19"/>
+          <o:OLEObject Type="Embed" ProgID="Equation.DSMT4" ShapeID="_x0000_i1032" DrawAspect="Content" ObjectID="_1563780790" r:id="rId19"/>
         </w:object>
       </w:r>
       <w:r>
@@ -410,7 +419,7 @@
           <v:shape id="_x0000_i1033" type="#_x0000_t75" style="width:50.25pt;height:25.5pt" o:ole="">
             <v:imagedata r:id="rId20" o:title=""/>
           </v:shape>
-          <o:OLEObject Type="Embed" ProgID="Equation.DSMT4" ShapeID="_x0000_i1033" DrawAspect="Content" ObjectID="_1563720215" r:id="rId21"/>
+          <o:OLEObject Type="Embed" ProgID="Equation.DSMT4" ShapeID="_x0000_i1033" DrawAspect="Content" ObjectID="_1563780791" r:id="rId21"/>
         </w:object>
       </w:r>
       <w:r>
@@ -525,10 +534,10 @@
           <w:szCs w:val="28"/>
         </w:rPr>
         <w:object w:dxaOrig="2100" w:dyaOrig="760">
-          <v:shape id="_x0000_i1040" type="#_x0000_t75" style="width:134.25pt;height:48.75pt" o:ole="">
+          <v:shape id="_x0000_i1034" type="#_x0000_t75" style="width:134.25pt;height:48.75pt" o:ole="">
             <v:imagedata r:id="rId23" o:title=""/>
           </v:shape>
-          <o:OLEObject Type="Embed" ProgID="Equation.DSMT4" ShapeID="_x0000_i1040" DrawAspect="Content" ObjectID="_1563720216" r:id="rId24"/>
+          <o:OLEObject Type="Embed" ProgID="Equation.DSMT4" ShapeID="_x0000_i1034" DrawAspect="Content" ObjectID="_1563780792" r:id="rId24"/>
         </w:object>
       </w:r>
       <w:r>
@@ -594,10 +603,10 @@
           <w:szCs w:val="28"/>
         </w:rPr>
         <w:object w:dxaOrig="2740" w:dyaOrig="1480">
-          <v:shape id="_x0000_i1049" type="#_x0000_t75" style="width:174.75pt;height:95.25pt" o:ole="">
+          <v:shape id="_x0000_i1035" type="#_x0000_t75" style="width:174.75pt;height:95.25pt" o:ole="">
             <v:imagedata r:id="rId25" o:title=""/>
           </v:shape>
-          <o:OLEObject Type="Embed" ProgID="Equation.DSMT4" ShapeID="_x0000_i1049" DrawAspect="Content" ObjectID="_1563720217" r:id="rId26"/>
+          <o:OLEObject Type="Embed" ProgID="Equation.DSMT4" ShapeID="_x0000_i1035" DrawAspect="Content" ObjectID="_1563780793" r:id="rId26"/>
         </w:object>
       </w:r>
       <w:r>
@@ -677,10 +686,10 @@
           <w:szCs w:val="28"/>
         </w:rPr>
         <w:object w:dxaOrig="4920" w:dyaOrig="780">
-          <v:shape id="_x0000_i1067" type="#_x0000_t75" style="width:314.25pt;height:50.25pt" o:ole="">
+          <v:shape id="_x0000_i1036" type="#_x0000_t75" style="width:314.25pt;height:50.25pt" o:ole="">
             <v:imagedata r:id="rId27" o:title=""/>
           </v:shape>
-          <o:OLEObject Type="Embed" ProgID="Equation.DSMT4" ShapeID="_x0000_i1067" DrawAspect="Content" ObjectID="_1563720218" r:id="rId28"/>
+          <o:OLEObject Type="Embed" ProgID="Equation.DSMT4" ShapeID="_x0000_i1036" DrawAspect="Content" ObjectID="_1563780794" r:id="rId28"/>
         </w:object>
       </w:r>
       <w:r>
@@ -722,10 +731,10 @@
           <w:szCs w:val="28"/>
         </w:rPr>
         <w:object w:dxaOrig="1939" w:dyaOrig="380">
-          <v:shape id="_x0000_i1059" type="#_x0000_t75" style="width:123.75pt;height:24.75pt" o:ole="">
+          <v:shape id="_x0000_i1037" type="#_x0000_t75" style="width:123.75pt;height:24.75pt" o:ole="">
             <v:imagedata r:id="rId29" o:title=""/>
           </v:shape>
-          <o:OLEObject Type="Embed" ProgID="Equation.DSMT4" ShapeID="_x0000_i1059" DrawAspect="Content" ObjectID="_1563720219" r:id="rId30"/>
+          <o:OLEObject Type="Embed" ProgID="Equation.DSMT4" ShapeID="_x0000_i1037" DrawAspect="Content" ObjectID="_1563780795" r:id="rId30"/>
         </w:object>
       </w:r>
       <w:r>
@@ -742,18 +751,45 @@
           <w:szCs w:val="28"/>
         </w:rPr>
         <w:object w:dxaOrig="260" w:dyaOrig="220">
-          <v:shape id="_x0000_i1062" type="#_x0000_t75" style="width:17.25pt;height:14.25pt" o:ole="">
+          <v:shape id="_x0000_i1038" type="#_x0000_t75" style="width:17.25pt;height:14.25pt" o:ole="">
             <v:imagedata r:id="rId31" o:title=""/>
           </v:shape>
-          <o:OLEObject Type="Embed" ProgID="Equation.DSMT4" ShapeID="_x0000_i1062" DrawAspect="Content" ObjectID="_1563720220" r:id="rId32"/>
-        </w:object>
-      </w:r>
-      <w:r>
-        <w:rPr>
-          <w:sz w:val="28"/>
-          <w:szCs w:val="28"/>
-        </w:rPr>
-        <w:t xml:space="preserve"> .</w:t>
+          <o:OLEObject Type="Embed" ProgID="Equation.DSMT4" ShapeID="_x0000_i1038" DrawAspect="Content" ObjectID="_1563780796" r:id="rId32"/>
+        </w:object>
+      </w:r>
+      <w:r>
+        <w:rPr>
+          <w:sz w:val="28"/>
+          <w:szCs w:val="28"/>
+        </w:rPr>
+        <w:t>.</w:t>
+      </w:r>
+      <w:r>
+        <w:rPr>
+          <w:sz w:val="28"/>
+          <w:szCs w:val="28"/>
+        </w:rPr>
+        <w:t xml:space="preserve"> Dependence of </w:t>
+      </w:r>
+      <w:r>
+        <w:rPr>
+          <w:position w:val="-12"/>
+          <w:sz w:val="28"/>
+          <w:szCs w:val="28"/>
+        </w:rPr>
+        <w:object w:dxaOrig="420" w:dyaOrig="360">
+          <v:shape id="_x0000_i1065" type="#_x0000_t75" style="width:27pt;height:23.25pt" o:ole="">
+            <v:imagedata r:id="rId33" o:title=""/>
+          </v:shape>
+          <o:OLEObject Type="Embed" ProgID="Equation.DSMT4" ShapeID="_x0000_i1065" DrawAspect="Content" ObjectID="_1563780797" r:id="rId34"/>
+        </w:object>
+      </w:r>
+      <w:r>
+        <w:rPr>
+          <w:sz w:val="28"/>
+          <w:szCs w:val="28"/>
+        </w:rPr>
+        <w:t xml:space="preserve"> on magnetic field is shown in the next figure.</w:t>
       </w:r>
     </w:p>
     <w:p>
@@ -767,368 +803,32 @@
       </w:pPr>
       <w:r>
         <w:rPr>
-          <w:sz w:val="28"/>
-          <w:szCs w:val="28"/>
-        </w:rPr>
-        <w:t xml:space="preserve">Displacement of magnetized electron across the magnetic field, as will be seen from the following, is very small. It means that distance </w:t>
-      </w:r>
-      <w:r>
-        <w:rPr>
-          <w:position w:val="-12"/>
-          <w:sz w:val="28"/>
-          <w:szCs w:val="28"/>
-        </w:rPr>
-        <w:object w:dxaOrig="240" w:dyaOrig="360">
-          <v:shape id="_x0000_i1071" type="#_x0000_t75" style="width:15.75pt;height:23.25pt" o:ole="">
-            <v:imagedata r:id="rId33" o:title=""/>
-          </v:shape>
-          <o:OLEObject Type="Embed" ProgID="Equation.DSMT4" ShapeID="_x0000_i1071" DrawAspect="Content" ObjectID="_1563720221" r:id="rId34"/>
-        </w:object>
-      </w:r>
-      <w:r>
-        <w:rPr>
-          <w:sz w:val="28"/>
-          <w:szCs w:val="28"/>
-        </w:rPr>
-        <w:t xml:space="preserve"> between ion and </w:t>
-      </w:r>
-      <w:r>
-        <w:rPr>
+          <w:noProof/>
           <w:sz w:val="28"/>
           <w:szCs w:val="28"/>
         </w:rPr>
         <w:lastRenderedPageBreak/>
-        <w:t>electron practically does not change</w:t>
-      </w:r>
-      <w:r>
-        <w:rPr>
-          <w:sz w:val="28"/>
-          <w:szCs w:val="28"/>
-        </w:rPr>
-        <w:t xml:space="preserve"> during collision</w:t>
-      </w:r>
-      <w:r>
-        <w:rPr>
-          <w:sz w:val="28"/>
-          <w:szCs w:val="28"/>
-        </w:rPr>
-        <w:t xml:space="preserve">, i.e. </w:t>
-      </w:r>
-      <w:r>
-        <w:rPr>
-          <w:position w:val="-12"/>
-          <w:sz w:val="28"/>
-          <w:szCs w:val="28"/>
-        </w:rPr>
-        <w:object w:dxaOrig="680" w:dyaOrig="360">
-          <v:shape id="_x0000_i1073" type="#_x0000_t75" style="width:45pt;height:23.25pt" o:ole="">
-            <v:imagedata r:id="rId35" o:title=""/>
-          </v:shape>
-          <o:OLEObject Type="Embed" ProgID="Equation.DSMT4" ShapeID="_x0000_i1073" DrawAspect="Content" ObjectID="_1563720222" r:id="rId36"/>
-        </w:object>
-      </w:r>
-      <w:r>
-        <w:rPr>
-          <w:sz w:val="28"/>
-          <w:szCs w:val="28"/>
-        </w:rPr>
-        <w:t xml:space="preserve">, where </w:t>
-      </w:r>
-      <w:r>
-        <w:rPr>
-          <w:sz w:val="28"/>
-          <w:szCs w:val="28"/>
-        </w:rPr>
-        <w:t xml:space="preserve"> </w:t>
-      </w:r>
-      <w:r>
-        <w:rPr>
-          <w:position w:val="-10"/>
-          <w:sz w:val="28"/>
-          <w:szCs w:val="28"/>
-        </w:rPr>
-        <w:object w:dxaOrig="240" w:dyaOrig="260">
-          <v:shape id="_x0000_i1076" type="#_x0000_t75" style="width:15.75pt;height:16.5pt" o:ole="">
-            <v:imagedata r:id="rId37" o:title=""/>
-          </v:shape>
-          <o:OLEObject Type="Embed" ProgID="Equation.DSMT4" ShapeID="_x0000_i1076" DrawAspect="Content" ObjectID="_1563720223" r:id="rId38"/>
-        </w:object>
-      </w:r>
-      <w:r>
-        <w:rPr>
-          <w:sz w:val="28"/>
-          <w:szCs w:val="28"/>
-        </w:rPr>
-        <w:t xml:space="preserve"> </w:t>
-      </w:r>
-      <w:r>
-        <w:rPr>
-          <w:sz w:val="28"/>
-          <w:szCs w:val="28"/>
-        </w:rPr>
-        <w:t xml:space="preserve">is impact parameter. So, equation (3b) rewriting as </w:t>
-      </w:r>
-    </w:p>
-    <w:p>
-      <w:pPr>
-        <w:spacing w:after="0"/>
-        <w:ind w:left="2880" w:firstLine="720"/>
-        <w:jc w:val="center"/>
-        <w:rPr>
-          <w:sz w:val="28"/>
-          <w:szCs w:val="28"/>
-        </w:rPr>
-      </w:pPr>
-      <w:r>
-        <w:rPr>
-          <w:position w:val="-28"/>
-          <w:sz w:val="28"/>
-          <w:szCs w:val="28"/>
-        </w:rPr>
-        <w:object w:dxaOrig="2340" w:dyaOrig="700">
-          <v:shape id="_x0000_i1079" type="#_x0000_t75" style="width:149.25pt;height:45pt" o:ole="">
-            <v:imagedata r:id="rId39" o:title=""/>
-          </v:shape>
-          <o:OLEObject Type="Embed" ProgID="Equation.DSMT4" ShapeID="_x0000_i1079" DrawAspect="Content" ObjectID="_1563720224" r:id="rId40"/>
-        </w:object>
-      </w:r>
-      <w:r>
-        <w:rPr>
-          <w:sz w:val="28"/>
-          <w:szCs w:val="28"/>
-        </w:rPr>
-        <w:tab/>
-      </w:r>
-      <w:r>
-        <w:rPr>
-          <w:sz w:val="28"/>
-          <w:szCs w:val="28"/>
-        </w:rPr>
-        <w:tab/>
-      </w:r>
-      <w:r>
-        <w:rPr>
-          <w:sz w:val="28"/>
-          <w:szCs w:val="28"/>
-        </w:rPr>
-        <w:tab/>
-        <w:t xml:space="preserve">      (5)</w:t>
-      </w:r>
-    </w:p>
-    <w:p>
-      <w:pPr>
-        <w:spacing w:after="0"/>
-        <w:jc w:val="both"/>
-        <w:rPr>
-          <w:sz w:val="28"/>
-          <w:szCs w:val="28"/>
-        </w:rPr>
-      </w:pPr>
-      <w:r>
-        <w:rPr>
-          <w:sz w:val="28"/>
-          <w:szCs w:val="28"/>
-          <w:lang w:val="en"/>
-        </w:rPr>
-        <w:t xml:space="preserve">In a plane perpendicular to the magnetic field with the origin at the center of the </w:t>
-      </w:r>
-      <w:proofErr w:type="spellStart"/>
-      <w:r>
-        <w:rPr>
-          <w:sz w:val="28"/>
-          <w:szCs w:val="28"/>
-          <w:lang w:val="en"/>
-        </w:rPr>
-        <w:t>Larmor</w:t>
-      </w:r>
-      <w:proofErr w:type="spellEnd"/>
-      <w:r>
-        <w:rPr>
-          <w:sz w:val="28"/>
-          <w:szCs w:val="28"/>
-          <w:lang w:val="en"/>
-        </w:rPr>
-        <w:t xml:space="preserve"> circle,</w:t>
-      </w:r>
-      <w:r>
-        <w:rPr>
-          <w:sz w:val="28"/>
-          <w:szCs w:val="28"/>
-          <w:lang w:val="en"/>
-        </w:rPr>
-        <w:t xml:space="preserve"> it is convenient to introduce the</w:t>
-      </w:r>
-      <w:r>
-        <w:rPr>
-          <w:sz w:val="28"/>
-          <w:szCs w:val="28"/>
-          <w:lang w:val="en"/>
-        </w:rPr>
-        <w:t xml:space="preserve"> local coordinate</w:t>
-      </w:r>
-      <w:r>
-        <w:rPr>
-          <w:sz w:val="28"/>
-          <w:szCs w:val="28"/>
-          <w:lang w:val="en"/>
-        </w:rPr>
-        <w:t xml:space="preserve"> system</w:t>
-      </w:r>
-      <w:r>
-        <w:rPr>
-          <w:sz w:val="28"/>
-          <w:szCs w:val="28"/>
-          <w:lang w:val="en"/>
-        </w:rPr>
-        <w:t xml:space="preserve"> </w:t>
-      </w:r>
-      <w:r>
-        <w:rPr>
-          <w:position w:val="-14"/>
-          <w:sz w:val="28"/>
-          <w:szCs w:val="28"/>
-        </w:rPr>
-        <w:object w:dxaOrig="720" w:dyaOrig="380">
-          <v:shape id="_x0000_i1084" type="#_x0000_t75" style="width:47.25pt;height:24.75pt" o:ole="">
-            <v:imagedata r:id="rId41" o:title=""/>
-          </v:shape>
-          <o:OLEObject Type="Embed" ProgID="Equation.DSMT4" ShapeID="_x0000_i1084" DrawAspect="Content" ObjectID="_1563720225" r:id="rId42"/>
-        </w:object>
-      </w:r>
-      <w:r>
-        <w:rPr>
-          <w:sz w:val="28"/>
-          <w:szCs w:val="28"/>
-        </w:rPr>
-        <w:t xml:space="preserve">, so that </w:t>
-      </w:r>
-      <w:r>
-        <w:rPr>
-          <w:position w:val="-14"/>
-          <w:sz w:val="28"/>
-          <w:szCs w:val="28"/>
-        </w:rPr>
-        <w:object w:dxaOrig="1340" w:dyaOrig="380">
-          <v:shape id="_x0000_i1087" type="#_x0000_t75" style="width:87.75pt;height:24.75pt" o:ole="">
-            <v:imagedata r:id="rId43" o:title=""/>
-          </v:shape>
-          <o:OLEObject Type="Embed" ProgID="Equation.DSMT4" ShapeID="_x0000_i1087" DrawAspect="Content" ObjectID="_1563720226" r:id="rId44"/>
-        </w:object>
-      </w:r>
-      <w:r>
-        <w:rPr>
-          <w:sz w:val="28"/>
-          <w:szCs w:val="28"/>
-        </w:rPr>
-        <w:t xml:space="preserve"> and instead equation (5) one has a system</w:t>
-      </w:r>
-    </w:p>
-    <w:p>
-      <w:pPr>
-        <w:spacing w:after="0"/>
-        <w:ind w:left="2880" w:firstLine="720"/>
-        <w:jc w:val="center"/>
-        <w:rPr>
-          <w:sz w:val="28"/>
-          <w:szCs w:val="28"/>
-        </w:rPr>
-      </w:pPr>
-      <w:r>
-        <w:rPr>
-          <w:position w:val="-34"/>
-          <w:sz w:val="28"/>
-          <w:szCs w:val="28"/>
-        </w:rPr>
-        <w:object w:dxaOrig="1960" w:dyaOrig="800">
-          <v:shape id="_x0000_i1090" type="#_x0000_t75" style="width:125.25pt;height:51.75pt" o:ole="">
-            <v:imagedata r:id="rId45" o:title=""/>
-          </v:shape>
-          <o:OLEObject Type="Embed" ProgID="Equation.DSMT4" ShapeID="_x0000_i1090" DrawAspect="Content" ObjectID="_1563720227" r:id="rId46"/>
-        </w:object>
-      </w:r>
-      <w:r>
-        <w:rPr>
-          <w:sz w:val="28"/>
-          <w:szCs w:val="28"/>
-        </w:rPr>
-        <w:tab/>
-      </w:r>
-      <w:r>
-        <w:rPr>
-          <w:sz w:val="28"/>
-          <w:szCs w:val="28"/>
-        </w:rPr>
-        <w:tab/>
-      </w:r>
-      <w:r>
-        <w:rPr>
-          <w:sz w:val="28"/>
-          <w:szCs w:val="28"/>
-        </w:rPr>
-        <w:tab/>
-      </w:r>
-      <w:r>
-        <w:rPr>
-          <w:sz w:val="28"/>
-          <w:szCs w:val="28"/>
-        </w:rPr>
-        <w:tab/>
-        <w:t xml:space="preserve">      (6)</w:t>
-      </w:r>
-    </w:p>
-    <w:p>
-      <w:pPr>
-        <w:spacing w:after="0"/>
-        <w:jc w:val="both"/>
-        <w:rPr>
-          <w:sz w:val="28"/>
-          <w:szCs w:val="28"/>
-        </w:rPr>
-      </w:pPr>
-      <w:r>
-        <w:rPr>
-          <w:sz w:val="28"/>
-          <w:szCs w:val="28"/>
-        </w:rPr>
-        <w:t>where</w:t>
-      </w:r>
-    </w:p>
-    <w:p>
-      <w:pPr>
-        <w:spacing w:after="0"/>
-        <w:ind w:left="2160" w:firstLine="720"/>
-        <w:rPr>
-          <w:sz w:val="28"/>
-          <w:szCs w:val="28"/>
-        </w:rPr>
-      </w:pPr>
-      <w:r>
-        <w:rPr>
-          <w:noProof/>
-          <w:sz w:val="28"/>
-          <w:szCs w:val="28"/>
-        </w:rPr>
         <w:drawing>
-          <wp:anchor distT="0" distB="0" distL="114300" distR="114300" simplePos="0" relativeHeight="251661312" behindDoc="0" locked="0" layoutInCell="1" allowOverlap="1">
+          <wp:anchor distT="0" distB="0" distL="114300" distR="114300" simplePos="0" relativeHeight="251662336" behindDoc="0" locked="0" layoutInCell="1" allowOverlap="1">
             <wp:simplePos x="0" y="0"/>
-            <wp:positionH relativeFrom="margin">
-              <wp:align>left</wp:align>
+            <wp:positionH relativeFrom="column">
+              <wp:posOffset>0</wp:posOffset>
             </wp:positionH>
             <wp:positionV relativeFrom="paragraph">
-              <wp:posOffset>605155</wp:posOffset>
+              <wp:posOffset>0</wp:posOffset>
             </wp:positionV>
-            <wp:extent cx="2400300" cy="2359660"/>
-            <wp:effectExtent l="0" t="0" r="0" b="2540"/>
+            <wp:extent cx="3090672" cy="2331720"/>
+            <wp:effectExtent l="0" t="0" r="0" b="0"/>
             <wp:wrapThrough wrapText="bothSides">
               <wp:wrapPolygon edited="0">
                 <wp:start x="0" y="0"/>
-                <wp:lineTo x="0" y="21449"/>
-                <wp:lineTo x="21429" y="21449"/>
-                <wp:lineTo x="21429" y="0"/>
+                <wp:lineTo x="0" y="21353"/>
+                <wp:lineTo x="21436" y="21353"/>
+                <wp:lineTo x="21436" y="0"/>
                 <wp:lineTo x="0" y="0"/>
               </wp:wrapPolygon>
             </wp:wrapThrough>
-            <wp:docPr id="4" name="Picture 4"/>
+            <wp:docPr id="1" name="Picture 1"/>
             <wp:cNvGraphicFramePr>
               <a:graphicFrameLocks xmlns:a="http://schemas.openxmlformats.org/drawingml/2006/main" noChangeAspect="1"/>
             </wp:cNvGraphicFramePr>
@@ -1136,11 +836,11 @@
               <a:graphicData uri="http://schemas.openxmlformats.org/drawingml/2006/picture">
                 <pic:pic xmlns:pic="http://schemas.openxmlformats.org/drawingml/2006/picture">
                   <pic:nvPicPr>
-                    <pic:cNvPr id="4" name="omegaZ_kME_fig30_comp.jpg"/>
+                    <pic:cNvPr id="1" name="roCritVSfieldB_kME_fig5.jpeg"/>
                     <pic:cNvPicPr/>
                   </pic:nvPicPr>
                   <pic:blipFill>
-                    <a:blip r:embed="rId47" cstate="print">
+                    <a:blip r:embed="rId35" cstate="print">
                       <a:extLst>
                         <a:ext uri="{28A0092B-C50C-407E-A947-70E740481C1C}">
                           <a14:useLocalDpi xmlns:a14="http://schemas.microsoft.com/office/drawing/2010/main" val="0"/>
@@ -1154,7 +854,7 @@
                   <pic:spPr>
                     <a:xfrm>
                       <a:off x="0" y="0"/>
-                      <a:ext cx="2400300" cy="2359660"/>
+                      <a:ext cx="3090672" cy="2331720"/>
                     </a:xfrm>
                     <a:prstGeom prst="rect">
                       <a:avLst/>
@@ -1174,51 +874,149 @@
       </w:r>
       <w:r>
         <w:rPr>
-          <w:position w:val="-30"/>
-          <w:sz w:val="28"/>
-          <w:szCs w:val="28"/>
-        </w:rPr>
-        <w:object w:dxaOrig="3300" w:dyaOrig="720">
-          <v:shape id="_x0000_i1155" type="#_x0000_t75" style="width:210.75pt;height:46.5pt" o:ole="">
-            <v:imagedata r:id="rId48" o:title=""/>
-          </v:shape>
-          <o:OLEObject Type="Embed" ProgID="Equation.DSMT4" ShapeID="_x0000_i1155" DrawAspect="Content" ObjectID="_1563720228" r:id="rId49"/>
-        </w:object>
-      </w:r>
-      <w:r>
-        <w:rPr>
-          <w:sz w:val="28"/>
-          <w:szCs w:val="28"/>
-        </w:rPr>
-        <w:tab/>
-      </w:r>
-      <w:r>
-        <w:rPr>
-          <w:sz w:val="28"/>
-          <w:szCs w:val="28"/>
-        </w:rPr>
-        <w:tab/>
-      </w:r>
-      <w:r>
-        <w:rPr>
-          <w:sz w:val="28"/>
-          <w:szCs w:val="28"/>
-        </w:rPr>
-        <w:tab/>
-      </w:r>
-      <w:r>
-        <w:rPr>
-          <w:sz w:val="28"/>
-          <w:szCs w:val="28"/>
-        </w:rPr>
-        <w:t xml:space="preserve">      </w:t>
-      </w:r>
-      <w:r>
-        <w:rPr>
-          <w:sz w:val="28"/>
-          <w:szCs w:val="28"/>
-        </w:rPr>
-        <w:t>(7)</w:t>
+          <w:sz w:val="28"/>
+          <w:szCs w:val="28"/>
+        </w:rPr>
+        <w:t xml:space="preserve">Displacement of magnetized electron across the magnetic field, as will be seen from the following, is very small. It means that distance </w:t>
+      </w:r>
+      <w:r>
+        <w:rPr>
+          <w:position w:val="-12"/>
+          <w:sz w:val="28"/>
+          <w:szCs w:val="28"/>
+        </w:rPr>
+        <w:object w:dxaOrig="240" w:dyaOrig="360">
+          <v:shape id="_x0000_i1039" type="#_x0000_t75" style="width:15.75pt;height:23.25pt" o:ole="">
+            <v:imagedata r:id="rId36" o:title=""/>
+          </v:shape>
+          <o:OLEObject Type="Embed" ProgID="Equation.DSMT4" ShapeID="_x0000_i1039" DrawAspect="Content" ObjectID="_1563780798" r:id="rId37"/>
+        </w:object>
+      </w:r>
+      <w:r>
+        <w:rPr>
+          <w:sz w:val="28"/>
+          <w:szCs w:val="28"/>
+        </w:rPr>
+        <w:t xml:space="preserve"> between ion and electron practically does not change</w:t>
+      </w:r>
+      <w:r>
+        <w:rPr>
+          <w:sz w:val="28"/>
+          <w:szCs w:val="28"/>
+        </w:rPr>
+        <w:t xml:space="preserve"> during collision</w:t>
+      </w:r>
+      <w:r>
+        <w:rPr>
+          <w:sz w:val="28"/>
+          <w:szCs w:val="28"/>
+        </w:rPr>
+        <w:t xml:space="preserve">, i.e. </w:t>
+      </w:r>
+      <w:r>
+        <w:rPr>
+          <w:position w:val="-12"/>
+          <w:sz w:val="28"/>
+          <w:szCs w:val="28"/>
+        </w:rPr>
+        <w:object w:dxaOrig="680" w:dyaOrig="360">
+          <v:shape id="_x0000_i1040" type="#_x0000_t75" style="width:45pt;height:23.25pt" o:ole="">
+            <v:imagedata r:id="rId38" o:title=""/>
+          </v:shape>
+          <o:OLEObject Type="Embed" ProgID="Equation.DSMT4" ShapeID="_x0000_i1040" DrawAspect="Content" ObjectID="_1563780799" r:id="rId39"/>
+        </w:object>
+      </w:r>
+      <w:r>
+        <w:rPr>
+          <w:sz w:val="28"/>
+          <w:szCs w:val="28"/>
+        </w:rPr>
+        <w:t xml:space="preserve">, where </w:t>
+      </w:r>
+      <w:r>
+        <w:rPr>
+          <w:sz w:val="28"/>
+          <w:szCs w:val="28"/>
+        </w:rPr>
+        <w:t xml:space="preserve"> </w:t>
+      </w:r>
+      <w:r>
+        <w:rPr>
+          <w:position w:val="-10"/>
+          <w:sz w:val="28"/>
+          <w:szCs w:val="28"/>
+        </w:rPr>
+        <w:object w:dxaOrig="240" w:dyaOrig="260">
+          <v:shape id="_x0000_i1041" type="#_x0000_t75" style="width:15.75pt;height:16.5pt" o:ole="">
+            <v:imagedata r:id="rId40" o:title=""/>
+          </v:shape>
+          <o:OLEObject Type="Embed" ProgID="Equation.DSMT4" ShapeID="_x0000_i1041" DrawAspect="Content" ObjectID="_1563780800" r:id="rId41"/>
+        </w:object>
+      </w:r>
+      <w:r>
+        <w:rPr>
+          <w:sz w:val="28"/>
+          <w:szCs w:val="28"/>
+        </w:rPr>
+        <w:t xml:space="preserve"> </w:t>
+      </w:r>
+      <w:r>
+        <w:rPr>
+          <w:sz w:val="28"/>
+          <w:szCs w:val="28"/>
+        </w:rPr>
+        <w:t>is impact parameter.</w:t>
+      </w:r>
+      <w:r>
+        <w:rPr>
+          <w:sz w:val="28"/>
+          <w:szCs w:val="28"/>
+        </w:rPr>
+        <w:t xml:space="preserve"> So, equation (3b) rewriting as</w:t>
+      </w:r>
+    </w:p>
+    <w:p>
+      <w:pPr>
+        <w:spacing w:after="0"/>
+        <w:jc w:val="center"/>
+        <w:rPr>
+          <w:sz w:val="28"/>
+          <w:szCs w:val="28"/>
+        </w:rPr>
+      </w:pPr>
+      <w:r>
+        <w:rPr>
+          <w:sz w:val="28"/>
+          <w:szCs w:val="28"/>
+        </w:rPr>
+        <w:t xml:space="preserve">         </w:t>
+      </w:r>
+      <w:r>
+        <w:rPr>
+          <w:position w:val="-28"/>
+          <w:sz w:val="28"/>
+          <w:szCs w:val="28"/>
+        </w:rPr>
+        <w:object w:dxaOrig="2340" w:dyaOrig="700">
+          <v:shape id="_x0000_i1042" type="#_x0000_t75" style="width:149.25pt;height:45pt" o:ole="">
+            <v:imagedata r:id="rId42" o:title=""/>
+          </v:shape>
+          <o:OLEObject Type="Embed" ProgID="Equation.DSMT4" ShapeID="_x0000_i1042" DrawAspect="Content" ObjectID="_1563780801" r:id="rId43"/>
+        </w:object>
+      </w:r>
+      <w:r>
+        <w:rPr>
+          <w:sz w:val="28"/>
+          <w:szCs w:val="28"/>
+        </w:rPr>
+        <w:t xml:space="preserve">       </w:t>
+      </w:r>
+      <w:r>
+        <w:rPr>
+          <w:sz w:val="28"/>
+          <w:szCs w:val="28"/>
+        </w:rPr>
+        <w:t>(5)</w:t>
       </w:r>
     </w:p>
     <w:p>
@@ -1234,112 +1032,99 @@
         <w:rPr>
           <w:sz w:val="28"/>
           <w:szCs w:val="28"/>
-        </w:rPr>
-        <w:t xml:space="preserve">Left Figure shows the dependence of </w:t>
-      </w:r>
-      <w:r>
-        <w:rPr>
-          <w:position w:val="-12"/>
-          <w:sz w:val="28"/>
-          <w:szCs w:val="28"/>
-        </w:rPr>
-        <w:object w:dxaOrig="300" w:dyaOrig="360">
-          <v:shape id="_x0000_i1162" type="#_x0000_t75" style="width:19.5pt;height:23.25pt" o:ole="">
-            <v:imagedata r:id="rId50" o:title=""/>
-          </v:shape>
-          <o:OLEObject Type="Embed" ProgID="Equation.DSMT4" ShapeID="_x0000_i1162" DrawAspect="Content" ObjectID="_1563720229" r:id="rId51"/>
-        </w:object>
-      </w:r>
-      <w:r>
-        <w:rPr>
-          <w:sz w:val="28"/>
-          <w:szCs w:val="28"/>
-        </w:rPr>
-        <w:t xml:space="preserve"> on ratio </w:t>
-      </w:r>
-      <w:r>
-        <w:rPr>
-          <w:position w:val="-12"/>
-          <w:sz w:val="28"/>
-          <w:szCs w:val="28"/>
-        </w:rPr>
-        <w:object w:dxaOrig="1160" w:dyaOrig="360">
-          <v:shape id="_x0000_i1165" type="#_x0000_t75" style="width:76.5pt;height:23.25pt" o:ole="">
-            <v:imagedata r:id="rId52" o:title=""/>
-          </v:shape>
-          <o:OLEObject Type="Embed" ProgID="Equation.DSMT4" ShapeID="_x0000_i1165" DrawAspect="Content" ObjectID="_1563720230" r:id="rId53"/>
-        </w:object>
-      </w:r>
-      <w:r>
-        <w:rPr>
-          <w:sz w:val="28"/>
-          <w:szCs w:val="28"/>
-        </w:rPr>
-        <w:t>.</w:t>
-      </w:r>
-    </w:p>
-    <w:p>
-      <w:pPr>
-        <w:spacing w:after="0"/>
-        <w:jc w:val="both"/>
-        <w:rPr>
-          <w:sz w:val="28"/>
-          <w:szCs w:val="28"/>
-        </w:rPr>
-      </w:pPr>
-      <w:r>
-        <w:rPr>
-          <w:sz w:val="28"/>
-          <w:szCs w:val="28"/>
-        </w:rPr>
-        <w:t>System (6) is solved very simply</w:t>
-      </w:r>
-      <w:r>
-        <w:rPr>
-          <w:sz w:val="28"/>
-          <w:szCs w:val="28"/>
-        </w:rPr>
-        <w:t xml:space="preserve">, using substitution </w:t>
-      </w:r>
-      <w:r>
-        <w:rPr>
-          <w:position w:val="-10"/>
-          <w:sz w:val="28"/>
-          <w:szCs w:val="28"/>
-        </w:rPr>
-        <w:object w:dxaOrig="960" w:dyaOrig="320">
-          <v:shape id="_x0000_i1098" type="#_x0000_t75" style="width:63pt;height:21pt" o:ole="">
-            <v:imagedata r:id="rId54" o:title=""/>
-          </v:shape>
-          <o:OLEObject Type="Embed" ProgID="Equation.DSMT4" ShapeID="_x0000_i1098" DrawAspect="Content" ObjectID="_1563720231" r:id="rId55"/>
-        </w:object>
-      </w:r>
-      <w:r>
-        <w:rPr>
-          <w:sz w:val="28"/>
-          <w:szCs w:val="28"/>
-        </w:rPr>
-        <w:t xml:space="preserve">. Then equation for </w:t>
-      </w:r>
-      <w:r>
-        <w:rPr>
-          <w:position w:val="-10"/>
-          <w:sz w:val="28"/>
-          <w:szCs w:val="28"/>
-        </w:rPr>
-        <w:object w:dxaOrig="200" w:dyaOrig="320">
-          <v:shape id="_x0000_i1101" type="#_x0000_t75" style="width:13.5pt;height:21pt" o:ole="">
-            <v:imagedata r:id="rId56" o:title=""/>
-          </v:shape>
-          <o:OLEObject Type="Embed" ProgID="Equation.DSMT4" ShapeID="_x0000_i1101" DrawAspect="Content" ObjectID="_1563720232" r:id="rId57"/>
-        </w:object>
-      </w:r>
-      <w:r>
-        <w:rPr>
-          <w:sz w:val="28"/>
-          <w:szCs w:val="28"/>
-        </w:rPr>
-        <w:t xml:space="preserve"> is as follows</w:t>
+          <w:lang w:val="en"/>
+        </w:rPr>
+        <w:t xml:space="preserve">In a plane perpendicular to the magnetic field with the origin at the center of the </w:t>
+      </w:r>
+      <w:proofErr w:type="spellStart"/>
+      <w:r>
+        <w:rPr>
+          <w:sz w:val="28"/>
+          <w:szCs w:val="28"/>
+          <w:lang w:val="en"/>
+        </w:rPr>
+        <w:t>Larmor</w:t>
+      </w:r>
+      <w:proofErr w:type="spellEnd"/>
+      <w:r>
+        <w:rPr>
+          <w:sz w:val="28"/>
+          <w:szCs w:val="28"/>
+          <w:lang w:val="en"/>
+        </w:rPr>
+        <w:t xml:space="preserve"> circle,</w:t>
+      </w:r>
+      <w:r>
+        <w:rPr>
+          <w:sz w:val="28"/>
+          <w:szCs w:val="28"/>
+          <w:lang w:val="en"/>
+        </w:rPr>
+        <w:t xml:space="preserve"> it is convenient to introduce the</w:t>
+      </w:r>
+      <w:r>
+        <w:rPr>
+          <w:sz w:val="28"/>
+          <w:szCs w:val="28"/>
+          <w:lang w:val="en"/>
+        </w:rPr>
+        <w:t xml:space="preserve"> local coordinate</w:t>
+      </w:r>
+      <w:r>
+        <w:rPr>
+          <w:sz w:val="28"/>
+          <w:szCs w:val="28"/>
+          <w:lang w:val="en"/>
+        </w:rPr>
+        <w:t xml:space="preserve"> system</w:t>
+      </w:r>
+      <w:r>
+        <w:rPr>
+          <w:sz w:val="28"/>
+          <w:szCs w:val="28"/>
+          <w:lang w:val="en"/>
+        </w:rPr>
+        <w:t xml:space="preserve"> </w:t>
+      </w:r>
+      <w:r>
+        <w:rPr>
+          <w:position w:val="-14"/>
+          <w:sz w:val="28"/>
+          <w:szCs w:val="28"/>
+        </w:rPr>
+        <w:object w:dxaOrig="720" w:dyaOrig="380">
+          <v:shape id="_x0000_i1043" type="#_x0000_t75" style="width:47.25pt;height:24.75pt" o:ole="">
+            <v:imagedata r:id="rId44" o:title=""/>
+          </v:shape>
+          <o:OLEObject Type="Embed" ProgID="Equation.DSMT4" ShapeID="_x0000_i1043" DrawAspect="Content" ObjectID="_1563780802" r:id="rId45"/>
+        </w:object>
+      </w:r>
+      <w:r>
+        <w:rPr>
+          <w:sz w:val="28"/>
+          <w:szCs w:val="28"/>
+        </w:rPr>
+        <w:t xml:space="preserve">, so that </w:t>
+      </w:r>
+      <w:r>
+        <w:rPr>
+          <w:position w:val="-14"/>
+          <w:sz w:val="28"/>
+          <w:szCs w:val="28"/>
+        </w:rPr>
+        <w:object w:dxaOrig="1340" w:dyaOrig="380">
+          <v:shape id="_x0000_i1044" type="#_x0000_t75" style="width:87.75pt;height:24.75pt" o:ole="">
+            <v:imagedata r:id="rId46" o:title=""/>
+          </v:shape>
+          <o:OLEObject Type="Embed" ProgID="Equation.DSMT4" ShapeID="_x0000_i1044" DrawAspect="Content" ObjectID="_1563780803" r:id="rId47"/>
+        </w:object>
+      </w:r>
+      <w:r>
+        <w:rPr>
+          <w:sz w:val="28"/>
+          <w:szCs w:val="28"/>
+        </w:rPr>
+        <w:t xml:space="preserve"> and instead equation (5) one has a system</w:t>
       </w:r>
     </w:p>
     <w:p>
@@ -1354,15 +1139,341 @@
       </w:pPr>
       <w:r>
         <w:rPr>
+          <w:position w:val="-34"/>
+          <w:sz w:val="28"/>
+          <w:szCs w:val="28"/>
+        </w:rPr>
+        <w:object w:dxaOrig="1960" w:dyaOrig="800">
+          <v:shape id="_x0000_i1045" type="#_x0000_t75" style="width:125.25pt;height:51.75pt" o:ole="">
+            <v:imagedata r:id="rId48" o:title=""/>
+          </v:shape>
+          <o:OLEObject Type="Embed" ProgID="Equation.DSMT4" ShapeID="_x0000_i1045" DrawAspect="Content" ObjectID="_1563780804" r:id="rId49"/>
+        </w:object>
+      </w:r>
+      <w:r>
+        <w:rPr>
+          <w:sz w:val="28"/>
+          <w:szCs w:val="28"/>
+        </w:rPr>
+        <w:tab/>
+      </w:r>
+      <w:r>
+        <w:rPr>
+          <w:sz w:val="28"/>
+          <w:szCs w:val="28"/>
+        </w:rPr>
+        <w:tab/>
+      </w:r>
+      <w:r>
+        <w:rPr>
+          <w:sz w:val="28"/>
+          <w:szCs w:val="28"/>
+        </w:rPr>
+        <w:tab/>
+      </w:r>
+      <w:r>
+        <w:rPr>
+          <w:sz w:val="28"/>
+          <w:szCs w:val="28"/>
+        </w:rPr>
+        <w:tab/>
+        <w:t xml:space="preserve">      (6)</w:t>
+      </w:r>
+    </w:p>
+    <w:p>
+      <w:pPr>
+        <w:spacing w:after="0"/>
+        <w:jc w:val="both"/>
+        <w:rPr>
+          <w:sz w:val="28"/>
+          <w:szCs w:val="28"/>
+        </w:rPr>
+      </w:pPr>
+      <w:r>
+        <w:rPr>
+          <w:sz w:val="28"/>
+          <w:szCs w:val="28"/>
+        </w:rPr>
+        <w:t>where</w:t>
+      </w:r>
+    </w:p>
+    <w:p>
+      <w:pPr>
+        <w:spacing w:after="0"/>
+        <w:ind w:left="2160" w:firstLine="720"/>
+        <w:rPr>
+          <w:sz w:val="28"/>
+          <w:szCs w:val="28"/>
+        </w:rPr>
+      </w:pPr>
+      <w:r>
+        <w:rPr>
+          <w:noProof/>
+          <w:sz w:val="28"/>
+          <w:szCs w:val="28"/>
+        </w:rPr>
+        <w:drawing>
+          <wp:anchor distT="0" distB="0" distL="114300" distR="114300" simplePos="0" relativeHeight="251663360" behindDoc="0" locked="0" layoutInCell="1" allowOverlap="1">
+            <wp:simplePos x="0" y="0"/>
+            <wp:positionH relativeFrom="margin">
+              <wp:align>left</wp:align>
+            </wp:positionH>
+            <wp:positionV relativeFrom="paragraph">
+              <wp:posOffset>607060</wp:posOffset>
+            </wp:positionV>
+            <wp:extent cx="2231390" cy="2162175"/>
+            <wp:effectExtent l="0" t="0" r="0" b="9525"/>
+            <wp:wrapThrough wrapText="bothSides">
+              <wp:wrapPolygon edited="0">
+                <wp:start x="0" y="0"/>
+                <wp:lineTo x="0" y="21505"/>
+                <wp:lineTo x="21391" y="21505"/>
+                <wp:lineTo x="21391" y="0"/>
+                <wp:lineTo x="0" y="0"/>
+              </wp:wrapPolygon>
+            </wp:wrapThrough>
+            <wp:docPr id="10" name="Picture 10"/>
+            <wp:cNvGraphicFramePr>
+              <a:graphicFrameLocks xmlns:a="http://schemas.openxmlformats.org/drawingml/2006/main" noChangeAspect="1"/>
+            </wp:cNvGraphicFramePr>
+            <a:graphic xmlns:a="http://schemas.openxmlformats.org/drawingml/2006/main">
+              <a:graphicData uri="http://schemas.openxmlformats.org/drawingml/2006/picture">
+                <pic:pic xmlns:pic="http://schemas.openxmlformats.org/drawingml/2006/picture">
+                  <pic:nvPicPr>
+                    <pic:cNvPr id="10" name="omegaZ_kME_fig30_comp.jpg"/>
+                    <pic:cNvPicPr/>
+                  </pic:nvPicPr>
+                  <pic:blipFill>
+                    <a:blip r:embed="rId50" cstate="print">
+                      <a:extLst>
+                        <a:ext uri="{28A0092B-C50C-407E-A947-70E740481C1C}">
+                          <a14:useLocalDpi xmlns:a14="http://schemas.microsoft.com/office/drawing/2010/main" val="0"/>
+                        </a:ext>
+                      </a:extLst>
+                    </a:blip>
+                    <a:stretch>
+                      <a:fillRect/>
+                    </a:stretch>
+                  </pic:blipFill>
+                  <pic:spPr>
+                    <a:xfrm>
+                      <a:off x="0" y="0"/>
+                      <a:ext cx="2231390" cy="2162175"/>
+                    </a:xfrm>
+                    <a:prstGeom prst="rect">
+                      <a:avLst/>
+                    </a:prstGeom>
+                  </pic:spPr>
+                </pic:pic>
+              </a:graphicData>
+            </a:graphic>
+            <wp14:sizeRelH relativeFrom="page">
+              <wp14:pctWidth>0</wp14:pctWidth>
+            </wp14:sizeRelH>
+            <wp14:sizeRelV relativeFrom="page">
+              <wp14:pctHeight>0</wp14:pctHeight>
+            </wp14:sizeRelV>
+          </wp:anchor>
+        </w:drawing>
+      </w:r>
+      <w:r>
+        <w:rPr>
+          <w:position w:val="-30"/>
+          <w:sz w:val="28"/>
+          <w:szCs w:val="28"/>
+        </w:rPr>
+        <w:object w:dxaOrig="3300" w:dyaOrig="720">
+          <v:shape id="_x0000_i1046" type="#_x0000_t75" style="width:210.75pt;height:46.5pt" o:ole="">
+            <v:imagedata r:id="rId51" o:title=""/>
+          </v:shape>
+          <o:OLEObject Type="Embed" ProgID="Equation.DSMT4" ShapeID="_x0000_i1046" DrawAspect="Content" ObjectID="_1563780805" r:id="rId52"/>
+        </w:object>
+      </w:r>
+      <w:r>
+        <w:rPr>
+          <w:sz w:val="28"/>
+          <w:szCs w:val="28"/>
+        </w:rPr>
+        <w:tab/>
+      </w:r>
+      <w:r>
+        <w:rPr>
+          <w:sz w:val="28"/>
+          <w:szCs w:val="28"/>
+        </w:rPr>
+        <w:tab/>
+      </w:r>
+      <w:r>
+        <w:rPr>
+          <w:sz w:val="28"/>
+          <w:szCs w:val="28"/>
+        </w:rPr>
+        <w:tab/>
+      </w:r>
+      <w:r>
+        <w:rPr>
+          <w:sz w:val="28"/>
+          <w:szCs w:val="28"/>
+        </w:rPr>
+        <w:t xml:space="preserve">      </w:t>
+      </w:r>
+      <w:r>
+        <w:rPr>
+          <w:sz w:val="28"/>
+          <w:szCs w:val="28"/>
+        </w:rPr>
+        <w:t>(7)</w:t>
+      </w:r>
+    </w:p>
+    <w:p>
+      <w:pPr>
+        <w:spacing w:after="0"/>
+        <w:jc w:val="both"/>
+        <w:rPr>
+          <w:sz w:val="28"/>
+          <w:szCs w:val="28"/>
+        </w:rPr>
+      </w:pPr>
+      <w:r>
+        <w:rPr>
+          <w:sz w:val="28"/>
+          <w:szCs w:val="28"/>
+        </w:rPr>
+        <w:t xml:space="preserve">Left Figure shows the dependence of </w:t>
+      </w:r>
+      <w:r>
+        <w:rPr>
           <w:position w:val="-12"/>
           <w:sz w:val="28"/>
           <w:szCs w:val="28"/>
         </w:rPr>
+        <w:object w:dxaOrig="300" w:dyaOrig="360">
+          <v:shape id="_x0000_i1047" type="#_x0000_t75" style="width:19.5pt;height:23.25pt" o:ole="">
+            <v:imagedata r:id="rId53" o:title=""/>
+          </v:shape>
+          <o:OLEObject Type="Embed" ProgID="Equation.DSMT4" ShapeID="_x0000_i1047" DrawAspect="Content" ObjectID="_1563780806" r:id="rId54"/>
+        </w:object>
+      </w:r>
+      <w:r>
+        <w:rPr>
+          <w:sz w:val="28"/>
+          <w:szCs w:val="28"/>
+        </w:rPr>
+        <w:t xml:space="preserve"> on ratio </w:t>
+      </w:r>
+      <w:r>
+        <w:rPr>
+          <w:position w:val="-12"/>
+          <w:sz w:val="28"/>
+          <w:szCs w:val="28"/>
+        </w:rPr>
+        <w:object w:dxaOrig="1160" w:dyaOrig="360">
+          <v:shape id="_x0000_i1048" type="#_x0000_t75" style="width:76.5pt;height:23.25pt" o:ole="">
+            <v:imagedata r:id="rId55" o:title=""/>
+          </v:shape>
+          <o:OLEObject Type="Embed" ProgID="Equation.DSMT4" ShapeID="_x0000_i1048" DrawAspect="Content" ObjectID="_1563780807" r:id="rId56"/>
+        </w:object>
+      </w:r>
+      <w:r>
+        <w:rPr>
+          <w:sz w:val="28"/>
+          <w:szCs w:val="28"/>
+        </w:rPr>
+        <w:t>.</w:t>
+      </w:r>
+    </w:p>
+    <w:p>
+      <w:pPr>
+        <w:spacing w:after="0"/>
+        <w:jc w:val="both"/>
+        <w:rPr>
+          <w:sz w:val="28"/>
+          <w:szCs w:val="28"/>
+        </w:rPr>
+      </w:pPr>
+      <w:r>
+        <w:rPr>
+          <w:sz w:val="28"/>
+          <w:szCs w:val="28"/>
+        </w:rPr>
+        <w:t>System (6) is solved very simply</w:t>
+      </w:r>
+      <w:r>
+        <w:rPr>
+          <w:sz w:val="28"/>
+          <w:szCs w:val="28"/>
+        </w:rPr>
+        <w:t xml:space="preserve">, using substitution </w:t>
+      </w:r>
+      <w:r>
+        <w:rPr>
+          <w:position w:val="-10"/>
+          <w:sz w:val="28"/>
+          <w:szCs w:val="28"/>
+        </w:rPr>
+        <w:object w:dxaOrig="960" w:dyaOrig="320">
+          <v:shape id="_x0000_i1049" type="#_x0000_t75" style="width:63pt;height:21pt" o:ole="">
+            <v:imagedata r:id="rId57" o:title=""/>
+          </v:shape>
+          <o:OLEObject Type="Embed" ProgID="Equation.DSMT4" ShapeID="_x0000_i1049" DrawAspect="Content" ObjectID="_1563780808" r:id="rId58"/>
+        </w:object>
+      </w:r>
+      <w:r>
+        <w:rPr>
+          <w:sz w:val="28"/>
+          <w:szCs w:val="28"/>
+        </w:rPr>
+        <w:t xml:space="preserve">. Then equation for </w:t>
+      </w:r>
+      <w:r>
+        <w:rPr>
+          <w:position w:val="-10"/>
+          <w:sz w:val="28"/>
+          <w:szCs w:val="28"/>
+        </w:rPr>
+        <w:object w:dxaOrig="200" w:dyaOrig="320">
+          <v:shape id="_x0000_i1050" type="#_x0000_t75" style="width:13.5pt;height:21pt" o:ole="">
+            <v:imagedata r:id="rId59" o:title=""/>
+          </v:shape>
+          <o:OLEObject Type="Embed" ProgID="Equation.DSMT4" ShapeID="_x0000_i1050" DrawAspect="Content" ObjectID="_1563780809" r:id="rId60"/>
+        </w:object>
+      </w:r>
+      <w:r>
+        <w:rPr>
+          <w:sz w:val="28"/>
+          <w:szCs w:val="28"/>
+        </w:rPr>
+        <w:t xml:space="preserve"> is as follows</w:t>
+      </w:r>
+    </w:p>
+    <w:p>
+      <w:pPr>
+        <w:spacing w:after="0"/>
+        <w:ind w:left="2880" w:firstLine="720"/>
+        <w:jc w:val="center"/>
+        <w:rPr>
+          <w:sz w:val="28"/>
+          <w:szCs w:val="28"/>
+        </w:rPr>
+      </w:pPr>
+      <w:r>
+        <w:rPr>
+          <w:sz w:val="28"/>
+          <w:szCs w:val="28"/>
+        </w:rPr>
+        <w:t xml:space="preserve">   </w:t>
+      </w:r>
+      <w:r>
+        <w:rPr>
+          <w:position w:val="-12"/>
+          <w:sz w:val="28"/>
+          <w:szCs w:val="28"/>
+        </w:rPr>
         <w:object w:dxaOrig="1820" w:dyaOrig="380">
-          <v:shape id="_x0000_i1104" type="#_x0000_t75" style="width:116.25pt;height:24.75pt" o:ole="">
-            <v:imagedata r:id="rId58" o:title=""/>
-          </v:shape>
-          <o:OLEObject Type="Embed" ProgID="Equation.DSMT4" ShapeID="_x0000_i1104" DrawAspect="Content" ObjectID="_1563720233" r:id="rId59"/>
+          <v:shape id="_x0000_i1051" type="#_x0000_t75" style="width:116.25pt;height:24.75pt" o:ole="">
+            <v:imagedata r:id="rId61" o:title=""/>
+          </v:shape>
+          <o:OLEObject Type="Embed" ProgID="Equation.DSMT4" ShapeID="_x0000_i1051" DrawAspect="Content" ObjectID="_1563780810" r:id="rId62"/>
         </w:object>
       </w:r>
       <w:r>
@@ -1422,10 +1533,10 @@
           <w:szCs w:val="28"/>
         </w:rPr>
         <w:object w:dxaOrig="2060" w:dyaOrig="380">
-          <v:shape id="_x0000_i1109" type="#_x0000_t75" style="width:131.25pt;height:24.75pt" o:ole="">
-            <v:imagedata r:id="rId60" o:title=""/>
-          </v:shape>
-          <o:OLEObject Type="Embed" ProgID="Equation.DSMT4" ShapeID="_x0000_i1109" DrawAspect="Content" ObjectID="_1563720234" r:id="rId61"/>
+          <v:shape id="_x0000_i1052" type="#_x0000_t75" style="width:131.25pt;height:24.75pt" o:ole="">
+            <v:imagedata r:id="rId63" o:title=""/>
+          </v:shape>
+          <o:OLEObject Type="Embed" ProgID="Equation.DSMT4" ShapeID="_x0000_i1052" DrawAspect="Content" ObjectID="_1563780811" r:id="rId64"/>
         </w:object>
       </w:r>
       <w:r>
@@ -1441,6 +1552,26 @@
           <w:szCs w:val="28"/>
         </w:rPr>
         <w:tab/>
+      </w:r>
+      <w:r>
+        <w:rPr>
+          <w:sz w:val="28"/>
+          <w:szCs w:val="28"/>
+        </w:rPr>
+        <w:t xml:space="preserve">    </w:t>
+      </w:r>
+      <w:r>
+        <w:rPr>
+          <w:sz w:val="28"/>
+          <w:szCs w:val="28"/>
+        </w:rPr>
+        <w:t xml:space="preserve">     </w:t>
+      </w:r>
+      <w:r>
+        <w:rPr>
+          <w:sz w:val="28"/>
+          <w:szCs w:val="28"/>
+        </w:rPr>
         <w:t>(8b)</w:t>
       </w:r>
     </w:p>
@@ -1459,6 +1590,483 @@
           <w:szCs w:val="28"/>
         </w:rPr>
         <w:t>with</w:t>
+      </w:r>
+    </w:p>
+    <w:p>
+      <w:pPr>
+        <w:spacing w:after="0"/>
+        <w:ind w:firstLine="720"/>
+        <w:jc w:val="center"/>
+        <w:rPr>
+          <w:sz w:val="28"/>
+          <w:szCs w:val="28"/>
+        </w:rPr>
+      </w:pPr>
+      <w:r>
+        <w:rPr>
+          <w:position w:val="-24"/>
+          <w:sz w:val="28"/>
+          <w:szCs w:val="28"/>
+        </w:rPr>
+        <w:object w:dxaOrig="5580" w:dyaOrig="680">
+          <v:shape id="_x0000_i1053" type="#_x0000_t75" style="width:356.25pt;height:44.25pt" o:ole="">
+            <v:imagedata r:id="rId65" o:title=""/>
+          </v:shape>
+          <o:OLEObject Type="Embed" ProgID="Equation.DSMT4" ShapeID="_x0000_i1053" DrawAspect="Content" ObjectID="_1563780812" r:id="rId66"/>
+        </w:object>
+      </w:r>
+      <w:r>
+        <w:rPr>
+          <w:sz w:val="28"/>
+          <w:szCs w:val="28"/>
+        </w:rPr>
+        <w:tab/>
+        <w:t xml:space="preserve">      (9)</w:t>
+      </w:r>
+    </w:p>
+    <w:p>
+      <w:pPr>
+        <w:spacing w:after="0"/>
+        <w:jc w:val="both"/>
+        <w:rPr>
+          <w:sz w:val="28"/>
+          <w:szCs w:val="28"/>
+        </w:rPr>
+      </w:pPr>
+      <w:r>
+        <w:rPr>
+          <w:sz w:val="28"/>
+          <w:szCs w:val="28"/>
+        </w:rPr>
+        <w:t xml:space="preserve">Here </w:t>
+      </w:r>
+      <w:r>
+        <w:rPr>
+          <w:position w:val="-12"/>
+          <w:sz w:val="28"/>
+          <w:szCs w:val="28"/>
+        </w:rPr>
+        <w:object w:dxaOrig="4500" w:dyaOrig="380">
+          <v:shape id="_x0000_i1054" type="#_x0000_t75" style="width:295.5pt;height:24.75pt" o:ole="">
+            <v:imagedata r:id="rId67" o:title=""/>
+          </v:shape>
+          <o:OLEObject Type="Embed" ProgID="Equation.DSMT4" ShapeID="_x0000_i1054" DrawAspect="Content" ObjectID="_1563780813" r:id="rId68"/>
+        </w:object>
+      </w:r>
+      <w:r>
+        <w:rPr>
+          <w:sz w:val="28"/>
+          <w:szCs w:val="28"/>
+        </w:rPr>
+        <w:t xml:space="preserve">. </w:t>
+      </w:r>
+    </w:p>
+    <w:p>
+      <w:pPr>
+        <w:spacing w:after="0"/>
+        <w:jc w:val="both"/>
+        <w:rPr>
+          <w:sz w:val="28"/>
+          <w:szCs w:val="28"/>
+        </w:rPr>
+      </w:pPr>
+      <w:r>
+        <w:rPr>
+          <w:noProof/>
+          <w:sz w:val="28"/>
+          <w:szCs w:val="28"/>
+        </w:rPr>
+        <w:lastRenderedPageBreak/>
+        <w:drawing>
+          <wp:anchor distT="0" distB="0" distL="114300" distR="114300" simplePos="0" relativeHeight="251664384" behindDoc="0" locked="0" layoutInCell="1" allowOverlap="1">
+            <wp:simplePos x="0" y="0"/>
+            <wp:positionH relativeFrom="column">
+              <wp:posOffset>0</wp:posOffset>
+            </wp:positionH>
+            <wp:positionV relativeFrom="paragraph">
+              <wp:posOffset>0</wp:posOffset>
+            </wp:positionV>
+            <wp:extent cx="2377440" cy="2404872"/>
+            <wp:effectExtent l="0" t="0" r="3810" b="0"/>
+            <wp:wrapThrough wrapText="bothSides">
+              <wp:wrapPolygon edited="0">
+                <wp:start x="0" y="0"/>
+                <wp:lineTo x="0" y="21389"/>
+                <wp:lineTo x="21462" y="21389"/>
+                <wp:lineTo x="21462" y="0"/>
+                <wp:lineTo x="0" y="0"/>
+              </wp:wrapPolygon>
+            </wp:wrapThrough>
+            <wp:docPr id="12" name="Picture 12"/>
+            <wp:cNvGraphicFramePr>
+              <a:graphicFrameLocks xmlns:a="http://schemas.openxmlformats.org/drawingml/2006/main" noChangeAspect="1"/>
+            </wp:cNvGraphicFramePr>
+            <a:graphic xmlns:a="http://schemas.openxmlformats.org/drawingml/2006/main">
+              <a:graphicData uri="http://schemas.openxmlformats.org/drawingml/2006/picture">
+                <pic:pic xmlns:pic="http://schemas.openxmlformats.org/drawingml/2006/picture">
+                  <pic:nvPicPr>
+                    <pic:cNvPr id="12" name="Omega_kME_fig50-55_comp-1.jpg"/>
+                    <pic:cNvPicPr/>
+                  </pic:nvPicPr>
+                  <pic:blipFill>
+                    <a:blip r:embed="rId69" cstate="print">
+                      <a:extLst>
+                        <a:ext uri="{28A0092B-C50C-407E-A947-70E740481C1C}">
+                          <a14:useLocalDpi xmlns:a14="http://schemas.microsoft.com/office/drawing/2010/main" val="0"/>
+                        </a:ext>
+                      </a:extLst>
+                    </a:blip>
+                    <a:stretch>
+                      <a:fillRect/>
+                    </a:stretch>
+                  </pic:blipFill>
+                  <pic:spPr>
+                    <a:xfrm>
+                      <a:off x="0" y="0"/>
+                      <a:ext cx="2377440" cy="2404872"/>
+                    </a:xfrm>
+                    <a:prstGeom prst="rect">
+                      <a:avLst/>
+                    </a:prstGeom>
+                  </pic:spPr>
+                </pic:pic>
+              </a:graphicData>
+            </a:graphic>
+            <wp14:sizeRelH relativeFrom="page">
+              <wp14:pctWidth>0</wp14:pctWidth>
+            </wp14:sizeRelH>
+            <wp14:sizeRelV relativeFrom="page">
+              <wp14:pctHeight>0</wp14:pctHeight>
+            </wp14:sizeRelV>
+          </wp:anchor>
+        </w:drawing>
+      </w:r>
+      <w:r>
+        <w:rPr>
+          <w:sz w:val="28"/>
+          <w:szCs w:val="28"/>
+        </w:rPr>
+        <w:t xml:space="preserve">Relative frequencies </w:t>
+      </w:r>
+      <w:r>
+        <w:rPr>
+          <w:position w:val="-12"/>
+          <w:sz w:val="28"/>
+          <w:szCs w:val="28"/>
+        </w:rPr>
+        <w:object w:dxaOrig="1500" w:dyaOrig="360">
+          <v:shape id="_x0000_i1070" type="#_x0000_t75" style="width:98.25pt;height:24pt" o:ole="">
+            <v:imagedata r:id="rId70" o:title=""/>
+          </v:shape>
+          <o:OLEObject Type="Embed" ProgID="Equation.DSMT4" ShapeID="_x0000_i1070" DrawAspect="Content" ObjectID="_1563780814" r:id="rId71"/>
+        </w:object>
+      </w:r>
+      <w:r>
+        <w:rPr>
+          <w:sz w:val="28"/>
+          <w:szCs w:val="28"/>
+        </w:rPr>
+        <w:t xml:space="preserve">depend on ratio </w:t>
+      </w:r>
+      <w:r>
+        <w:rPr>
+          <w:position w:val="-10"/>
+          <w:sz w:val="28"/>
+          <w:szCs w:val="28"/>
+        </w:rPr>
+        <w:object w:dxaOrig="240" w:dyaOrig="300">
+          <v:shape id="_x0000_i1075" type="#_x0000_t75" style="width:15.75pt;height:19.5pt" o:ole="">
+            <v:imagedata r:id="rId72" o:title=""/>
+          </v:shape>
+          <o:OLEObject Type="Embed" ProgID="Equation.DSMT4" ShapeID="_x0000_i1075" DrawAspect="Content" ObjectID="_1563780815" r:id="rId73"/>
+        </w:object>
+      </w:r>
+      <w:r>
+        <w:rPr>
+          <w:sz w:val="28"/>
+          <w:szCs w:val="28"/>
+        </w:rPr>
+        <w:t xml:space="preserve"> only. </w:t>
+      </w:r>
+      <w:r>
+        <w:rPr>
+          <w:sz w:val="28"/>
+          <w:szCs w:val="28"/>
+        </w:rPr>
+        <w:t>Left Figure shows that in area of magnetization (</w:t>
+      </w:r>
+      <w:r>
+        <w:rPr>
+          <w:position w:val="-10"/>
+          <w:sz w:val="28"/>
+          <w:szCs w:val="28"/>
+        </w:rPr>
+        <w:object w:dxaOrig="680" w:dyaOrig="320">
+          <v:shape id="_x0000_i1088" type="#_x0000_t75" style="width:45pt;height:21pt" o:ole="">
+            <v:imagedata r:id="rId74" o:title=""/>
+          </v:shape>
+          <o:OLEObject Type="Embed" ProgID="Equation.DSMT4" ShapeID="_x0000_i1088" DrawAspect="Content" ObjectID="_1563780816" r:id="rId75"/>
+        </w:object>
+      </w:r>
+      <w:r>
+        <w:rPr>
+          <w:sz w:val="28"/>
+          <w:szCs w:val="28"/>
+        </w:rPr>
+        <w:t xml:space="preserve">) the frequency </w:t>
+      </w:r>
+      <w:r>
+        <w:rPr>
+          <w:position w:val="-4"/>
+          <w:sz w:val="28"/>
+          <w:szCs w:val="28"/>
+        </w:rPr>
+        <w:object w:dxaOrig="260" w:dyaOrig="260">
+          <v:shape id="_x0000_i1091" type="#_x0000_t75" style="width:17.25pt;height:17.25pt" o:ole="">
+            <v:imagedata r:id="rId76" o:title=""/>
+          </v:shape>
+          <o:OLEObject Type="Embed" ProgID="Equation.DSMT4" ShapeID="_x0000_i1091" DrawAspect="Content" ObjectID="_1563780817" r:id="rId77"/>
+        </w:object>
+      </w:r>
+      <w:r>
+        <w:rPr>
+          <w:sz w:val="28"/>
+          <w:szCs w:val="28"/>
+        </w:rPr>
+        <w:t xml:space="preserve"> is varies insignificantly and is close to the </w:t>
+      </w:r>
+      <w:proofErr w:type="spellStart"/>
+      <w:r>
+        <w:rPr>
+          <w:sz w:val="28"/>
+          <w:szCs w:val="28"/>
+        </w:rPr>
+        <w:t>Larmor</w:t>
+      </w:r>
+      <w:proofErr w:type="spellEnd"/>
+      <w:r>
+        <w:rPr>
+          <w:sz w:val="28"/>
+          <w:szCs w:val="28"/>
+        </w:rPr>
+        <w:t xml:space="preserve"> frequency. Relations (9) means the similar behavior of the frequencies </w:t>
+      </w:r>
+      <w:r>
+        <w:rPr>
+          <w:position w:val="-12"/>
+          <w:sz w:val="28"/>
+          <w:szCs w:val="28"/>
+        </w:rPr>
+        <w:object w:dxaOrig="320" w:dyaOrig="360">
+          <v:shape id="_x0000_i1094" type="#_x0000_t75" style="width:21pt;height:24pt" o:ole="">
+            <v:imagedata r:id="rId78" o:title=""/>
+          </v:shape>
+          <o:OLEObject Type="Embed" ProgID="Equation.DSMT4" ShapeID="_x0000_i1094" DrawAspect="Content" ObjectID="_1563780818" r:id="rId79"/>
+        </w:object>
+      </w:r>
+      <w:r>
+        <w:rPr>
+          <w:sz w:val="28"/>
+          <w:szCs w:val="28"/>
+        </w:rPr>
+        <w:t>.</w:t>
+      </w:r>
+    </w:p>
+    <w:p>
+      <w:pPr>
+        <w:spacing w:after="0"/>
+        <w:jc w:val="both"/>
+        <w:rPr>
+          <w:sz w:val="28"/>
+          <w:szCs w:val="28"/>
+        </w:rPr>
+      </w:pPr>
+    </w:p>
+    <w:p>
+      <w:pPr>
+        <w:spacing w:after="0"/>
+        <w:jc w:val="both"/>
+        <w:rPr>
+          <w:sz w:val="28"/>
+          <w:szCs w:val="28"/>
+        </w:rPr>
+      </w:pPr>
+    </w:p>
+    <w:p>
+      <w:pPr>
+        <w:spacing w:after="0"/>
+        <w:jc w:val="both"/>
+        <w:rPr>
+          <w:sz w:val="28"/>
+          <w:szCs w:val="28"/>
+        </w:rPr>
+      </w:pPr>
+    </w:p>
+    <w:p>
+      <w:pPr>
+        <w:spacing w:after="0"/>
+        <w:jc w:val="both"/>
+        <w:rPr>
+          <w:sz w:val="28"/>
+          <w:szCs w:val="28"/>
+        </w:rPr>
+      </w:pPr>
+    </w:p>
+    <w:p>
+      <w:pPr>
+        <w:spacing w:after="0"/>
+        <w:jc w:val="both"/>
+        <w:rPr>
+          <w:sz w:val="28"/>
+          <w:szCs w:val="28"/>
+        </w:rPr>
+      </w:pPr>
+      <w:r>
+        <w:rPr>
+          <w:sz w:val="28"/>
+          <w:szCs w:val="28"/>
+        </w:rPr>
+        <w:t>Expressions</w:t>
+      </w:r>
+      <w:r>
+        <w:rPr>
+          <w:sz w:val="28"/>
+          <w:szCs w:val="28"/>
+        </w:rPr>
+        <w:t xml:space="preserve"> (8) </w:t>
+      </w:r>
+      <w:r>
+        <w:rPr>
+          <w:sz w:val="28"/>
+          <w:szCs w:val="28"/>
+        </w:rPr>
+        <w:t>give</w:t>
+      </w:r>
+      <w:r>
+        <w:rPr>
+          <w:sz w:val="28"/>
+          <w:szCs w:val="28"/>
+        </w:rPr>
+        <w:t xml:space="preserve">s the following solution of </w:t>
+      </w:r>
+      <w:r>
+        <w:rPr>
+          <w:sz w:val="28"/>
+          <w:szCs w:val="28"/>
+        </w:rPr>
+        <w:t xml:space="preserve">the </w:t>
+      </w:r>
+      <w:r>
+        <w:rPr>
+          <w:sz w:val="28"/>
+          <w:szCs w:val="28"/>
+        </w:rPr>
+        <w:t>equations (6):</w:t>
+      </w:r>
+    </w:p>
+    <w:p>
+      <w:pPr>
+        <w:spacing w:after="0"/>
+        <w:ind w:firstLine="720"/>
+        <w:rPr>
+          <w:sz w:val="28"/>
+          <w:szCs w:val="28"/>
+        </w:rPr>
+      </w:pPr>
+      <w:r>
+        <w:rPr>
+          <w:position w:val="-124"/>
+          <w:sz w:val="28"/>
+          <w:szCs w:val="28"/>
+        </w:rPr>
+        <w:object w:dxaOrig="5720" w:dyaOrig="2600">
+          <v:shape id="_x0000_i1055" type="#_x0000_t75" style="width:365.25pt;height:168pt" o:ole="">
+            <v:imagedata r:id="rId80" o:title=""/>
+          </v:shape>
+          <o:OLEObject Type="Embed" ProgID="Equation.DSMT4" ShapeID="_x0000_i1055" DrawAspect="Content" ObjectID="_1563780819" r:id="rId81"/>
+        </w:object>
+      </w:r>
+      <w:r>
+        <w:rPr>
+          <w:sz w:val="28"/>
+          <w:szCs w:val="28"/>
+        </w:rPr>
+        <w:tab/>
+        <w:t xml:space="preserve">    (10)</w:t>
+      </w:r>
+    </w:p>
+    <w:p>
+      <w:pPr>
+        <w:spacing w:after="0"/>
+        <w:jc w:val="both"/>
+        <w:rPr>
+          <w:sz w:val="28"/>
+          <w:szCs w:val="28"/>
+        </w:rPr>
+      </w:pPr>
+      <w:r>
+        <w:rPr>
+          <w:sz w:val="28"/>
+          <w:szCs w:val="28"/>
+        </w:rPr>
+        <w:t xml:space="preserve">It is convenient to rewrite this solution in the dimensionless </w:t>
+      </w:r>
+      <w:r>
+        <w:rPr>
+          <w:sz w:val="28"/>
+          <w:szCs w:val="28"/>
+        </w:rPr>
+        <w:t xml:space="preserve">variables </w:t>
+      </w:r>
+      <w:r>
+        <w:rPr>
+          <w:position w:val="-12"/>
+          <w:sz w:val="28"/>
+          <w:szCs w:val="28"/>
+        </w:rPr>
+        <w:object w:dxaOrig="1340" w:dyaOrig="360">
+          <v:shape id="_x0000_i1056" type="#_x0000_t75" style="width:85.5pt;height:23.25pt" o:ole="">
+            <v:imagedata r:id="rId82" o:title=""/>
+          </v:shape>
+          <o:OLEObject Type="Embed" ProgID="Equation.DSMT4" ShapeID="_x0000_i1056" DrawAspect="Content" ObjectID="_1563780820" r:id="rId83"/>
+        </w:object>
+      </w:r>
+      <w:r>
+        <w:rPr>
+          <w:sz w:val="28"/>
+          <w:szCs w:val="28"/>
+        </w:rPr>
+        <w:t xml:space="preserve"> and to</w:t>
+      </w:r>
+      <w:r>
+        <w:rPr>
+          <w:sz w:val="28"/>
+          <w:szCs w:val="28"/>
+        </w:rPr>
+        <w:t xml:space="preserve"> </w:t>
+      </w:r>
+      <w:r>
+        <w:rPr>
+          <w:sz w:val="28"/>
+          <w:szCs w:val="28"/>
+          <w:lang w:val="en"/>
+        </w:rPr>
+        <w:t>use, without violating the generality of the examination, the following initial conditions</w:t>
+      </w:r>
+      <w:r>
+        <w:rPr>
+          <w:sz w:val="28"/>
+          <w:szCs w:val="28"/>
+          <w:lang w:val="en"/>
+        </w:rPr>
+        <w:t>:</w:t>
+      </w:r>
+      <w:r>
+        <w:rPr>
+          <w:sz w:val="28"/>
+          <w:szCs w:val="28"/>
+        </w:rPr>
+        <w:t xml:space="preserve"> </w:t>
       </w:r>
     </w:p>
     <w:p>
@@ -1473,218 +2081,15 @@
       </w:pPr>
       <w:r>
         <w:rPr>
-          <w:position w:val="-24"/>
-          <w:sz w:val="28"/>
-          <w:szCs w:val="28"/>
-        </w:rPr>
-        <w:object w:dxaOrig="5580" w:dyaOrig="680">
-          <v:shape id="_x0000_i1114" type="#_x0000_t75" style="width:356.25pt;height:44.25pt" o:ole="">
-            <v:imagedata r:id="rId62" o:title=""/>
-          </v:shape>
-          <o:OLEObject Type="Embed" ProgID="Equation.DSMT4" ShapeID="_x0000_i1114" DrawAspect="Content" ObjectID="_1563720235" r:id="rId63"/>
-        </w:object>
-      </w:r>
-      <w:r>
-        <w:rPr>
-          <w:sz w:val="28"/>
-          <w:szCs w:val="28"/>
-        </w:rPr>
-        <w:tab/>
-        <w:t xml:space="preserve">      (9)</w:t>
-      </w:r>
-    </w:p>
-    <w:p>
-      <w:pPr>
-        <w:spacing w:after="0"/>
-        <w:jc w:val="both"/>
-        <w:rPr>
-          <w:sz w:val="28"/>
-          <w:szCs w:val="28"/>
-        </w:rPr>
-      </w:pPr>
-      <w:r>
-        <w:rPr>
-          <w:sz w:val="28"/>
-          <w:szCs w:val="28"/>
-        </w:rPr>
-        <w:t xml:space="preserve">Here </w:t>
-      </w:r>
-      <w:r>
-        <w:rPr>
           <w:position w:val="-12"/>
           <w:sz w:val="28"/>
           <w:szCs w:val="28"/>
         </w:rPr>
-        <w:object w:dxaOrig="4500" w:dyaOrig="380">
-          <v:shape id="_x0000_i1119" type="#_x0000_t75" style="width:295.5pt;height:24.75pt" o:ole="">
-            <v:imagedata r:id="rId64" o:title=""/>
-          </v:shape>
-          <o:OLEObject Type="Embed" ProgID="Equation.DSMT4" ShapeID="_x0000_i1119" DrawAspect="Content" ObjectID="_1563720236" r:id="rId65"/>
-        </w:object>
-      </w:r>
-      <w:r>
-        <w:rPr>
-          <w:sz w:val="28"/>
-          <w:szCs w:val="28"/>
-        </w:rPr>
-        <w:t xml:space="preserve">. Relations (8) </w:t>
-      </w:r>
-      <w:r>
-        <w:rPr>
-          <w:sz w:val="28"/>
-          <w:szCs w:val="28"/>
-        </w:rPr>
-        <w:t>give</w:t>
-      </w:r>
-      <w:r>
-        <w:rPr>
-          <w:sz w:val="28"/>
-          <w:szCs w:val="28"/>
-        </w:rPr>
-        <w:t xml:space="preserve">s the following solution of </w:t>
-      </w:r>
-      <w:r>
-        <w:rPr>
-          <w:sz w:val="28"/>
-          <w:szCs w:val="28"/>
-        </w:rPr>
-        <w:t xml:space="preserve">the </w:t>
-      </w:r>
-      <w:r>
-        <w:rPr>
-          <w:sz w:val="28"/>
-          <w:szCs w:val="28"/>
-        </w:rPr>
-        <w:t>equations (6):</w:t>
-      </w:r>
-    </w:p>
-    <w:p>
-      <w:pPr>
-        <w:spacing w:after="0"/>
-        <w:ind w:firstLine="720"/>
-        <w:jc w:val="center"/>
-        <w:rPr>
-          <w:sz w:val="28"/>
-          <w:szCs w:val="28"/>
-        </w:rPr>
-      </w:pPr>
-      <w:r>
-        <w:rPr>
-          <w:position w:val="-124"/>
-          <w:sz w:val="28"/>
-          <w:szCs w:val="28"/>
-        </w:rPr>
-        <w:object w:dxaOrig="5720" w:dyaOrig="2600">
-          <v:shape id="_x0000_i1122" type="#_x0000_t75" style="width:365.25pt;height:168pt" o:ole="">
-            <v:imagedata r:id="rId66" o:title=""/>
-          </v:shape>
-          <o:OLEObject Type="Embed" ProgID="Equation.DSMT4" ShapeID="_x0000_i1122" DrawAspect="Content" ObjectID="_1563720237" r:id="rId67"/>
-        </w:object>
-      </w:r>
-      <w:r>
-        <w:rPr>
-          <w:sz w:val="28"/>
-          <w:szCs w:val="28"/>
-        </w:rPr>
-        <w:tab/>
-        <w:t xml:space="preserve">    (10)</w:t>
-      </w:r>
-    </w:p>
-    <w:p>
-      <w:pPr>
-        <w:spacing w:after="0"/>
-        <w:jc w:val="both"/>
-        <w:rPr>
-          <w:sz w:val="28"/>
-          <w:szCs w:val="28"/>
-        </w:rPr>
-      </w:pPr>
-      <w:r>
-        <w:rPr>
-          <w:sz w:val="28"/>
-          <w:szCs w:val="28"/>
-        </w:rPr>
-        <w:t xml:space="preserve">It is convenient to rewrite this solution in the dimensionless </w:t>
-      </w:r>
-      <w:r>
-        <w:rPr>
-          <w:sz w:val="28"/>
-          <w:szCs w:val="28"/>
-        </w:rPr>
-        <w:t xml:space="preserve">variables </w:t>
-      </w:r>
-      <w:r>
-        <w:rPr>
-          <w:position w:val="-12"/>
-          <w:sz w:val="28"/>
-          <w:szCs w:val="28"/>
-        </w:rPr>
-        <w:object w:dxaOrig="1340" w:dyaOrig="360">
-          <v:shape id="_x0000_i1125" type="#_x0000_t75" style="width:85.5pt;height:23.25pt" o:ole="">
-            <v:imagedata r:id="rId68" o:title=""/>
-          </v:shape>
-          <o:OLEObject Type="Embed" ProgID="Equation.DSMT4" ShapeID="_x0000_i1125" DrawAspect="Content" ObjectID="_1563720238" r:id="rId69"/>
-        </w:object>
-      </w:r>
-      <w:r>
-        <w:rPr>
-          <w:sz w:val="28"/>
-          <w:szCs w:val="28"/>
-        </w:rPr>
-        <w:t xml:space="preserve"> and to</w:t>
-      </w:r>
-      <w:r>
-        <w:rPr>
-          <w:sz w:val="28"/>
-          <w:szCs w:val="28"/>
-        </w:rPr>
-        <w:t xml:space="preserve"> </w:t>
-      </w:r>
-      <w:r>
-        <w:rPr>
-          <w:sz w:val="28"/>
-          <w:szCs w:val="28"/>
-          <w:lang w:val="en"/>
-        </w:rPr>
-        <w:t>use, without violating the generality of the examination, the following initial conditions</w:t>
-      </w:r>
-      <w:r>
-        <w:rPr>
-          <w:sz w:val="28"/>
-          <w:szCs w:val="28"/>
-          <w:lang w:val="en"/>
-        </w:rPr>
-        <w:t>:</w:t>
-      </w:r>
-      <w:r>
-        <w:rPr>
-          <w:sz w:val="28"/>
-          <w:szCs w:val="28"/>
-        </w:rPr>
-        <w:t xml:space="preserve"> </w:t>
-      </w:r>
-    </w:p>
-    <w:p>
-      <w:pPr>
-        <w:spacing w:after="0"/>
-        <w:ind w:left="720" w:firstLine="720"/>
-        <w:jc w:val="center"/>
-        <w:rPr>
-          <w:sz w:val="28"/>
-          <w:szCs w:val="28"/>
-        </w:rPr>
-      </w:pPr>
-      <w:r>
-        <w:rPr>
-          <w:position w:val="-12"/>
-          <w:sz w:val="28"/>
-          <w:szCs w:val="28"/>
-        </w:rPr>
         <w:object w:dxaOrig="4700" w:dyaOrig="360">
-          <v:shape id="_x0000_i1172" type="#_x0000_t75" style="width:300pt;height:23.25pt" o:ole="">
-            <v:imagedata r:id="rId70" o:title=""/>
-          </v:shape>
-          <o:OLEObject Type="Embed" ProgID="Equation.DSMT4" ShapeID="_x0000_i1172" DrawAspect="Content" ObjectID="_1563720239" r:id="rId71"/>
+          <v:shape id="_x0000_i1057" type="#_x0000_t75" style="width:300pt;height:23.25pt" o:ole="">
+            <v:imagedata r:id="rId84" o:title=""/>
+          </v:shape>
+          <o:OLEObject Type="Embed" ProgID="Equation.DSMT4" ShapeID="_x0000_i1057" DrawAspect="Content" ObjectID="_1563780821" r:id="rId85"/>
         </w:object>
       </w:r>
       <w:r>
@@ -1744,10 +2149,10 @@
           <w:szCs w:val="28"/>
         </w:rPr>
         <w:object w:dxaOrig="5260" w:dyaOrig="1440">
-          <v:shape id="_x0000_i1133" type="#_x0000_t75" style="width:336pt;height:93pt" o:ole="">
-            <v:imagedata r:id="rId72" o:title=""/>
-          </v:shape>
-          <o:OLEObject Type="Embed" ProgID="Equation.DSMT4" ShapeID="_x0000_i1133" DrawAspect="Content" ObjectID="_1563720240" r:id="rId73"/>
+          <v:shape id="_x0000_i1058" type="#_x0000_t75" style="width:336pt;height:93pt" o:ole="">
+            <v:imagedata r:id="rId86" o:title=""/>
+          </v:shape>
+          <o:OLEObject Type="Embed" ProgID="Equation.DSMT4" ShapeID="_x0000_i1058" DrawAspect="Content" ObjectID="_1563780822" r:id="rId87"/>
         </w:object>
       </w:r>
       <w:r>
@@ -1817,10 +2222,10 @@
           <w:szCs w:val="28"/>
         </w:rPr>
         <w:object w:dxaOrig="1060" w:dyaOrig="360">
-          <v:shape id="_x0000_i1141" type="#_x0000_t75" style="width:67.5pt;height:23.25pt" o:ole="">
-            <v:imagedata r:id="rId74" o:title=""/>
-          </v:shape>
-          <o:OLEObject Type="Embed" ProgID="Equation.DSMT4" ShapeID="_x0000_i1141" DrawAspect="Content" ObjectID="_1563720241" r:id="rId75"/>
+          <v:shape id="_x0000_i1059" type="#_x0000_t75" style="width:67.5pt;height:23.25pt" o:ole="">
+            <v:imagedata r:id="rId88" o:title=""/>
+          </v:shape>
+          <o:OLEObject Type="Embed" ProgID="Equation.DSMT4" ShapeID="_x0000_i1059" DrawAspect="Content" ObjectID="_1563780823" r:id="rId89"/>
         </w:object>
       </w:r>
       <w:r>
@@ -1851,10 +2256,10 @@
           <w:szCs w:val="28"/>
         </w:rPr>
         <w:object w:dxaOrig="240" w:dyaOrig="300">
-          <v:shape id="_x0000_i1170" type="#_x0000_t75" style="width:15pt;height:19.5pt" o:ole="">
-            <v:imagedata r:id="rId76" o:title=""/>
-          </v:shape>
-          <o:OLEObject Type="Embed" ProgID="Equation.DSMT4" ShapeID="_x0000_i1170" DrawAspect="Content" ObjectID="_1563720242" r:id="rId77"/>
+          <v:shape id="_x0000_i1060" type="#_x0000_t75" style="width:15pt;height:19.5pt" o:ole="">
+            <v:imagedata r:id="rId90" o:title=""/>
+          </v:shape>
+          <o:OLEObject Type="Embed" ProgID="Equation.DSMT4" ShapeID="_x0000_i1060" DrawAspect="Content" ObjectID="_1563780824" r:id="rId91"/>
         </w:object>
       </w:r>
       <w:r>
@@ -1880,6 +2285,7 @@
           <w:sz w:val="28"/>
           <w:szCs w:val="28"/>
         </w:rPr>
+        <w:lastRenderedPageBreak/>
         <w:drawing>
           <wp:anchor distT="0" distB="0" distL="114300" distR="114300" simplePos="0" relativeHeight="251659264" behindDoc="0" locked="0" layoutInCell="1" allowOverlap="1">
             <wp:simplePos x="0" y="0"/>
@@ -1912,7 +2318,7 @@
                     <pic:cNvPicPr/>
                   </pic:nvPicPr>
                   <pic:blipFill>
-                    <a:blip r:embed="rId78">
+                    <a:blip r:embed="rId92">
                       <a:extLst>
                         <a:ext uri="{28A0092B-C50C-407E-A947-70E740481C1C}">
                           <a14:useLocalDpi xmlns:a14="http://schemas.microsoft.com/office/drawing/2010/main" val="0"/>
@@ -1958,10 +2364,10 @@
           <w:szCs w:val="28"/>
         </w:rPr>
         <w:object w:dxaOrig="560" w:dyaOrig="320">
-          <v:shape id="_x0000_i1153" type="#_x0000_t75" style="width:36pt;height:21pt" o:ole="">
-            <v:imagedata r:id="rId79" o:title=""/>
-          </v:shape>
-          <o:OLEObject Type="Embed" ProgID="Equation.DSMT4" ShapeID="_x0000_i1153" DrawAspect="Content" ObjectID="_1563720243" r:id="rId80"/>
+          <v:shape id="_x0000_i1061" type="#_x0000_t75" style="width:36pt;height:21pt" o:ole="">
+            <v:imagedata r:id="rId93" o:title=""/>
+          </v:shape>
+          <o:OLEObject Type="Embed" ProgID="Equation.DSMT4" ShapeID="_x0000_i1061" DrawAspect="Content" ObjectID="_1563780825" r:id="rId94"/>
         </w:object>
       </w:r>
       <w:r>
@@ -1999,10 +2405,10 @@
           <w:szCs w:val="28"/>
         </w:rPr>
         <w:object w:dxaOrig="240" w:dyaOrig="300">
-          <v:shape id="_x0000_i1173" type="#_x0000_t75" style="width:15pt;height:19.5pt" o:ole="">
-            <v:imagedata r:id="rId76" o:title=""/>
-          </v:shape>
-          <o:OLEObject Type="Embed" ProgID="Equation.DSMT4" ShapeID="_x0000_i1173" DrawAspect="Content" ObjectID="_1563720244" r:id="rId81"/>
+          <v:shape id="_x0000_i1062" type="#_x0000_t75" style="width:15pt;height:19.5pt" o:ole="">
+            <v:imagedata r:id="rId90" o:title=""/>
+          </v:shape>
+          <o:OLEObject Type="Embed" ProgID="Equation.DSMT4" ShapeID="_x0000_i1062" DrawAspect="Content" ObjectID="_1563780826" r:id="rId95"/>
         </w:object>
       </w:r>
       <w:r>
@@ -2031,7 +2437,21 @@
           <w:sz w:val="28"/>
           <w:szCs w:val="28"/>
         </w:rPr>
-        <w:t xml:space="preserve">It shows that the trajectory of  nonmegnetized electron very significant differs from </w:t>
+        <w:t>It sho</w:t>
+      </w:r>
+      <w:r>
+        <w:rPr>
+          <w:sz w:val="28"/>
+          <w:szCs w:val="28"/>
+        </w:rPr>
+        <w:t>ws that the trajectory of  nonma</w:t>
+      </w:r>
+      <w:r>
+        <w:rPr>
+          <w:sz w:val="28"/>
+          <w:szCs w:val="28"/>
+        </w:rPr>
+        <w:t xml:space="preserve">gnetized electron very significant differs from </w:t>
       </w:r>
       <w:proofErr w:type="spellStart"/>
       <w:r>
@@ -2047,7 +2467,48 @@
           <w:sz w:val="28"/>
           <w:szCs w:val="28"/>
         </w:rPr>
-        <w:t xml:space="preserve"> circle. But  </w:t>
+        <w:t xml:space="preserve"> circle. </w:t>
+      </w:r>
+      <w:r>
+        <w:rPr>
+          <w:sz w:val="28"/>
+          <w:szCs w:val="28"/>
+        </w:rPr>
+        <w:t>Nevertheless, t</w:t>
+      </w:r>
+      <w:r>
+        <w:rPr>
+          <w:sz w:val="28"/>
+          <w:szCs w:val="28"/>
+        </w:rPr>
+        <w:t>his difference rapidly decreases with increasing impact parameter and at values still lower than the critical value practically disappears</w:t>
+      </w:r>
+      <w:r>
+        <w:rPr>
+          <w:sz w:val="28"/>
+          <w:szCs w:val="28"/>
+        </w:rPr>
+        <w:t xml:space="preserve"> (green curve for </w:t>
+      </w:r>
+      <w:r>
+        <w:rPr>
+          <w:position w:val="-10"/>
+          <w:sz w:val="28"/>
+          <w:szCs w:val="28"/>
+        </w:rPr>
+        <w:object w:dxaOrig="760" w:dyaOrig="320">
+          <v:shape id="_x0000_i1097" type="#_x0000_t75" style="width:48.75pt;height:21pt" o:ole="">
+            <v:imagedata r:id="rId96" o:title=""/>
+          </v:shape>
+          <o:OLEObject Type="Embed" ProgID="Equation.DSMT4" ShapeID="_x0000_i1097" DrawAspect="Content" ObjectID="_1563780827" r:id="rId97"/>
+        </w:object>
+      </w:r>
+      <w:r>
+        <w:rPr>
+          <w:sz w:val="28"/>
+          <w:szCs w:val="28"/>
+        </w:rPr>
+        <w:t>).</w:t>
       </w:r>
     </w:p>
     <w:p>
@@ -2059,6 +2520,82 @@
           <w:szCs w:val="28"/>
         </w:rPr>
       </w:pPr>
+      <w:r>
+        <w:rPr>
+          <w:sz w:val="28"/>
+          <w:szCs w:val="28"/>
+        </w:rPr>
+        <w:t xml:space="preserve">Next Figures </w:t>
+      </w:r>
+      <w:r>
+        <w:rPr>
+          <w:sz w:val="28"/>
+          <w:szCs w:val="28"/>
+        </w:rPr>
+        <w:t>demonstrate</w:t>
+      </w:r>
+      <w:r>
+        <w:rPr>
+          <w:sz w:val="28"/>
+          <w:szCs w:val="28"/>
+        </w:rPr>
+        <w:t xml:space="preserve"> first nine turns for different values of </w:t>
+      </w:r>
+      <w:r>
+        <w:rPr>
+          <w:position w:val="-10"/>
+          <w:sz w:val="28"/>
+          <w:szCs w:val="28"/>
+        </w:rPr>
+        <w:object w:dxaOrig="680" w:dyaOrig="320">
+          <v:shape id="_x0000_i1102" type="#_x0000_t75" style="width:43.5pt;height:21pt" o:ole="">
+            <v:imagedata r:id="rId98" o:title=""/>
+          </v:shape>
+          <o:OLEObject Type="Embed" ProgID="Equation.DSMT4" ShapeID="_x0000_i1102" DrawAspect="Content" ObjectID="_1563780828" r:id="rId99"/>
+        </w:object>
+      </w:r>
+      <w:r>
+        <w:rPr>
+          <w:sz w:val="28"/>
+          <w:szCs w:val="28"/>
+        </w:rPr>
+        <w:t>, i</w:t>
+      </w:r>
+      <w:r>
+        <w:rPr>
+          <w:sz w:val="28"/>
+          <w:szCs w:val="28"/>
+        </w:rPr>
+        <w:t xml:space="preserve">.e. out of </w:t>
+      </w:r>
+      <w:r>
+        <w:rPr>
+          <w:sz w:val="28"/>
+          <w:szCs w:val="28"/>
+        </w:rPr>
+        <w:t>the “magnetization”</w:t>
+      </w:r>
+      <w:r>
+        <w:rPr>
+          <w:sz w:val="28"/>
+          <w:szCs w:val="28"/>
+        </w:rPr>
+        <w:t xml:space="preserve"> area</w:t>
+      </w:r>
+      <w:r>
+        <w:rPr>
+          <w:sz w:val="28"/>
+          <w:szCs w:val="28"/>
+        </w:rPr>
+        <w:t xml:space="preserve">. Each turn is </w:t>
+      </w:r>
+      <w:r>
+        <w:rPr>
+          <w:sz w:val="28"/>
+          <w:szCs w:val="28"/>
+        </w:rPr>
+        <w:t>shown in a different color: red, blue, magenta, green and black for turns 1 – 5 correspondingly and the same sequence of colors with sign “X” for turns 6 – 9.</w:t>
+      </w:r>
     </w:p>
     <w:p>
       <w:pPr>
@@ -2075,11 +2612,10 @@
           <w:sz w:val="28"/>
           <w:szCs w:val="28"/>
         </w:rPr>
-        <w:lastRenderedPageBreak/>
         <w:drawing>
           <wp:inline distT="0" distB="0" distL="0" distR="0">
-            <wp:extent cx="5943600" cy="3402330"/>
-            <wp:effectExtent l="0" t="0" r="0" b="7620"/>
+            <wp:extent cx="3064952" cy="1752588"/>
+            <wp:effectExtent l="0" t="0" r="2540" b="635"/>
             <wp:docPr id="6" name="Picture 6"/>
             <wp:cNvGraphicFramePr>
               <a:graphicFrameLocks xmlns:a="http://schemas.openxmlformats.org/drawingml/2006/main" noChangeAspect="1"/>
@@ -2092,7 +2628,7 @@
                     <pic:cNvPicPr/>
                   </pic:nvPicPr>
                   <pic:blipFill>
-                    <a:blip r:embed="rId82">
+                    <a:blip r:embed="rId100">
                       <a:extLst>
                         <a:ext uri="{28A0092B-C50C-407E-A947-70E740481C1C}">
                           <a14:useLocalDpi xmlns:a14="http://schemas.microsoft.com/office/drawing/2010/main" val="0"/>
@@ -2106,7 +2642,7 @@
                   <pic:spPr>
                     <a:xfrm>
                       <a:off x="0" y="0"/>
-                      <a:ext cx="5943600" cy="3402330"/>
+                      <a:ext cx="3086185" cy="1764729"/>
                     </a:xfrm>
                     <a:prstGeom prst="rect">
                       <a:avLst/>
@@ -2118,16 +2654,6 @@
           </wp:inline>
         </w:drawing>
       </w:r>
-    </w:p>
-    <w:p>
-      <w:pPr>
-        <w:spacing w:after="0"/>
-        <w:jc w:val="both"/>
-        <w:rPr>
-          <w:sz w:val="28"/>
-          <w:szCs w:val="28"/>
-        </w:rPr>
-      </w:pPr>
       <w:r>
         <w:rPr>
           <w:noProof/>
@@ -2136,8 +2662,8 @@
         </w:rPr>
         <w:drawing>
           <wp:inline distT="0" distB="0" distL="0" distR="0">
-            <wp:extent cx="5943600" cy="3909695"/>
-            <wp:effectExtent l="0" t="0" r="0" b="0"/>
+            <wp:extent cx="2857500" cy="1881768"/>
+            <wp:effectExtent l="0" t="0" r="0" b="4445"/>
             <wp:docPr id="7" name="Picture 7"/>
             <wp:cNvGraphicFramePr>
               <a:graphicFrameLocks xmlns:a="http://schemas.openxmlformats.org/drawingml/2006/main" noChangeAspect="1"/>
@@ -2150,7 +2676,7 @@
                     <pic:cNvPicPr/>
                   </pic:nvPicPr>
                   <pic:blipFill>
-                    <a:blip r:embed="rId83">
+                    <a:blip r:embed="rId101" cstate="print">
                       <a:extLst>
                         <a:ext uri="{28A0092B-C50C-407E-A947-70E740481C1C}">
                           <a14:useLocalDpi xmlns:a14="http://schemas.microsoft.com/office/drawing/2010/main" val="0"/>
@@ -2164,7 +2690,7 @@
                   <pic:spPr>
                     <a:xfrm>
                       <a:off x="0" y="0"/>
-                      <a:ext cx="5943600" cy="3909695"/>
+                      <a:ext cx="2865642" cy="1887130"/>
                     </a:xfrm>
                     <a:prstGeom prst="rect">
                       <a:avLst/>
@@ -2195,8 +2721,8 @@
         <w:lastRenderedPageBreak/>
         <w:drawing>
           <wp:inline distT="0" distB="0" distL="0" distR="0">
-            <wp:extent cx="5343525" cy="3864922"/>
-            <wp:effectExtent l="0" t="0" r="0" b="2540"/>
+            <wp:extent cx="3109245" cy="2247900"/>
+            <wp:effectExtent l="0" t="0" r="0" b="0"/>
             <wp:docPr id="8" name="Picture 8"/>
             <wp:cNvGraphicFramePr>
               <a:graphicFrameLocks xmlns:a="http://schemas.openxmlformats.org/drawingml/2006/main" noChangeAspect="1"/>
@@ -2209,7 +2735,7 @@
                     <pic:cNvPicPr/>
                   </pic:nvPicPr>
                   <pic:blipFill>
-                    <a:blip r:embed="rId84">
+                    <a:blip r:embed="rId102">
                       <a:extLst>
                         <a:ext uri="{28A0092B-C50C-407E-A947-70E740481C1C}">
                           <a14:useLocalDpi xmlns:a14="http://schemas.microsoft.com/office/drawing/2010/main" val="0"/>
@@ -2223,7 +2749,7 @@
                   <pic:spPr>
                     <a:xfrm>
                       <a:off x="0" y="0"/>
-                      <a:ext cx="5361239" cy="3877734"/>
+                      <a:ext cx="3120212" cy="2255829"/>
                     </a:xfrm>
                     <a:prstGeom prst="rect">
                       <a:avLst/>
@@ -2235,29 +2761,23 @@
           </wp:inline>
         </w:drawing>
       </w:r>
-      <w:bookmarkStart w:id="0" w:name="_GoBack"/>
-      <w:bookmarkEnd w:id="0"/>
-    </w:p>
-    <w:p>
-      <w:pPr>
-        <w:spacing w:after="0"/>
-        <w:jc w:val="both"/>
-        <w:rPr>
-          <w:sz w:val="28"/>
-          <w:szCs w:val="28"/>
-        </w:rPr>
-      </w:pPr>
+      <w:r>
+        <w:rPr>
+          <w:sz w:val="28"/>
+          <w:szCs w:val="28"/>
+        </w:rPr>
+        <w:t xml:space="preserve"> </w:t>
+      </w:r>
       <w:r>
         <w:rPr>
           <w:noProof/>
           <w:sz w:val="28"/>
           <w:szCs w:val="28"/>
         </w:rPr>
-        <w:lastRenderedPageBreak/>
         <w:drawing>
           <wp:inline distT="0" distB="0" distL="0" distR="0">
-            <wp:extent cx="4953000" cy="5119266"/>
-            <wp:effectExtent l="0" t="0" r="0" b="5715"/>
+            <wp:extent cx="2148840" cy="2221992"/>
+            <wp:effectExtent l="0" t="0" r="3810" b="6985"/>
             <wp:docPr id="9" name="Picture 9"/>
             <wp:cNvGraphicFramePr>
               <a:graphicFrameLocks xmlns:a="http://schemas.openxmlformats.org/drawingml/2006/main" noChangeAspect="1"/>
@@ -2270,7 +2790,7 @@
                     <pic:cNvPicPr/>
                   </pic:nvPicPr>
                   <pic:blipFill>
-                    <a:blip r:embed="rId85">
+                    <a:blip r:embed="rId103" cstate="print">
                       <a:extLst>
                         <a:ext uri="{28A0092B-C50C-407E-A947-70E740481C1C}">
                           <a14:useLocalDpi xmlns:a14="http://schemas.microsoft.com/office/drawing/2010/main" val="0"/>
@@ -2284,7 +2804,7 @@
                   <pic:spPr>
                     <a:xfrm>
                       <a:off x="0" y="0"/>
-                      <a:ext cx="4969989" cy="5136825"/>
+                      <a:ext cx="2148840" cy="2221992"/>
                     </a:xfrm>
                     <a:prstGeom prst="rect">
                       <a:avLst/>
@@ -2295,6 +2815,183 @@
             </a:graphic>
           </wp:inline>
         </w:drawing>
+      </w:r>
+    </w:p>
+    <w:p>
+      <w:pPr>
+        <w:spacing w:after="0"/>
+        <w:jc w:val="both"/>
+        <w:rPr>
+          <w:sz w:val="28"/>
+          <w:szCs w:val="28"/>
+        </w:rPr>
+      </w:pPr>
+      <w:r>
+        <w:rPr>
+          <w:sz w:val="28"/>
+          <w:szCs w:val="28"/>
+        </w:rPr>
+        <w:t xml:space="preserve">These Figures </w:t>
+      </w:r>
+      <w:r>
+        <w:rPr>
+          <w:sz w:val="28"/>
+          <w:szCs w:val="28"/>
+        </w:rPr>
+        <w:t xml:space="preserve">confirm the conclusion made earlier that even with values of the impact parameter smaller than the critical one, the motion </w:t>
+      </w:r>
+      <w:r>
+        <w:rPr>
+          <w:sz w:val="28"/>
+          <w:szCs w:val="28"/>
+        </w:rPr>
+        <w:t xml:space="preserve">of electron </w:t>
+      </w:r>
+      <w:r>
+        <w:rPr>
+          <w:sz w:val="28"/>
+          <w:szCs w:val="28"/>
+        </w:rPr>
+        <w:t>can be regarded as strong magnetized.</w:t>
+      </w:r>
+    </w:p>
+    <w:p>
+      <w:pPr>
+        <w:spacing w:after="0"/>
+        <w:jc w:val="both"/>
+        <w:rPr>
+          <w:sz w:val="16"/>
+          <w:szCs w:val="16"/>
+        </w:rPr>
+      </w:pPr>
+    </w:p>
+    <w:p>
+      <w:pPr>
+        <w:spacing w:after="0"/>
+        <w:jc w:val="both"/>
+        <w:rPr>
+          <w:b/>
+          <w:color w:val="FF0000"/>
+          <w:sz w:val="28"/>
+          <w:szCs w:val="28"/>
+        </w:rPr>
+      </w:pPr>
+      <w:r>
+        <w:rPr>
+          <w:b/>
+          <w:color w:val="FF0000"/>
+          <w:sz w:val="28"/>
+          <w:szCs w:val="28"/>
+          <w:u w:val="single"/>
+        </w:rPr>
+        <w:t>Conclusion</w:t>
+      </w:r>
+      <w:r>
+        <w:rPr>
+          <w:b/>
+          <w:color w:val="FF0000"/>
+          <w:sz w:val="28"/>
+          <w:szCs w:val="28"/>
+        </w:rPr>
+        <w:t xml:space="preserve">: the region of magnetization of motion begins at </w:t>
+      </w:r>
+      <w:r>
+        <w:rPr>
+          <w:b/>
+          <w:color w:val="FF0000"/>
+          <w:sz w:val="28"/>
+          <w:szCs w:val="28"/>
+        </w:rPr>
+        <w:t>the values of impact parameter</w:t>
+      </w:r>
+      <w:r>
+        <w:rPr>
+          <w:b/>
+          <w:color w:val="FF0000"/>
+          <w:sz w:val="28"/>
+          <w:szCs w:val="28"/>
+        </w:rPr>
+        <w:t xml:space="preserve">, much </w:t>
+      </w:r>
+      <w:r>
+        <w:rPr>
+          <w:b/>
+          <w:color w:val="FF0000"/>
+          <w:sz w:val="28"/>
+          <w:szCs w:val="28"/>
+        </w:rPr>
+        <w:t xml:space="preserve">smaller than the critical value </w:t>
+      </w:r>
+      <w:r>
+        <w:rPr>
+          <w:b/>
+          <w:color w:val="FF0000"/>
+          <w:position w:val="-12"/>
+          <w:sz w:val="28"/>
+          <w:szCs w:val="28"/>
+        </w:rPr>
+        <w:object w:dxaOrig="420" w:dyaOrig="360">
+          <v:shape id="_x0000_i1109" type="#_x0000_t75" style="width:27pt;height:24pt" o:ole="">
+            <v:imagedata r:id="rId104" o:title=""/>
+          </v:shape>
+          <o:OLEObject Type="Embed" ProgID="Equation.DSMT4" ShapeID="_x0000_i1109" DrawAspect="Content" ObjectID="_1563780829" r:id="rId105"/>
+        </w:object>
+      </w:r>
+      <w:r>
+        <w:rPr>
+          <w:b/>
+          <w:color w:val="FF0000"/>
+          <w:sz w:val="28"/>
+          <w:szCs w:val="28"/>
+        </w:rPr>
+        <w:t>.</w:t>
+      </w:r>
+      <w:r>
+        <w:rPr>
+          <w:b/>
+          <w:color w:val="FF0000"/>
+          <w:sz w:val="28"/>
+          <w:szCs w:val="28"/>
+        </w:rPr>
+        <w:t xml:space="preserve"> Therefore, in calculating </w:t>
+      </w:r>
+      <w:r>
+        <w:rPr>
+          <w:b/>
+          <w:color w:val="FF0000"/>
+          <w:sz w:val="28"/>
+          <w:szCs w:val="28"/>
+        </w:rPr>
+        <w:t xml:space="preserve">the </w:t>
+      </w:r>
+      <w:bookmarkStart w:id="0" w:name="_GoBack"/>
+      <w:bookmarkEnd w:id="0"/>
+      <w:r>
+        <w:rPr>
+          <w:b/>
+          <w:color w:val="FF0000"/>
+          <w:sz w:val="28"/>
+          <w:szCs w:val="28"/>
+        </w:rPr>
+        <w:t xml:space="preserve">parameter-dependent quantities, such as, for example, the friction force (acting on an ion moving in an electron medium), the critical value of the </w:t>
+      </w:r>
+      <w:r>
+        <w:rPr>
+          <w:b/>
+          <w:color w:val="FF0000"/>
+          <w:sz w:val="28"/>
+          <w:szCs w:val="28"/>
+        </w:rPr>
+        <w:t xml:space="preserve">impact </w:t>
+      </w:r>
+      <w:r>
+        <w:rPr>
+          <w:b/>
+          <w:color w:val="FF0000"/>
+          <w:sz w:val="28"/>
+          <w:szCs w:val="28"/>
+        </w:rPr>
+        <w:t>parameter is a good lower boundary.</w:t>
       </w:r>
     </w:p>
     <w:sectPr>

</xml_diff>

<commit_message>
Update the files at 08/09/2017
Document concerning maximal impact parameter is added
</commit_message>
<xml_diff>
--- a/rsfriction/fricrionForce_YuE/docs/kinematicOfMagnetizedElectron.docx
+++ b/rsfriction/fricrionForce_YuE/docs/kinematicOfMagnetizedElectron.docx
@@ -93,7 +93,7 @@
           <v:shape id="_x0000_i1025" type="#_x0000_t75" style="width:51pt;height:25.5pt" o:ole="">
             <v:imagedata r:id="rId4" o:title=""/>
           </v:shape>
-          <o:OLEObject Type="Embed" ProgID="Equation.DSMT4" ShapeID="_x0000_i1025" DrawAspect="Content" ObjectID="_1563780783" r:id="rId5"/>
+          <o:OLEObject Type="Embed" ProgID="Equation.DSMT4" ShapeID="_x0000_i1025" DrawAspect="Content" ObjectID="_1563783493" r:id="rId5"/>
         </w:object>
       </w:r>
       <w:r>
@@ -124,7 +124,7 @@
           <v:shape id="_x0000_i1026" type="#_x0000_t75" style="width:150pt;height:46.5pt" o:ole="">
             <v:imagedata r:id="rId6" o:title=""/>
           </v:shape>
-          <o:OLEObject Type="Embed" ProgID="Equation.DSMT4" ShapeID="_x0000_i1026" DrawAspect="Content" ObjectID="_1563780784" r:id="rId7"/>
+          <o:OLEObject Type="Embed" ProgID="Equation.DSMT4" ShapeID="_x0000_i1026" DrawAspect="Content" ObjectID="_1563783494" r:id="rId7"/>
         </w:object>
       </w:r>
       <w:r>
@@ -176,7 +176,7 @@
           <v:shape id="_x0000_i1027" type="#_x0000_t75" style="width:14.25pt;height:22.5pt" o:ole="">
             <v:imagedata r:id="rId8" o:title=""/>
           </v:shape>
-          <o:OLEObject Type="Embed" ProgID="Equation.DSMT4" ShapeID="_x0000_i1027" DrawAspect="Content" ObjectID="_1563780785" r:id="rId9"/>
+          <o:OLEObject Type="Embed" ProgID="Equation.DSMT4" ShapeID="_x0000_i1027" DrawAspect="Content" ObjectID="_1563783495" r:id="rId9"/>
         </w:object>
       </w:r>
       <w:r>
@@ -196,7 +196,7 @@
           <v:shape id="_x0000_i1028" type="#_x0000_t75" style="width:15.75pt;height:23.25pt" o:ole="">
             <v:imagedata r:id="rId10" o:title=""/>
           </v:shape>
-          <o:OLEObject Type="Embed" ProgID="Equation.DSMT4" ShapeID="_x0000_i1028" DrawAspect="Content" ObjectID="_1563780786" r:id="rId11"/>
+          <o:OLEObject Type="Embed" ProgID="Equation.DSMT4" ShapeID="_x0000_i1028" DrawAspect="Content" ObjectID="_1563783496" r:id="rId11"/>
         </w:object>
       </w:r>
       <w:r>
@@ -230,7 +230,7 @@
           <v:shape id="_x0000_i1029" type="#_x0000_t75" style="width:47.25pt;height:25.5pt" o:ole="">
             <v:imagedata r:id="rId12" o:title=""/>
           </v:shape>
-          <o:OLEObject Type="Embed" ProgID="Equation.DSMT4" ShapeID="_x0000_i1029" DrawAspect="Content" ObjectID="_1563780787" r:id="rId13"/>
+          <o:OLEObject Type="Embed" ProgID="Equation.DSMT4" ShapeID="_x0000_i1029" DrawAspect="Content" ObjectID="_1563783497" r:id="rId13"/>
         </w:object>
       </w:r>
       <w:r>
@@ -271,7 +271,7 @@
           <v:shape id="_x0000_i1030" type="#_x0000_t75" style="width:15.75pt;height:23.25pt" o:ole="">
             <v:imagedata r:id="rId14" o:title=""/>
           </v:shape>
-          <o:OLEObject Type="Embed" ProgID="Equation.DSMT4" ShapeID="_x0000_i1030" DrawAspect="Content" ObjectID="_1563780788" r:id="rId15"/>
+          <o:OLEObject Type="Embed" ProgID="Equation.DSMT4" ShapeID="_x0000_i1030" DrawAspect="Content" ObjectID="_1563783498" r:id="rId15"/>
         </w:object>
       </w:r>
       <w:r>
@@ -335,7 +335,7 @@
           <v:shape id="_x0000_i1031" type="#_x0000_t75" style="width:74.25pt;height:23.25pt" o:ole="">
             <v:imagedata r:id="rId16" o:title=""/>
           </v:shape>
-          <o:OLEObject Type="Embed" ProgID="Equation.DSMT4" ShapeID="_x0000_i1031" DrawAspect="Content" ObjectID="_1563780789" r:id="rId17"/>
+          <o:OLEObject Type="Embed" ProgID="Equation.DSMT4" ShapeID="_x0000_i1031" DrawAspect="Content" ObjectID="_1563783499" r:id="rId17"/>
         </w:object>
       </w:r>
       <w:r>
@@ -362,7 +362,7 @@
           <v:shape id="_x0000_i1032" type="#_x0000_t75" style="width:81.75pt;height:23.25pt" o:ole="">
             <v:imagedata r:id="rId18" o:title=""/>
           </v:shape>
-          <o:OLEObject Type="Embed" ProgID="Equation.DSMT4" ShapeID="_x0000_i1032" DrawAspect="Content" ObjectID="_1563780790" r:id="rId19"/>
+          <o:OLEObject Type="Embed" ProgID="Equation.DSMT4" ShapeID="_x0000_i1032" DrawAspect="Content" ObjectID="_1563783500" r:id="rId19"/>
         </w:object>
       </w:r>
       <w:r>
@@ -419,7 +419,7 @@
           <v:shape id="_x0000_i1033" type="#_x0000_t75" style="width:50.25pt;height:25.5pt" o:ole="">
             <v:imagedata r:id="rId20" o:title=""/>
           </v:shape>
-          <o:OLEObject Type="Embed" ProgID="Equation.DSMT4" ShapeID="_x0000_i1033" DrawAspect="Content" ObjectID="_1563780791" r:id="rId21"/>
+          <o:OLEObject Type="Embed" ProgID="Equation.DSMT4" ShapeID="_x0000_i1033" DrawAspect="Content" ObjectID="_1563783501" r:id="rId21"/>
         </w:object>
       </w:r>
       <w:r>
@@ -537,7 +537,7 @@
           <v:shape id="_x0000_i1034" type="#_x0000_t75" style="width:134.25pt;height:48.75pt" o:ole="">
             <v:imagedata r:id="rId23" o:title=""/>
           </v:shape>
-          <o:OLEObject Type="Embed" ProgID="Equation.DSMT4" ShapeID="_x0000_i1034" DrawAspect="Content" ObjectID="_1563780792" r:id="rId24"/>
+          <o:OLEObject Type="Embed" ProgID="Equation.DSMT4" ShapeID="_x0000_i1034" DrawAspect="Content" ObjectID="_1563783502" r:id="rId24"/>
         </w:object>
       </w:r>
       <w:r>
@@ -606,7 +606,7 @@
           <v:shape id="_x0000_i1035" type="#_x0000_t75" style="width:174.75pt;height:95.25pt" o:ole="">
             <v:imagedata r:id="rId25" o:title=""/>
           </v:shape>
-          <o:OLEObject Type="Embed" ProgID="Equation.DSMT4" ShapeID="_x0000_i1035" DrawAspect="Content" ObjectID="_1563780793" r:id="rId26"/>
+          <o:OLEObject Type="Embed" ProgID="Equation.DSMT4" ShapeID="_x0000_i1035" DrawAspect="Content" ObjectID="_1563783503" r:id="rId26"/>
         </w:object>
       </w:r>
       <w:r>
@@ -689,7 +689,7 @@
           <v:shape id="_x0000_i1036" type="#_x0000_t75" style="width:314.25pt;height:50.25pt" o:ole="">
             <v:imagedata r:id="rId27" o:title=""/>
           </v:shape>
-          <o:OLEObject Type="Embed" ProgID="Equation.DSMT4" ShapeID="_x0000_i1036" DrawAspect="Content" ObjectID="_1563780794" r:id="rId28"/>
+          <o:OLEObject Type="Embed" ProgID="Equation.DSMT4" ShapeID="_x0000_i1036" DrawAspect="Content" ObjectID="_1563783504" r:id="rId28"/>
         </w:object>
       </w:r>
       <w:r>
@@ -734,7 +734,7 @@
           <v:shape id="_x0000_i1037" type="#_x0000_t75" style="width:123.75pt;height:24.75pt" o:ole="">
             <v:imagedata r:id="rId29" o:title=""/>
           </v:shape>
-          <o:OLEObject Type="Embed" ProgID="Equation.DSMT4" ShapeID="_x0000_i1037" DrawAspect="Content" ObjectID="_1563780795" r:id="rId30"/>
+          <o:OLEObject Type="Embed" ProgID="Equation.DSMT4" ShapeID="_x0000_i1037" DrawAspect="Content" ObjectID="_1563783505" r:id="rId30"/>
         </w:object>
       </w:r>
       <w:r>
@@ -754,7 +754,7 @@
           <v:shape id="_x0000_i1038" type="#_x0000_t75" style="width:17.25pt;height:14.25pt" o:ole="">
             <v:imagedata r:id="rId31" o:title=""/>
           </v:shape>
-          <o:OLEObject Type="Embed" ProgID="Equation.DSMT4" ShapeID="_x0000_i1038" DrawAspect="Content" ObjectID="_1563780796" r:id="rId32"/>
+          <o:OLEObject Type="Embed" ProgID="Equation.DSMT4" ShapeID="_x0000_i1038" DrawAspect="Content" ObjectID="_1563783506" r:id="rId32"/>
         </w:object>
       </w:r>
       <w:r>
@@ -778,10 +778,10 @@
           <w:szCs w:val="28"/>
         </w:rPr>
         <w:object w:dxaOrig="420" w:dyaOrig="360">
-          <v:shape id="_x0000_i1065" type="#_x0000_t75" style="width:27pt;height:23.25pt" o:ole="">
+          <v:shape id="_x0000_i1039" type="#_x0000_t75" style="width:27pt;height:23.25pt" o:ole="">
             <v:imagedata r:id="rId33" o:title=""/>
           </v:shape>
-          <o:OLEObject Type="Embed" ProgID="Equation.DSMT4" ShapeID="_x0000_i1065" DrawAspect="Content" ObjectID="_1563780797" r:id="rId34"/>
+          <o:OLEObject Type="Embed" ProgID="Equation.DSMT4" ShapeID="_x0000_i1039" DrawAspect="Content" ObjectID="_1563783507" r:id="rId34"/>
         </w:object>
       </w:r>
       <w:r>
@@ -886,10 +886,10 @@
           <w:szCs w:val="28"/>
         </w:rPr>
         <w:object w:dxaOrig="240" w:dyaOrig="360">
-          <v:shape id="_x0000_i1039" type="#_x0000_t75" style="width:15.75pt;height:23.25pt" o:ole="">
+          <v:shape id="_x0000_i1040" type="#_x0000_t75" style="width:15.75pt;height:23.25pt" o:ole="">
             <v:imagedata r:id="rId36" o:title=""/>
           </v:shape>
-          <o:OLEObject Type="Embed" ProgID="Equation.DSMT4" ShapeID="_x0000_i1039" DrawAspect="Content" ObjectID="_1563780798" r:id="rId37"/>
+          <o:OLEObject Type="Embed" ProgID="Equation.DSMT4" ShapeID="_x0000_i1040" DrawAspect="Content" ObjectID="_1563783508" r:id="rId37"/>
         </w:object>
       </w:r>
       <w:r>
@@ -920,10 +920,10 @@
           <w:szCs w:val="28"/>
         </w:rPr>
         <w:object w:dxaOrig="680" w:dyaOrig="360">
-          <v:shape id="_x0000_i1040" type="#_x0000_t75" style="width:45pt;height:23.25pt" o:ole="">
+          <v:shape id="_x0000_i1041" type="#_x0000_t75" style="width:45pt;height:23.25pt" o:ole="">
             <v:imagedata r:id="rId38" o:title=""/>
           </v:shape>
-          <o:OLEObject Type="Embed" ProgID="Equation.DSMT4" ShapeID="_x0000_i1040" DrawAspect="Content" ObjectID="_1563780799" r:id="rId39"/>
+          <o:OLEObject Type="Embed" ProgID="Equation.DSMT4" ShapeID="_x0000_i1041" DrawAspect="Content" ObjectID="_1563783509" r:id="rId39"/>
         </w:object>
       </w:r>
       <w:r>
@@ -947,10 +947,10 @@
           <w:szCs w:val="28"/>
         </w:rPr>
         <w:object w:dxaOrig="240" w:dyaOrig="260">
-          <v:shape id="_x0000_i1041" type="#_x0000_t75" style="width:15.75pt;height:16.5pt" o:ole="">
+          <v:shape id="_x0000_i1042" type="#_x0000_t75" style="width:15.75pt;height:16.5pt" o:ole="">
             <v:imagedata r:id="rId40" o:title=""/>
           </v:shape>
-          <o:OLEObject Type="Embed" ProgID="Equation.DSMT4" ShapeID="_x0000_i1041" DrawAspect="Content" ObjectID="_1563780800" r:id="rId41"/>
+          <o:OLEObject Type="Embed" ProgID="Equation.DSMT4" ShapeID="_x0000_i1042" DrawAspect="Content" ObjectID="_1563783510" r:id="rId41"/>
         </w:object>
       </w:r>
       <w:r>
@@ -998,10 +998,10 @@
           <w:szCs w:val="28"/>
         </w:rPr>
         <w:object w:dxaOrig="2340" w:dyaOrig="700">
-          <v:shape id="_x0000_i1042" type="#_x0000_t75" style="width:149.25pt;height:45pt" o:ole="">
+          <v:shape id="_x0000_i1043" type="#_x0000_t75" style="width:149.25pt;height:45pt" o:ole="">
             <v:imagedata r:id="rId42" o:title=""/>
           </v:shape>
-          <o:OLEObject Type="Embed" ProgID="Equation.DSMT4" ShapeID="_x0000_i1042" DrawAspect="Content" ObjectID="_1563780801" r:id="rId43"/>
+          <o:OLEObject Type="Embed" ProgID="Equation.DSMT4" ShapeID="_x0000_i1043" DrawAspect="Content" ObjectID="_1563783511" r:id="rId43"/>
         </w:object>
       </w:r>
       <w:r>
@@ -1093,10 +1093,10 @@
           <w:szCs w:val="28"/>
         </w:rPr>
         <w:object w:dxaOrig="720" w:dyaOrig="380">
-          <v:shape id="_x0000_i1043" type="#_x0000_t75" style="width:47.25pt;height:24.75pt" o:ole="">
+          <v:shape id="_x0000_i1044" type="#_x0000_t75" style="width:47.25pt;height:24.75pt" o:ole="">
             <v:imagedata r:id="rId44" o:title=""/>
           </v:shape>
-          <o:OLEObject Type="Embed" ProgID="Equation.DSMT4" ShapeID="_x0000_i1043" DrawAspect="Content" ObjectID="_1563780802" r:id="rId45"/>
+          <o:OLEObject Type="Embed" ProgID="Equation.DSMT4" ShapeID="_x0000_i1044" DrawAspect="Content" ObjectID="_1563783512" r:id="rId45"/>
         </w:object>
       </w:r>
       <w:r>
@@ -1113,10 +1113,10 @@
           <w:szCs w:val="28"/>
         </w:rPr>
         <w:object w:dxaOrig="1340" w:dyaOrig="380">
-          <v:shape id="_x0000_i1044" type="#_x0000_t75" style="width:87.75pt;height:24.75pt" o:ole="">
+          <v:shape id="_x0000_i1045" type="#_x0000_t75" style="width:87.75pt;height:24.75pt" o:ole="">
             <v:imagedata r:id="rId46" o:title=""/>
           </v:shape>
-          <o:OLEObject Type="Embed" ProgID="Equation.DSMT4" ShapeID="_x0000_i1044" DrawAspect="Content" ObjectID="_1563780803" r:id="rId47"/>
+          <o:OLEObject Type="Embed" ProgID="Equation.DSMT4" ShapeID="_x0000_i1045" DrawAspect="Content" ObjectID="_1563783513" r:id="rId47"/>
         </w:object>
       </w:r>
       <w:r>
@@ -1144,10 +1144,10 @@
           <w:szCs w:val="28"/>
         </w:rPr>
         <w:object w:dxaOrig="1960" w:dyaOrig="800">
-          <v:shape id="_x0000_i1045" type="#_x0000_t75" style="width:125.25pt;height:51.75pt" o:ole="">
+          <v:shape id="_x0000_i1046" type="#_x0000_t75" style="width:125.25pt;height:51.75pt" o:ole="">
             <v:imagedata r:id="rId48" o:title=""/>
           </v:shape>
-          <o:OLEObject Type="Embed" ProgID="Equation.DSMT4" ShapeID="_x0000_i1045" DrawAspect="Content" ObjectID="_1563780804" r:id="rId49"/>
+          <o:OLEObject Type="Embed" ProgID="Equation.DSMT4" ShapeID="_x0000_i1046" DrawAspect="Content" ObjectID="_1563783514" r:id="rId49"/>
         </w:object>
       </w:r>
       <w:r>
@@ -1283,10 +1283,10 @@
           <w:szCs w:val="28"/>
         </w:rPr>
         <w:object w:dxaOrig="3300" w:dyaOrig="720">
-          <v:shape id="_x0000_i1046" type="#_x0000_t75" style="width:210.75pt;height:46.5pt" o:ole="">
+          <v:shape id="_x0000_i1047" type="#_x0000_t75" style="width:210.75pt;height:46.5pt" o:ole="">
             <v:imagedata r:id="rId51" o:title=""/>
           </v:shape>
-          <o:OLEObject Type="Embed" ProgID="Equation.DSMT4" ShapeID="_x0000_i1046" DrawAspect="Content" ObjectID="_1563780805" r:id="rId52"/>
+          <o:OLEObject Type="Embed" ProgID="Equation.DSMT4" ShapeID="_x0000_i1047" DrawAspect="Content" ObjectID="_1563783515" r:id="rId52"/>
         </w:object>
       </w:r>
       <w:r>
@@ -1348,10 +1348,10 @@
           <w:szCs w:val="28"/>
         </w:rPr>
         <w:object w:dxaOrig="300" w:dyaOrig="360">
-          <v:shape id="_x0000_i1047" type="#_x0000_t75" style="width:19.5pt;height:23.25pt" o:ole="">
+          <v:shape id="_x0000_i1048" type="#_x0000_t75" style="width:19.5pt;height:23.25pt" o:ole="">
             <v:imagedata r:id="rId53" o:title=""/>
           </v:shape>
-          <o:OLEObject Type="Embed" ProgID="Equation.DSMT4" ShapeID="_x0000_i1047" DrawAspect="Content" ObjectID="_1563780806" r:id="rId54"/>
+          <o:OLEObject Type="Embed" ProgID="Equation.DSMT4" ShapeID="_x0000_i1048" DrawAspect="Content" ObjectID="_1563783516" r:id="rId54"/>
         </w:object>
       </w:r>
       <w:r>
@@ -1368,10 +1368,10 @@
           <w:szCs w:val="28"/>
         </w:rPr>
         <w:object w:dxaOrig="1160" w:dyaOrig="360">
-          <v:shape id="_x0000_i1048" type="#_x0000_t75" style="width:76.5pt;height:23.25pt" o:ole="">
+          <v:shape id="_x0000_i1049" type="#_x0000_t75" style="width:76.5pt;height:23.25pt" o:ole="">
             <v:imagedata r:id="rId55" o:title=""/>
           </v:shape>
-          <o:OLEObject Type="Embed" ProgID="Equation.DSMT4" ShapeID="_x0000_i1048" DrawAspect="Content" ObjectID="_1563780807" r:id="rId56"/>
+          <o:OLEObject Type="Embed" ProgID="Equation.DSMT4" ShapeID="_x0000_i1049" DrawAspect="Content" ObjectID="_1563783517" r:id="rId56"/>
         </w:object>
       </w:r>
       <w:r>
@@ -1412,10 +1412,10 @@
           <w:szCs w:val="28"/>
         </w:rPr>
         <w:object w:dxaOrig="960" w:dyaOrig="320">
-          <v:shape id="_x0000_i1049" type="#_x0000_t75" style="width:63pt;height:21pt" o:ole="">
+          <v:shape id="_x0000_i1050" type="#_x0000_t75" style="width:63pt;height:21pt" o:ole="">
             <v:imagedata r:id="rId57" o:title=""/>
           </v:shape>
-          <o:OLEObject Type="Embed" ProgID="Equation.DSMT4" ShapeID="_x0000_i1049" DrawAspect="Content" ObjectID="_1563780808" r:id="rId58"/>
+          <o:OLEObject Type="Embed" ProgID="Equation.DSMT4" ShapeID="_x0000_i1050" DrawAspect="Content" ObjectID="_1563783518" r:id="rId58"/>
         </w:object>
       </w:r>
       <w:r>
@@ -1432,10 +1432,10 @@
           <w:szCs w:val="28"/>
         </w:rPr>
         <w:object w:dxaOrig="200" w:dyaOrig="320">
-          <v:shape id="_x0000_i1050" type="#_x0000_t75" style="width:13.5pt;height:21pt" o:ole="">
+          <v:shape id="_x0000_i1051" type="#_x0000_t75" style="width:13.5pt;height:21pt" o:ole="">
             <v:imagedata r:id="rId59" o:title=""/>
           </v:shape>
-          <o:OLEObject Type="Embed" ProgID="Equation.DSMT4" ShapeID="_x0000_i1050" DrawAspect="Content" ObjectID="_1563780809" r:id="rId60"/>
+          <o:OLEObject Type="Embed" ProgID="Equation.DSMT4" ShapeID="_x0000_i1051" DrawAspect="Content" ObjectID="_1563783519" r:id="rId60"/>
         </w:object>
       </w:r>
       <w:r>
@@ -1470,10 +1470,10 @@
           <w:szCs w:val="28"/>
         </w:rPr>
         <w:object w:dxaOrig="1820" w:dyaOrig="380">
-          <v:shape id="_x0000_i1051" type="#_x0000_t75" style="width:116.25pt;height:24.75pt" o:ole="">
+          <v:shape id="_x0000_i1052" type="#_x0000_t75" style="width:116.25pt;height:24.75pt" o:ole="">
             <v:imagedata r:id="rId61" o:title=""/>
           </v:shape>
-          <o:OLEObject Type="Embed" ProgID="Equation.DSMT4" ShapeID="_x0000_i1051" DrawAspect="Content" ObjectID="_1563780810" r:id="rId62"/>
+          <o:OLEObject Type="Embed" ProgID="Equation.DSMT4" ShapeID="_x0000_i1052" DrawAspect="Content" ObjectID="_1563783520" r:id="rId62"/>
         </w:object>
       </w:r>
       <w:r>
@@ -1533,10 +1533,10 @@
           <w:szCs w:val="28"/>
         </w:rPr>
         <w:object w:dxaOrig="2060" w:dyaOrig="380">
-          <v:shape id="_x0000_i1052" type="#_x0000_t75" style="width:131.25pt;height:24.75pt" o:ole="">
+          <v:shape id="_x0000_i1053" type="#_x0000_t75" style="width:131.25pt;height:24.75pt" o:ole="">
             <v:imagedata r:id="rId63" o:title=""/>
           </v:shape>
-          <o:OLEObject Type="Embed" ProgID="Equation.DSMT4" ShapeID="_x0000_i1052" DrawAspect="Content" ObjectID="_1563780811" r:id="rId64"/>
+          <o:OLEObject Type="Embed" ProgID="Equation.DSMT4" ShapeID="_x0000_i1053" DrawAspect="Content" ObjectID="_1563783521" r:id="rId64"/>
         </w:object>
       </w:r>
       <w:r>
@@ -1609,10 +1609,10 @@
           <w:szCs w:val="28"/>
         </w:rPr>
         <w:object w:dxaOrig="5580" w:dyaOrig="680">
-          <v:shape id="_x0000_i1053" type="#_x0000_t75" style="width:356.25pt;height:44.25pt" o:ole="">
+          <v:shape id="_x0000_i1054" type="#_x0000_t75" style="width:356.25pt;height:44.25pt" o:ole="">
             <v:imagedata r:id="rId65" o:title=""/>
           </v:shape>
-          <o:OLEObject Type="Embed" ProgID="Equation.DSMT4" ShapeID="_x0000_i1053" DrawAspect="Content" ObjectID="_1563780812" r:id="rId66"/>
+          <o:OLEObject Type="Embed" ProgID="Equation.DSMT4" ShapeID="_x0000_i1054" DrawAspect="Content" ObjectID="_1563783522" r:id="rId66"/>
         </w:object>
       </w:r>
       <w:r>
@@ -1647,10 +1647,10 @@
           <w:szCs w:val="28"/>
         </w:rPr>
         <w:object w:dxaOrig="4500" w:dyaOrig="380">
-          <v:shape id="_x0000_i1054" type="#_x0000_t75" style="width:295.5pt;height:24.75pt" o:ole="">
+          <v:shape id="_x0000_i1055" type="#_x0000_t75" style="width:295.5pt;height:24.75pt" o:ole="">
             <v:imagedata r:id="rId67" o:title=""/>
           </v:shape>
-          <o:OLEObject Type="Embed" ProgID="Equation.DSMT4" ShapeID="_x0000_i1054" DrawAspect="Content" ObjectID="_1563780813" r:id="rId68"/>
+          <o:OLEObject Type="Embed" ProgID="Equation.DSMT4" ShapeID="_x0000_i1055" DrawAspect="Content" ObjectID="_1563783523" r:id="rId68"/>
         </w:object>
       </w:r>
       <w:r>
@@ -1755,10 +1755,10 @@
           <w:szCs w:val="28"/>
         </w:rPr>
         <w:object w:dxaOrig="1500" w:dyaOrig="360">
-          <v:shape id="_x0000_i1070" type="#_x0000_t75" style="width:98.25pt;height:24pt" o:ole="">
+          <v:shape id="_x0000_i1056" type="#_x0000_t75" style="width:98.25pt;height:24pt" o:ole="">
             <v:imagedata r:id="rId70" o:title=""/>
           </v:shape>
-          <o:OLEObject Type="Embed" ProgID="Equation.DSMT4" ShapeID="_x0000_i1070" DrawAspect="Content" ObjectID="_1563780814" r:id="rId71"/>
+          <o:OLEObject Type="Embed" ProgID="Equation.DSMT4" ShapeID="_x0000_i1056" DrawAspect="Content" ObjectID="_1563783524" r:id="rId71"/>
         </w:object>
       </w:r>
       <w:r>
@@ -1775,10 +1775,10 @@
           <w:szCs w:val="28"/>
         </w:rPr>
         <w:object w:dxaOrig="240" w:dyaOrig="300">
-          <v:shape id="_x0000_i1075" type="#_x0000_t75" style="width:15.75pt;height:19.5pt" o:ole="">
+          <v:shape id="_x0000_i1057" type="#_x0000_t75" style="width:15.75pt;height:19.5pt" o:ole="">
             <v:imagedata r:id="rId72" o:title=""/>
           </v:shape>
-          <o:OLEObject Type="Embed" ProgID="Equation.DSMT4" ShapeID="_x0000_i1075" DrawAspect="Content" ObjectID="_1563780815" r:id="rId73"/>
+          <o:OLEObject Type="Embed" ProgID="Equation.DSMT4" ShapeID="_x0000_i1057" DrawAspect="Content" ObjectID="_1563783525" r:id="rId73"/>
         </w:object>
       </w:r>
       <w:r>
@@ -1802,10 +1802,10 @@
           <w:szCs w:val="28"/>
         </w:rPr>
         <w:object w:dxaOrig="680" w:dyaOrig="320">
-          <v:shape id="_x0000_i1088" type="#_x0000_t75" style="width:45pt;height:21pt" o:ole="">
+          <v:shape id="_x0000_i1058" type="#_x0000_t75" style="width:45pt;height:21pt" o:ole="">
             <v:imagedata r:id="rId74" o:title=""/>
           </v:shape>
-          <o:OLEObject Type="Embed" ProgID="Equation.DSMT4" ShapeID="_x0000_i1088" DrawAspect="Content" ObjectID="_1563780816" r:id="rId75"/>
+          <o:OLEObject Type="Embed" ProgID="Equation.DSMT4" ShapeID="_x0000_i1058" DrawAspect="Content" ObjectID="_1563783526" r:id="rId75"/>
         </w:object>
       </w:r>
       <w:r>
@@ -1822,10 +1822,10 @@
           <w:szCs w:val="28"/>
         </w:rPr>
         <w:object w:dxaOrig="260" w:dyaOrig="260">
-          <v:shape id="_x0000_i1091" type="#_x0000_t75" style="width:17.25pt;height:17.25pt" o:ole="">
+          <v:shape id="_x0000_i1059" type="#_x0000_t75" style="width:17.25pt;height:17.25pt" o:ole="">
             <v:imagedata r:id="rId76" o:title=""/>
           </v:shape>
-          <o:OLEObject Type="Embed" ProgID="Equation.DSMT4" ShapeID="_x0000_i1091" DrawAspect="Content" ObjectID="_1563780817" r:id="rId77"/>
+          <o:OLEObject Type="Embed" ProgID="Equation.DSMT4" ShapeID="_x0000_i1059" DrawAspect="Content" ObjectID="_1563783527" r:id="rId77"/>
         </w:object>
       </w:r>
       <w:r>
@@ -1858,10 +1858,10 @@
           <w:szCs w:val="28"/>
         </w:rPr>
         <w:object w:dxaOrig="320" w:dyaOrig="360">
-          <v:shape id="_x0000_i1094" type="#_x0000_t75" style="width:21pt;height:24pt" o:ole="">
+          <v:shape id="_x0000_i1060" type="#_x0000_t75" style="width:21pt;height:24pt" o:ole="">
             <v:imagedata r:id="rId78" o:title=""/>
           </v:shape>
-          <o:OLEObject Type="Embed" ProgID="Equation.DSMT4" ShapeID="_x0000_i1094" DrawAspect="Content" ObjectID="_1563780818" r:id="rId79"/>
+          <o:OLEObject Type="Embed" ProgID="Equation.DSMT4" ShapeID="_x0000_i1060" DrawAspect="Content" ObjectID="_1563783528" r:id="rId79"/>
         </w:object>
       </w:r>
       <w:r>
@@ -1980,10 +1980,10 @@
           <w:szCs w:val="28"/>
         </w:rPr>
         <w:object w:dxaOrig="5720" w:dyaOrig="2600">
-          <v:shape id="_x0000_i1055" type="#_x0000_t75" style="width:365.25pt;height:168pt" o:ole="">
+          <v:shape id="_x0000_i1061" type="#_x0000_t75" style="width:365.25pt;height:168pt" o:ole="">
             <v:imagedata r:id="rId80" o:title=""/>
           </v:shape>
-          <o:OLEObject Type="Embed" ProgID="Equation.DSMT4" ShapeID="_x0000_i1055" DrawAspect="Content" ObjectID="_1563780819" r:id="rId81"/>
+          <o:OLEObject Type="Embed" ProgID="Equation.DSMT4" ShapeID="_x0000_i1061" DrawAspect="Content" ObjectID="_1563783529" r:id="rId81"/>
         </w:object>
       </w:r>
       <w:r>
@@ -2025,10 +2025,10 @@
           <w:szCs w:val="28"/>
         </w:rPr>
         <w:object w:dxaOrig="1340" w:dyaOrig="360">
-          <v:shape id="_x0000_i1056" type="#_x0000_t75" style="width:85.5pt;height:23.25pt" o:ole="">
+          <v:shape id="_x0000_i1062" type="#_x0000_t75" style="width:85.5pt;height:23.25pt" o:ole="">
             <v:imagedata r:id="rId82" o:title=""/>
           </v:shape>
-          <o:OLEObject Type="Embed" ProgID="Equation.DSMT4" ShapeID="_x0000_i1056" DrawAspect="Content" ObjectID="_1563780820" r:id="rId83"/>
+          <o:OLEObject Type="Embed" ProgID="Equation.DSMT4" ShapeID="_x0000_i1062" DrawAspect="Content" ObjectID="_1563783530" r:id="rId83"/>
         </w:object>
       </w:r>
       <w:r>
@@ -2086,10 +2086,10 @@
           <w:szCs w:val="28"/>
         </w:rPr>
         <w:object w:dxaOrig="4700" w:dyaOrig="360">
-          <v:shape id="_x0000_i1057" type="#_x0000_t75" style="width:300pt;height:23.25pt" o:ole="">
+          <v:shape id="_x0000_i1063" type="#_x0000_t75" style="width:300pt;height:23.25pt" o:ole="">
             <v:imagedata r:id="rId84" o:title=""/>
           </v:shape>
-          <o:OLEObject Type="Embed" ProgID="Equation.DSMT4" ShapeID="_x0000_i1057" DrawAspect="Content" ObjectID="_1563780821" r:id="rId85"/>
+          <o:OLEObject Type="Embed" ProgID="Equation.DSMT4" ShapeID="_x0000_i1063" DrawAspect="Content" ObjectID="_1563783531" r:id="rId85"/>
         </w:object>
       </w:r>
       <w:r>
@@ -2149,10 +2149,10 @@
           <w:szCs w:val="28"/>
         </w:rPr>
         <w:object w:dxaOrig="5260" w:dyaOrig="1440">
-          <v:shape id="_x0000_i1058" type="#_x0000_t75" style="width:336pt;height:93pt" o:ole="">
+          <v:shape id="_x0000_i1064" type="#_x0000_t75" style="width:336pt;height:93pt" o:ole="">
             <v:imagedata r:id="rId86" o:title=""/>
           </v:shape>
-          <o:OLEObject Type="Embed" ProgID="Equation.DSMT4" ShapeID="_x0000_i1058" DrawAspect="Content" ObjectID="_1563780822" r:id="rId87"/>
+          <o:OLEObject Type="Embed" ProgID="Equation.DSMT4" ShapeID="_x0000_i1064" DrawAspect="Content" ObjectID="_1563783532" r:id="rId87"/>
         </w:object>
       </w:r>
       <w:r>
@@ -2222,10 +2222,10 @@
           <w:szCs w:val="28"/>
         </w:rPr>
         <w:object w:dxaOrig="1060" w:dyaOrig="360">
-          <v:shape id="_x0000_i1059" type="#_x0000_t75" style="width:67.5pt;height:23.25pt" o:ole="">
+          <v:shape id="_x0000_i1065" type="#_x0000_t75" style="width:67.5pt;height:23.25pt" o:ole="">
             <v:imagedata r:id="rId88" o:title=""/>
           </v:shape>
-          <o:OLEObject Type="Embed" ProgID="Equation.DSMT4" ShapeID="_x0000_i1059" DrawAspect="Content" ObjectID="_1563780823" r:id="rId89"/>
+          <o:OLEObject Type="Embed" ProgID="Equation.DSMT4" ShapeID="_x0000_i1065" DrawAspect="Content" ObjectID="_1563783533" r:id="rId89"/>
         </w:object>
       </w:r>
       <w:r>
@@ -2256,10 +2256,10 @@
           <w:szCs w:val="28"/>
         </w:rPr>
         <w:object w:dxaOrig="240" w:dyaOrig="300">
-          <v:shape id="_x0000_i1060" type="#_x0000_t75" style="width:15pt;height:19.5pt" o:ole="">
+          <v:shape id="_x0000_i1066" type="#_x0000_t75" style="width:15pt;height:19.5pt" o:ole="">
             <v:imagedata r:id="rId90" o:title=""/>
           </v:shape>
-          <o:OLEObject Type="Embed" ProgID="Equation.DSMT4" ShapeID="_x0000_i1060" DrawAspect="Content" ObjectID="_1563780824" r:id="rId91"/>
+          <o:OLEObject Type="Embed" ProgID="Equation.DSMT4" ShapeID="_x0000_i1066" DrawAspect="Content" ObjectID="_1563783534" r:id="rId91"/>
         </w:object>
       </w:r>
       <w:r>
@@ -2287,26 +2287,26 @@
         </w:rPr>
         <w:lastRenderedPageBreak/>
         <w:drawing>
-          <wp:anchor distT="0" distB="0" distL="114300" distR="114300" simplePos="0" relativeHeight="251659264" behindDoc="0" locked="0" layoutInCell="1" allowOverlap="1">
+          <wp:anchor distT="0" distB="0" distL="114300" distR="114300" simplePos="0" relativeHeight="251665408" behindDoc="0" locked="0" layoutInCell="1" allowOverlap="1">
             <wp:simplePos x="0" y="0"/>
-            <wp:positionH relativeFrom="column">
-              <wp:posOffset>0</wp:posOffset>
+            <wp:positionH relativeFrom="margin">
+              <wp:posOffset>133350</wp:posOffset>
             </wp:positionH>
             <wp:positionV relativeFrom="paragraph">
-              <wp:posOffset>-3810</wp:posOffset>
+              <wp:posOffset>514350</wp:posOffset>
             </wp:positionV>
-            <wp:extent cx="3590925" cy="2705958"/>
-            <wp:effectExtent l="0" t="0" r="0" b="0"/>
+            <wp:extent cx="2496185" cy="2486025"/>
+            <wp:effectExtent l="0" t="0" r="0" b="9525"/>
             <wp:wrapThrough wrapText="bothSides">
               <wp:wrapPolygon edited="0">
                 <wp:start x="0" y="0"/>
-                <wp:lineTo x="0" y="21443"/>
-                <wp:lineTo x="21428" y="21443"/>
-                <wp:lineTo x="21428" y="0"/>
+                <wp:lineTo x="0" y="21517"/>
+                <wp:lineTo x="21430" y="21517"/>
+                <wp:lineTo x="21430" y="0"/>
                 <wp:lineTo x="0" y="0"/>
               </wp:wrapPolygon>
             </wp:wrapThrough>
-            <wp:docPr id="2" name="Picture 2"/>
+            <wp:docPr id="11" name="Picture 11"/>
             <wp:cNvGraphicFramePr>
               <a:graphicFrameLocks xmlns:a="http://schemas.openxmlformats.org/drawingml/2006/main" noChangeAspect="1"/>
             </wp:cNvGraphicFramePr>
@@ -2314,7 +2314,7 @@
               <a:graphicData uri="http://schemas.openxmlformats.org/drawingml/2006/picture">
                 <pic:pic xmlns:pic="http://schemas.openxmlformats.org/drawingml/2006/picture">
                   <pic:nvPicPr>
-                    <pic:cNvPr id="2" name="firstTurn_kME_fig120.jpeg"/>
+                    <pic:cNvPr id="11" name="firstTurn_kME_fig120_comp.jpg"/>
                     <pic:cNvPicPr/>
                   </pic:nvPicPr>
                   <pic:blipFill>
@@ -2332,7 +2332,7 @@
                   <pic:spPr>
                     <a:xfrm>
                       <a:off x="0" y="0"/>
-                      <a:ext cx="3590925" cy="2705958"/>
+                      <a:ext cx="2496185" cy="2486025"/>
                     </a:xfrm>
                     <a:prstGeom prst="rect">
                       <a:avLst/>
@@ -2364,10 +2364,10 @@
           <w:szCs w:val="28"/>
         </w:rPr>
         <w:object w:dxaOrig="560" w:dyaOrig="320">
-          <v:shape id="_x0000_i1061" type="#_x0000_t75" style="width:36pt;height:21pt" o:ole="">
+          <v:shape id="_x0000_i1067" type="#_x0000_t75" style="width:36pt;height:21pt" o:ole="">
             <v:imagedata r:id="rId93" o:title=""/>
           </v:shape>
-          <o:OLEObject Type="Embed" ProgID="Equation.DSMT4" ShapeID="_x0000_i1061" DrawAspect="Content" ObjectID="_1563780825" r:id="rId94"/>
+          <o:OLEObject Type="Embed" ProgID="Equation.DSMT4" ShapeID="_x0000_i1067" DrawAspect="Content" ObjectID="_1563783535" r:id="rId94"/>
         </w:object>
       </w:r>
       <w:r>
@@ -2382,7 +2382,26 @@
           <w:sz w:val="28"/>
           <w:szCs w:val="28"/>
         </w:rPr>
-        <w:t>the influence of the ion field will be significant. Left F</w:t>
+        <w:t xml:space="preserve">the influence of the ion field will be significant. </w:t>
+      </w:r>
+    </w:p>
+    <w:p>
+      <w:pPr>
+        <w:spacing w:after="0"/>
+        <w:jc w:val="both"/>
+        <w:rPr>
+          <w:sz w:val="28"/>
+          <w:szCs w:val="28"/>
+        </w:rPr>
+      </w:pPr>
+      <w:bookmarkStart w:id="0" w:name="_GoBack"/>
+      <w:bookmarkEnd w:id="0"/>
+      <w:r>
+        <w:rPr>
+          <w:sz w:val="28"/>
+          <w:szCs w:val="28"/>
+        </w:rPr>
+        <w:t>Left F</w:t>
       </w:r>
       <w:r>
         <w:rPr>
@@ -2405,10 +2424,10 @@
           <w:szCs w:val="28"/>
         </w:rPr>
         <w:object w:dxaOrig="240" w:dyaOrig="300">
-          <v:shape id="_x0000_i1062" type="#_x0000_t75" style="width:15pt;height:19.5pt" o:ole="">
+          <v:shape id="_x0000_i1068" type="#_x0000_t75" style="width:15pt;height:19.5pt" o:ole="">
             <v:imagedata r:id="rId90" o:title=""/>
           </v:shape>
-          <o:OLEObject Type="Embed" ProgID="Equation.DSMT4" ShapeID="_x0000_i1062" DrawAspect="Content" ObjectID="_1563780826" r:id="rId95"/>
+          <o:OLEObject Type="Embed" ProgID="Equation.DSMT4" ShapeID="_x0000_i1068" DrawAspect="Content" ObjectID="_1563783536" r:id="rId95"/>
         </w:object>
       </w:r>
       <w:r>
@@ -2497,10 +2516,10 @@
           <w:szCs w:val="28"/>
         </w:rPr>
         <w:object w:dxaOrig="760" w:dyaOrig="320">
-          <v:shape id="_x0000_i1097" type="#_x0000_t75" style="width:48.75pt;height:21pt" o:ole="">
+          <v:shape id="_x0000_i1069" type="#_x0000_t75" style="width:48.75pt;height:21pt" o:ole="">
             <v:imagedata r:id="rId96" o:title=""/>
           </v:shape>
-          <o:OLEObject Type="Embed" ProgID="Equation.DSMT4" ShapeID="_x0000_i1097" DrawAspect="Content" ObjectID="_1563780827" r:id="rId97"/>
+          <o:OLEObject Type="Embed" ProgID="Equation.DSMT4" ShapeID="_x0000_i1069" DrawAspect="Content" ObjectID="_1563783537" r:id="rId97"/>
         </w:object>
       </w:r>
       <w:r>
@@ -2548,10 +2567,10 @@
           <w:szCs w:val="28"/>
         </w:rPr>
         <w:object w:dxaOrig="680" w:dyaOrig="320">
-          <v:shape id="_x0000_i1102" type="#_x0000_t75" style="width:43.5pt;height:21pt" o:ole="">
+          <v:shape id="_x0000_i1070" type="#_x0000_t75" style="width:43.5pt;height:21pt" o:ole="">
             <v:imagedata r:id="rId98" o:title=""/>
           </v:shape>
-          <o:OLEObject Type="Embed" ProgID="Equation.DSMT4" ShapeID="_x0000_i1102" DrawAspect="Content" ObjectID="_1563780828" r:id="rId99"/>
+          <o:OLEObject Type="Embed" ProgID="Equation.DSMT4" ShapeID="_x0000_i1070" DrawAspect="Content" ObjectID="_1563783538" r:id="rId99"/>
         </w:object>
       </w:r>
       <w:r>
@@ -2614,8 +2633,8 @@
         </w:rPr>
         <w:drawing>
           <wp:inline distT="0" distB="0" distL="0" distR="0">
-            <wp:extent cx="3064952" cy="1752588"/>
-            <wp:effectExtent l="0" t="0" r="2540" b="635"/>
+            <wp:extent cx="3198234" cy="1828800"/>
+            <wp:effectExtent l="0" t="0" r="2540" b="0"/>
             <wp:docPr id="6" name="Picture 6"/>
             <wp:cNvGraphicFramePr>
               <a:graphicFrameLocks xmlns:a="http://schemas.openxmlformats.org/drawingml/2006/main" noChangeAspect="1"/>
@@ -2642,7 +2661,7 @@
                   <pic:spPr>
                     <a:xfrm>
                       <a:off x="0" y="0"/>
-                      <a:ext cx="3086185" cy="1764729"/>
+                      <a:ext cx="3237213" cy="1851089"/>
                     </a:xfrm>
                     <a:prstGeom prst="rect">
                       <a:avLst/>
@@ -2662,8 +2681,8 @@
         </w:rPr>
         <w:drawing>
           <wp:inline distT="0" distB="0" distL="0" distR="0">
-            <wp:extent cx="2857500" cy="1881768"/>
-            <wp:effectExtent l="0" t="0" r="0" b="4445"/>
+            <wp:extent cx="2733675" cy="1800225"/>
+            <wp:effectExtent l="0" t="0" r="9525" b="9525"/>
             <wp:docPr id="7" name="Picture 7"/>
             <wp:cNvGraphicFramePr>
               <a:graphicFrameLocks xmlns:a="http://schemas.openxmlformats.org/drawingml/2006/main" noChangeAspect="1"/>
@@ -2690,7 +2709,7 @@
                   <pic:spPr>
                     <a:xfrm>
                       <a:off x="0" y="0"/>
-                      <a:ext cx="2865642" cy="1887130"/>
+                      <a:ext cx="2763361" cy="1819774"/>
                     </a:xfrm>
                     <a:prstGeom prst="rect">
                       <a:avLst/>
@@ -2714,15 +2733,21 @@
       </w:pPr>
       <w:r>
         <w:rPr>
+          <w:sz w:val="28"/>
+          <w:szCs w:val="28"/>
+        </w:rPr>
+        <w:t xml:space="preserve">   </w:t>
+      </w:r>
+      <w:r>
+        <w:rPr>
           <w:noProof/>
           <w:sz w:val="28"/>
           <w:szCs w:val="28"/>
         </w:rPr>
-        <w:lastRenderedPageBreak/>
         <w:drawing>
           <wp:inline distT="0" distB="0" distL="0" distR="0">
-            <wp:extent cx="3109245" cy="2247900"/>
-            <wp:effectExtent l="0" t="0" r="0" b="0"/>
+            <wp:extent cx="2895600" cy="2093440"/>
+            <wp:effectExtent l="0" t="0" r="0" b="2540"/>
             <wp:docPr id="8" name="Picture 8"/>
             <wp:cNvGraphicFramePr>
               <a:graphicFrameLocks xmlns:a="http://schemas.openxmlformats.org/drawingml/2006/main" noChangeAspect="1"/>
@@ -2735,7 +2760,7 @@
                     <pic:cNvPicPr/>
                   </pic:nvPicPr>
                   <pic:blipFill>
-                    <a:blip r:embed="rId102">
+                    <a:blip r:embed="rId102" cstate="print">
                       <a:extLst>
                         <a:ext uri="{28A0092B-C50C-407E-A947-70E740481C1C}">
                           <a14:useLocalDpi xmlns:a14="http://schemas.microsoft.com/office/drawing/2010/main" val="0"/>
@@ -2749,7 +2774,7 @@
                   <pic:spPr>
                     <a:xfrm>
                       <a:off x="0" y="0"/>
-                      <a:ext cx="3120212" cy="2255829"/>
+                      <a:ext cx="2914254" cy="2106926"/>
                     </a:xfrm>
                     <a:prstGeom prst="rect">
                       <a:avLst/>
@@ -2766,6 +2791,13 @@
           <w:sz w:val="28"/>
           <w:szCs w:val="28"/>
         </w:rPr>
+        <w:t xml:space="preserve">         </w:t>
+      </w:r>
+      <w:r>
+        <w:rPr>
+          <w:sz w:val="28"/>
+          <w:szCs w:val="28"/>
+        </w:rPr>
         <w:t xml:space="preserve"> </w:t>
       </w:r>
       <w:r>
@@ -2776,8 +2808,8 @@
         </w:rPr>
         <w:drawing>
           <wp:inline distT="0" distB="0" distL="0" distR="0">
-            <wp:extent cx="2148840" cy="2221992"/>
-            <wp:effectExtent l="0" t="0" r="3810" b="6985"/>
+            <wp:extent cx="1962150" cy="2028947"/>
+            <wp:effectExtent l="0" t="0" r="0" b="9525"/>
             <wp:docPr id="9" name="Picture 9"/>
             <wp:cNvGraphicFramePr>
               <a:graphicFrameLocks xmlns:a="http://schemas.openxmlformats.org/drawingml/2006/main" noChangeAspect="1"/>
@@ -2804,7 +2836,7 @@
                   <pic:spPr>
                     <a:xfrm>
                       <a:off x="0" y="0"/>
-                      <a:ext cx="2148840" cy="2221992"/>
+                      <a:ext cx="1969739" cy="2036794"/>
                     </a:xfrm>
                     <a:prstGeom prst="rect">
                       <a:avLst/>
@@ -2831,7 +2863,283 @@
           <w:sz w:val="28"/>
           <w:szCs w:val="28"/>
         </w:rPr>
-        <w:t xml:space="preserve">These Figures </w:t>
+        <w:lastRenderedPageBreak/>
+        <w:t xml:space="preserve">It can be seen, that the radial size of trajectory </w:t>
+      </w:r>
+      <w:r>
+        <w:rPr>
+          <w:position w:val="-12"/>
+          <w:sz w:val="28"/>
+          <w:szCs w:val="28"/>
+        </w:rPr>
+        <w:object w:dxaOrig="2020" w:dyaOrig="440">
+          <v:shape id="_x0000_i1074" type="#_x0000_t75" style="width:129pt;height:29.25pt" o:ole="">
+            <v:imagedata r:id="rId104" o:title=""/>
+          </v:shape>
+          <o:OLEObject Type="Embed" ProgID="Equation.DSMT4" ShapeID="_x0000_i1074" DrawAspect="Content" ObjectID="_1563783539" r:id="rId105"/>
+        </w:object>
+      </w:r>
+      <w:r>
+        <w:rPr>
+          <w:sz w:val="28"/>
+          <w:szCs w:val="28"/>
+        </w:rPr>
+        <w:t xml:space="preserve"> oscillates in time:</w:t>
+      </w:r>
+    </w:p>
+    <w:p>
+      <w:pPr>
+        <w:spacing w:after="0"/>
+        <w:ind w:firstLine="720"/>
+        <w:jc w:val="center"/>
+        <w:rPr>
+          <w:sz w:val="28"/>
+          <w:szCs w:val="28"/>
+        </w:rPr>
+      </w:pPr>
+      <w:r>
+        <w:rPr>
+          <w:sz w:val="28"/>
+          <w:szCs w:val="28"/>
+        </w:rPr>
+        <w:t xml:space="preserve">   </w:t>
+      </w:r>
+      <w:r>
+        <w:rPr>
+          <w:position w:val="-34"/>
+          <w:sz w:val="28"/>
+          <w:szCs w:val="28"/>
+        </w:rPr>
+        <w:object w:dxaOrig="5660" w:dyaOrig="880">
+          <v:shape id="_x0000_i1077" type="#_x0000_t75" style="width:362.25pt;height:57.75pt" o:ole="">
+            <v:imagedata r:id="rId106" o:title=""/>
+          </v:shape>
+          <o:OLEObject Type="Embed" ProgID="Equation.DSMT4" ShapeID="_x0000_i1077" DrawAspect="Content" ObjectID="_1563783540" r:id="rId107"/>
+        </w:object>
+      </w:r>
+      <w:r>
+        <w:rPr>
+          <w:sz w:val="28"/>
+          <w:szCs w:val="28"/>
+        </w:rPr>
+        <w:t>.</w:t>
+      </w:r>
+      <w:r>
+        <w:rPr>
+          <w:sz w:val="28"/>
+          <w:szCs w:val="28"/>
+        </w:rPr>
+        <w:tab/>
+        <w:t xml:space="preserve">    (13)</w:t>
+      </w:r>
+    </w:p>
+    <w:p>
+      <w:pPr>
+        <w:spacing w:after="0"/>
+        <w:jc w:val="both"/>
+        <w:rPr>
+          <w:sz w:val="28"/>
+          <w:szCs w:val="28"/>
+          <w:lang w:val="en"/>
+        </w:rPr>
+      </w:pPr>
+      <w:r>
+        <w:rPr>
+          <w:sz w:val="28"/>
+          <w:szCs w:val="28"/>
+          <w:lang w:val="en"/>
+        </w:rPr>
+        <w:t>This behavior</w:t>
+      </w:r>
+      <w:r>
+        <w:rPr>
+          <w:sz w:val="28"/>
+          <w:szCs w:val="28"/>
+          <w:lang w:val="en"/>
+        </w:rPr>
+        <w:t xml:space="preserve"> is shown in the following </w:t>
+      </w:r>
+      <w:r>
+        <w:rPr>
+          <w:sz w:val="28"/>
+          <w:szCs w:val="28"/>
+          <w:lang w:val="en"/>
+        </w:rPr>
+        <w:t>Figures</w:t>
+      </w:r>
+      <w:r>
+        <w:rPr>
+          <w:sz w:val="28"/>
+          <w:szCs w:val="28"/>
+          <w:lang w:val="en"/>
+        </w:rPr>
+        <w:t xml:space="preserve"> for the impact parameter values </w:t>
+      </w:r>
+      <w:r>
+        <w:rPr>
+          <w:position w:val="-10"/>
+          <w:sz w:val="28"/>
+          <w:szCs w:val="28"/>
+        </w:rPr>
+        <w:object w:dxaOrig="680" w:dyaOrig="320">
+          <v:shape id="_x0000_i1078" type="#_x0000_t75" style="width:43.5pt;height:21pt" o:ole="">
+            <v:imagedata r:id="rId98" o:title=""/>
+          </v:shape>
+          <o:OLEObject Type="Embed" ProgID="Equation.DSMT4" ShapeID="_x0000_i1078" DrawAspect="Content" ObjectID="_1563783541" r:id="rId108"/>
+        </w:object>
+      </w:r>
+      <w:r>
+        <w:rPr>
+          <w:sz w:val="28"/>
+          <w:szCs w:val="28"/>
+        </w:rPr>
+        <w:t xml:space="preserve"> </w:t>
+      </w:r>
+      <w:r>
+        <w:rPr>
+          <w:sz w:val="28"/>
+          <w:szCs w:val="28"/>
+          <w:lang w:val="en"/>
+        </w:rPr>
+        <w:t>used in the previous F</w:t>
+      </w:r>
+      <w:r>
+        <w:rPr>
+          <w:sz w:val="28"/>
+          <w:szCs w:val="28"/>
+          <w:lang w:val="en"/>
+        </w:rPr>
+        <w:t>igures.</w:t>
+      </w:r>
+    </w:p>
+    <w:p>
+      <w:pPr>
+        <w:spacing w:after="0"/>
+        <w:jc w:val="both"/>
+        <w:rPr>
+          <w:sz w:val="28"/>
+          <w:szCs w:val="28"/>
+        </w:rPr>
+      </w:pPr>
+      <w:r>
+        <w:rPr>
+          <w:noProof/>
+          <w:sz w:val="28"/>
+          <w:szCs w:val="28"/>
+        </w:rPr>
+        <w:drawing>
+          <wp:inline distT="0" distB="0" distL="0" distR="0">
+            <wp:extent cx="2990850" cy="2362594"/>
+            <wp:effectExtent l="0" t="0" r="0" b="0"/>
+            <wp:docPr id="4" name="Picture 4"/>
+            <wp:cNvGraphicFramePr>
+              <a:graphicFrameLocks xmlns:a="http://schemas.openxmlformats.org/drawingml/2006/main" noChangeAspect="1"/>
+            </wp:cNvGraphicFramePr>
+            <a:graphic xmlns:a="http://schemas.openxmlformats.org/drawingml/2006/main">
+              <a:graphicData uri="http://schemas.openxmlformats.org/drawingml/2006/picture">
+                <pic:pic xmlns:pic="http://schemas.openxmlformats.org/drawingml/2006/picture">
+                  <pic:nvPicPr>
+                    <pic:cNvPr id="4" name="roVSt-kME_fig70.jpeg"/>
+                    <pic:cNvPicPr/>
+                  </pic:nvPicPr>
+                  <pic:blipFill>
+                    <a:blip r:embed="rId109" cstate="print">
+                      <a:extLst>
+                        <a:ext uri="{28A0092B-C50C-407E-A947-70E740481C1C}">
+                          <a14:useLocalDpi xmlns:a14="http://schemas.microsoft.com/office/drawing/2010/main" val="0"/>
+                        </a:ext>
+                      </a:extLst>
+                    </a:blip>
+                    <a:stretch>
+                      <a:fillRect/>
+                    </a:stretch>
+                  </pic:blipFill>
+                  <pic:spPr>
+                    <a:xfrm>
+                      <a:off x="0" y="0"/>
+                      <a:ext cx="2993276" cy="2364510"/>
+                    </a:xfrm>
+                    <a:prstGeom prst="rect">
+                      <a:avLst/>
+                    </a:prstGeom>
+                  </pic:spPr>
+                </pic:pic>
+              </a:graphicData>
+            </a:graphic>
+          </wp:inline>
+        </w:drawing>
+      </w:r>
+      <w:r>
+        <w:rPr>
+          <w:noProof/>
+          <w:sz w:val="28"/>
+          <w:szCs w:val="28"/>
+        </w:rPr>
+        <w:drawing>
+          <wp:inline distT="0" distB="0" distL="0" distR="0">
+            <wp:extent cx="2933700" cy="2213294"/>
+            <wp:effectExtent l="0" t="0" r="0" b="0"/>
+            <wp:docPr id="5" name="Picture 5"/>
+            <wp:cNvGraphicFramePr>
+              <a:graphicFrameLocks xmlns:a="http://schemas.openxmlformats.org/drawingml/2006/main" noChangeAspect="1"/>
+            </wp:cNvGraphicFramePr>
+            <a:graphic xmlns:a="http://schemas.openxmlformats.org/drawingml/2006/main">
+              <a:graphicData uri="http://schemas.openxmlformats.org/drawingml/2006/picture">
+                <pic:pic xmlns:pic="http://schemas.openxmlformats.org/drawingml/2006/picture">
+                  <pic:nvPicPr>
+                    <pic:cNvPr id="5" name="roVSt_spec-kME_fig75.jpeg"/>
+                    <pic:cNvPicPr/>
+                  </pic:nvPicPr>
+                  <pic:blipFill>
+                    <a:blip r:embed="rId110" cstate="print">
+                      <a:extLst>
+                        <a:ext uri="{28A0092B-C50C-407E-A947-70E740481C1C}">
+                          <a14:useLocalDpi xmlns:a14="http://schemas.microsoft.com/office/drawing/2010/main" val="0"/>
+                        </a:ext>
+                      </a:extLst>
+                    </a:blip>
+                    <a:stretch>
+                      <a:fillRect/>
+                    </a:stretch>
+                  </pic:blipFill>
+                  <pic:spPr>
+                    <a:xfrm>
+                      <a:off x="0" y="0"/>
+                      <a:ext cx="2940716" cy="2218587"/>
+                    </a:xfrm>
+                    <a:prstGeom prst="rect">
+                      <a:avLst/>
+                    </a:prstGeom>
+                  </pic:spPr>
+                </pic:pic>
+              </a:graphicData>
+            </a:graphic>
+          </wp:inline>
+        </w:drawing>
+      </w:r>
+    </w:p>
+    <w:p>
+      <w:pPr>
+        <w:spacing w:after="0"/>
+        <w:jc w:val="both"/>
+        <w:rPr>
+          <w:sz w:val="28"/>
+          <w:szCs w:val="28"/>
+        </w:rPr>
+      </w:pPr>
+      <w:r>
+        <w:rPr>
+          <w:sz w:val="28"/>
+          <w:szCs w:val="28"/>
+        </w:rPr>
+        <w:t>All last</w:t>
+      </w:r>
+      <w:r>
+        <w:rPr>
+          <w:sz w:val="28"/>
+          <w:szCs w:val="28"/>
+        </w:rPr>
+        <w:t xml:space="preserve"> Figures </w:t>
       </w:r>
       <w:r>
         <w:rPr>
@@ -2931,10 +3239,10 @@
           <w:szCs w:val="28"/>
         </w:rPr>
         <w:object w:dxaOrig="420" w:dyaOrig="360">
-          <v:shape id="_x0000_i1109" type="#_x0000_t75" style="width:27pt;height:24pt" o:ole="">
-            <v:imagedata r:id="rId104" o:title=""/>
-          </v:shape>
-          <o:OLEObject Type="Embed" ProgID="Equation.DSMT4" ShapeID="_x0000_i1109" DrawAspect="Content" ObjectID="_1563780829" r:id="rId105"/>
+          <v:shape id="_x0000_i1071" type="#_x0000_t75" style="width:27pt;height:24pt" o:ole="">
+            <v:imagedata r:id="rId111" o:title=""/>
+          </v:shape>
+          <o:OLEObject Type="Embed" ProgID="Equation.DSMT4" ShapeID="_x0000_i1071" DrawAspect="Content" ObjectID="_1563783542" r:id="rId112"/>
         </w:object>
       </w:r>
       <w:r>
@@ -2964,8 +3272,6 @@
         </w:rPr>
         <w:t xml:space="preserve">the </w:t>
       </w:r>
-      <w:bookmarkStart w:id="0" w:name="_GoBack"/>
-      <w:bookmarkEnd w:id="0"/>
       <w:r>
         <w:rPr>
           <w:b/>

</xml_diff>

<commit_message>
Update of the files at 08/10/2017
</commit_message>
<xml_diff>
--- a/rsfriction/fricrionForce_YuE/docs/kinematicOfMagnetizedElectron.docx
+++ b/rsfriction/fricrionForce_YuE/docs/kinematicOfMagnetizedElectron.docx
@@ -93,7 +93,7 @@
           <v:shape id="_x0000_i1025" type="#_x0000_t75" style="width:51pt;height:25.5pt" o:ole="">
             <v:imagedata r:id="rId4" o:title=""/>
           </v:shape>
-          <o:OLEObject Type="Embed" ProgID="Equation.DSMT4" ShapeID="_x0000_i1025" DrawAspect="Content" ObjectID="_1563783493" r:id="rId5"/>
+          <o:OLEObject Type="Embed" ProgID="Equation.DSMT4" ShapeID="_x0000_i1025" DrawAspect="Content" ObjectID="_1563870317" r:id="rId5"/>
         </w:object>
       </w:r>
       <w:r>
@@ -124,7 +124,7 @@
           <v:shape id="_x0000_i1026" type="#_x0000_t75" style="width:150pt;height:46.5pt" o:ole="">
             <v:imagedata r:id="rId6" o:title=""/>
           </v:shape>
-          <o:OLEObject Type="Embed" ProgID="Equation.DSMT4" ShapeID="_x0000_i1026" DrawAspect="Content" ObjectID="_1563783494" r:id="rId7"/>
+          <o:OLEObject Type="Embed" ProgID="Equation.DSMT4" ShapeID="_x0000_i1026" DrawAspect="Content" ObjectID="_1563870318" r:id="rId7"/>
         </w:object>
       </w:r>
       <w:r>
@@ -176,7 +176,7 @@
           <v:shape id="_x0000_i1027" type="#_x0000_t75" style="width:14.25pt;height:22.5pt" o:ole="">
             <v:imagedata r:id="rId8" o:title=""/>
           </v:shape>
-          <o:OLEObject Type="Embed" ProgID="Equation.DSMT4" ShapeID="_x0000_i1027" DrawAspect="Content" ObjectID="_1563783495" r:id="rId9"/>
+          <o:OLEObject Type="Embed" ProgID="Equation.DSMT4" ShapeID="_x0000_i1027" DrawAspect="Content" ObjectID="_1563870319" r:id="rId9"/>
         </w:object>
       </w:r>
       <w:r>
@@ -196,7 +196,7 @@
           <v:shape id="_x0000_i1028" type="#_x0000_t75" style="width:15.75pt;height:23.25pt" o:ole="">
             <v:imagedata r:id="rId10" o:title=""/>
           </v:shape>
-          <o:OLEObject Type="Embed" ProgID="Equation.DSMT4" ShapeID="_x0000_i1028" DrawAspect="Content" ObjectID="_1563783496" r:id="rId11"/>
+          <o:OLEObject Type="Embed" ProgID="Equation.DSMT4" ShapeID="_x0000_i1028" DrawAspect="Content" ObjectID="_1563870320" r:id="rId11"/>
         </w:object>
       </w:r>
       <w:r>
@@ -218,7 +218,28 @@
           <w:sz w:val="28"/>
           <w:szCs w:val="28"/>
         </w:rPr>
-        <w:t xml:space="preserve">derive the velocity of electron on two parts: </w:t>
+        <w:t>di</w:t>
+      </w:r>
+      <w:r>
+        <w:rPr>
+          <w:sz w:val="28"/>
+          <w:szCs w:val="28"/>
+        </w:rPr>
+        <w:t>vid</w:t>
+      </w:r>
+      <w:r>
+        <w:rPr>
+          <w:sz w:val="28"/>
+          <w:szCs w:val="28"/>
+        </w:rPr>
+        <w:t>e the velocity of electron into</w:t>
+      </w:r>
+      <w:r>
+        <w:rPr>
+          <w:sz w:val="28"/>
+          <w:szCs w:val="28"/>
+        </w:rPr>
+        <w:t xml:space="preserve"> two parts: </w:t>
       </w:r>
       <w:r>
         <w:rPr>
@@ -230,15 +251,22 @@
           <v:shape id="_x0000_i1029" type="#_x0000_t75" style="width:47.25pt;height:25.5pt" o:ole="">
             <v:imagedata r:id="rId12" o:title=""/>
           </v:shape>
-          <o:OLEObject Type="Embed" ProgID="Equation.DSMT4" ShapeID="_x0000_i1029" DrawAspect="Content" ObjectID="_1563783497" r:id="rId13"/>
-        </w:object>
-      </w:r>
-      <w:r>
-        <w:rPr>
-          <w:sz w:val="28"/>
-          <w:szCs w:val="28"/>
-        </w:rPr>
-        <w:t xml:space="preserve"> – the  </w:t>
+          <o:OLEObject Type="Embed" ProgID="Equation.DSMT4" ShapeID="_x0000_i1029" DrawAspect="Content" ObjectID="_1563870321" r:id="rId13"/>
+        </w:object>
+      </w:r>
+      <w:r>
+        <w:rPr>
+          <w:sz w:val="28"/>
+          <w:szCs w:val="28"/>
+        </w:rPr>
+        <w:t xml:space="preserve"> is</w:t>
+      </w:r>
+      <w:r>
+        <w:rPr>
+          <w:sz w:val="28"/>
+          <w:szCs w:val="28"/>
+        </w:rPr>
+        <w:t xml:space="preserve"> the  </w:t>
       </w:r>
       <w:r>
         <w:rPr>
@@ -252,7 +280,28 @@
           <w:sz w:val="28"/>
           <w:szCs w:val="28"/>
         </w:rPr>
-        <w:t xml:space="preserve"> the magnetic field direction , </w:t>
+        <w:t xml:space="preserve"> the </w:t>
+      </w:r>
+      <w:r>
+        <w:rPr>
+          <w:sz w:val="28"/>
+          <w:szCs w:val="28"/>
+        </w:rPr>
+        <w:t xml:space="preserve">direction </w:t>
+      </w:r>
+      <w:r>
+        <w:rPr>
+          <w:sz w:val="28"/>
+          <w:szCs w:val="28"/>
+        </w:rPr>
+        <w:t xml:space="preserve">of </w:t>
+      </w:r>
+      <w:r>
+        <w:rPr>
+          <w:sz w:val="28"/>
+          <w:szCs w:val="28"/>
+        </w:rPr>
+        <w:t xml:space="preserve">magnetic field, </w:t>
       </w:r>
       <w:r>
         <w:rPr>
@@ -271,7 +320,7 @@
           <v:shape id="_x0000_i1030" type="#_x0000_t75" style="width:15.75pt;height:23.25pt" o:ole="">
             <v:imagedata r:id="rId14" o:title=""/>
           </v:shape>
-          <o:OLEObject Type="Embed" ProgID="Equation.DSMT4" ShapeID="_x0000_i1030" DrawAspect="Content" ObjectID="_1563783498" r:id="rId15"/>
+          <o:OLEObject Type="Embed" ProgID="Equation.DSMT4" ShapeID="_x0000_i1030" DrawAspect="Content" ObjectID="_1563870322" r:id="rId15"/>
         </w:object>
       </w:r>
       <w:r>
@@ -335,7 +384,7 @@
           <v:shape id="_x0000_i1031" type="#_x0000_t75" style="width:74.25pt;height:23.25pt" o:ole="">
             <v:imagedata r:id="rId16" o:title=""/>
           </v:shape>
-          <o:OLEObject Type="Embed" ProgID="Equation.DSMT4" ShapeID="_x0000_i1031" DrawAspect="Content" ObjectID="_1563783499" r:id="rId17"/>
+          <o:OLEObject Type="Embed" ProgID="Equation.DSMT4" ShapeID="_x0000_i1031" DrawAspect="Content" ObjectID="_1563870323" r:id="rId17"/>
         </w:object>
       </w:r>
       <w:r>
@@ -362,7 +411,7 @@
           <v:shape id="_x0000_i1032" type="#_x0000_t75" style="width:81.75pt;height:23.25pt" o:ole="">
             <v:imagedata r:id="rId18" o:title=""/>
           </v:shape>
-          <o:OLEObject Type="Embed" ProgID="Equation.DSMT4" ShapeID="_x0000_i1032" DrawAspect="Content" ObjectID="_1563783500" r:id="rId19"/>
+          <o:OLEObject Type="Embed" ProgID="Equation.DSMT4" ShapeID="_x0000_i1032" DrawAspect="Content" ObjectID="_1563870324" r:id="rId19"/>
         </w:object>
       </w:r>
       <w:r>
@@ -419,7 +468,7 @@
           <v:shape id="_x0000_i1033" type="#_x0000_t75" style="width:50.25pt;height:25.5pt" o:ole="">
             <v:imagedata r:id="rId20" o:title=""/>
           </v:shape>
-          <o:OLEObject Type="Embed" ProgID="Equation.DSMT4" ShapeID="_x0000_i1033" DrawAspect="Content" ObjectID="_1563783501" r:id="rId21"/>
+          <o:OLEObject Type="Embed" ProgID="Equation.DSMT4" ShapeID="_x0000_i1033" DrawAspect="Content" ObjectID="_1563870325" r:id="rId21"/>
         </w:object>
       </w:r>
       <w:r>
@@ -514,7 +563,28 @@
           <w:sz w:val="28"/>
           <w:szCs w:val="28"/>
         </w:rPr>
-        <w:t>The obvious relations between vectors (see left Figure) are</w:t>
+        <w:t>O</w:t>
+      </w:r>
+      <w:r>
+        <w:rPr>
+          <w:sz w:val="28"/>
+          <w:szCs w:val="28"/>
+        </w:rPr>
+        <w:t>bvious relations between vectors (see Figure</w:t>
+      </w:r>
+      <w:r>
+        <w:rPr>
+          <w:sz w:val="28"/>
+          <w:szCs w:val="28"/>
+        </w:rPr>
+        <w:t xml:space="preserve"> on the left</w:t>
+      </w:r>
+      <w:r>
+        <w:rPr>
+          <w:sz w:val="28"/>
+          <w:szCs w:val="28"/>
+        </w:rPr>
+        <w:t>) are</w:t>
       </w:r>
     </w:p>
     <w:p>
@@ -537,7 +607,7 @@
           <v:shape id="_x0000_i1034" type="#_x0000_t75" style="width:134.25pt;height:48.75pt" o:ole="">
             <v:imagedata r:id="rId23" o:title=""/>
           </v:shape>
-          <o:OLEObject Type="Embed" ProgID="Equation.DSMT4" ShapeID="_x0000_i1034" DrawAspect="Content" ObjectID="_1563783502" r:id="rId24"/>
+          <o:OLEObject Type="Embed" ProgID="Equation.DSMT4" ShapeID="_x0000_i1034" DrawAspect="Content" ObjectID="_1563870326" r:id="rId24"/>
         </w:object>
       </w:r>
       <w:r>
@@ -570,7 +640,14 @@
           <w:sz w:val="28"/>
           <w:szCs w:val="28"/>
         </w:rPr>
-        <w:t>nd allow to rewrite equation (1):</w:t>
+        <w:t>nd allow rewriting</w:t>
+      </w:r>
+      <w:r>
+        <w:rPr>
+          <w:sz w:val="28"/>
+          <w:szCs w:val="28"/>
+        </w:rPr>
+        <w:t xml:space="preserve"> equation (1):</w:t>
       </w:r>
     </w:p>
     <w:p>
@@ -606,7 +683,7 @@
           <v:shape id="_x0000_i1035" type="#_x0000_t75" style="width:174.75pt;height:95.25pt" o:ole="">
             <v:imagedata r:id="rId25" o:title=""/>
           </v:shape>
-          <o:OLEObject Type="Embed" ProgID="Equation.DSMT4" ShapeID="_x0000_i1035" DrawAspect="Content" ObjectID="_1563783503" r:id="rId26"/>
+          <o:OLEObject Type="Embed" ProgID="Equation.DSMT4" ShapeID="_x0000_i1035" DrawAspect="Content" ObjectID="_1563870327" r:id="rId26"/>
         </w:object>
       </w:r>
       <w:r>
@@ -659,14 +736,56 @@
           <w:sz w:val="28"/>
           <w:szCs w:val="28"/>
         </w:rPr>
-        <w:t xml:space="preserve">) allows to find the following condition of magnetizing </w:t>
-      </w:r>
-      <w:r>
-        <w:rPr>
-          <w:sz w:val="28"/>
-          <w:szCs w:val="28"/>
-        </w:rPr>
-        <w:t>of electron motion: first term in the right part must be much more than second one:</w:t>
+        <w:t>) allows</w:t>
+      </w:r>
+      <w:r>
+        <w:rPr>
+          <w:sz w:val="28"/>
+          <w:szCs w:val="28"/>
+        </w:rPr>
+        <w:t xml:space="preserve"> find</w:t>
+      </w:r>
+      <w:r>
+        <w:rPr>
+          <w:sz w:val="28"/>
+          <w:szCs w:val="28"/>
+        </w:rPr>
+        <w:t>ing the following condition for magnetization of</w:t>
+      </w:r>
+      <w:r>
+        <w:rPr>
+          <w:sz w:val="28"/>
+          <w:szCs w:val="28"/>
+        </w:rPr>
+        <w:t xml:space="preserve"> electron motion: </w:t>
+      </w:r>
+      <w:r>
+        <w:rPr>
+          <w:sz w:val="28"/>
+          <w:szCs w:val="28"/>
+        </w:rPr>
+        <w:t xml:space="preserve">The </w:t>
+      </w:r>
+      <w:r>
+        <w:rPr>
+          <w:sz w:val="28"/>
+          <w:szCs w:val="28"/>
+        </w:rPr>
+        <w:t xml:space="preserve">first term in the right part </w:t>
+      </w:r>
+      <w:r>
+        <w:rPr>
+          <w:sz w:val="28"/>
+          <w:szCs w:val="28"/>
+        </w:rPr>
+        <w:t xml:space="preserve">of the equation </w:t>
+      </w:r>
+      <w:r>
+        <w:rPr>
+          <w:sz w:val="28"/>
+          <w:szCs w:val="28"/>
+        </w:rPr>
+        <w:t>must be much more than second one:</w:t>
       </w:r>
     </w:p>
     <w:p>
@@ -685,11 +804,11 @@
           <w:sz w:val="28"/>
           <w:szCs w:val="28"/>
         </w:rPr>
-        <w:object w:dxaOrig="4920" w:dyaOrig="780">
-          <v:shape id="_x0000_i1036" type="#_x0000_t75" style="width:314.25pt;height:50.25pt" o:ole="">
+        <w:object w:dxaOrig="5360" w:dyaOrig="780">
+          <v:shape id="_x0000_i1076" type="#_x0000_t75" style="width:342pt;height:50.25pt" o:ole="">
             <v:imagedata r:id="rId27" o:title=""/>
           </v:shape>
-          <o:OLEObject Type="Embed" ProgID="Equation.DSMT4" ShapeID="_x0000_i1036" DrawAspect="Content" ObjectID="_1563783504" r:id="rId28"/>
+          <o:OLEObject Type="Embed" ProgID="Equation.DSMT4" ShapeID="_x0000_i1076" DrawAspect="Content" ObjectID="_1563870328" r:id="rId28"/>
         </w:object>
       </w:r>
       <w:r>
@@ -704,8 +823,14 @@
           <w:sz w:val="28"/>
           <w:szCs w:val="28"/>
         </w:rPr>
-        <w:tab/>
-        <w:t xml:space="preserve">      (4)</w:t>
+        <w:t xml:space="preserve">      </w:t>
+      </w:r>
+      <w:r>
+        <w:rPr>
+          <w:sz w:val="28"/>
+          <w:szCs w:val="28"/>
+        </w:rPr>
+        <w:t>(4)</w:t>
       </w:r>
     </w:p>
     <w:p>
@@ -722,7 +847,42 @@
           <w:sz w:val="28"/>
           <w:szCs w:val="28"/>
         </w:rPr>
-        <w:t xml:space="preserve">where was taking account that “reduced mass” </w:t>
+        <w:t>w</w:t>
+      </w:r>
+      <w:r>
+        <w:rPr>
+          <w:sz w:val="28"/>
+          <w:szCs w:val="28"/>
+        </w:rPr>
+        <w:t>here</w:t>
+      </w:r>
+      <w:r>
+        <w:rPr>
+          <w:sz w:val="28"/>
+          <w:szCs w:val="28"/>
+        </w:rPr>
+        <w:t xml:space="preserve"> it was taken into</w:t>
+      </w:r>
+      <w:r>
+        <w:rPr>
+          <w:sz w:val="28"/>
+          <w:szCs w:val="28"/>
+        </w:rPr>
+        <w:t xml:space="preserve"> account that </w:t>
+      </w:r>
+      <w:r>
+        <w:rPr>
+          <w:sz w:val="28"/>
+          <w:szCs w:val="28"/>
+        </w:rPr>
+        <w:t xml:space="preserve">the </w:t>
+      </w:r>
+      <w:r>
+        <w:rPr>
+          <w:sz w:val="28"/>
+          <w:szCs w:val="28"/>
+        </w:rPr>
+        <w:t xml:space="preserve">“reduced mass” </w:t>
       </w:r>
       <w:r>
         <w:rPr>
@@ -734,7 +894,7 @@
           <v:shape id="_x0000_i1037" type="#_x0000_t75" style="width:123.75pt;height:24.75pt" o:ole="">
             <v:imagedata r:id="rId29" o:title=""/>
           </v:shape>
-          <o:OLEObject Type="Embed" ProgID="Equation.DSMT4" ShapeID="_x0000_i1037" DrawAspect="Content" ObjectID="_1563783505" r:id="rId30"/>
+          <o:OLEObject Type="Embed" ProgID="Equation.DSMT4" ShapeID="_x0000_i1037" DrawAspect="Content" ObjectID="_1563870329" r:id="rId30"/>
         </w:object>
       </w:r>
       <w:r>
@@ -754,7 +914,7 @@
           <v:shape id="_x0000_i1038" type="#_x0000_t75" style="width:17.25pt;height:14.25pt" o:ole="">
             <v:imagedata r:id="rId31" o:title=""/>
           </v:shape>
-          <o:OLEObject Type="Embed" ProgID="Equation.DSMT4" ShapeID="_x0000_i1038" DrawAspect="Content" ObjectID="_1563783506" r:id="rId32"/>
+          <o:OLEObject Type="Embed" ProgID="Equation.DSMT4" ShapeID="_x0000_i1038" DrawAspect="Content" ObjectID="_1563870330" r:id="rId32"/>
         </w:object>
       </w:r>
       <w:r>
@@ -781,15 +941,29 @@
           <v:shape id="_x0000_i1039" type="#_x0000_t75" style="width:27pt;height:23.25pt" o:ole="">
             <v:imagedata r:id="rId33" o:title=""/>
           </v:shape>
-          <o:OLEObject Type="Embed" ProgID="Equation.DSMT4" ShapeID="_x0000_i1039" DrawAspect="Content" ObjectID="_1563783507" r:id="rId34"/>
-        </w:object>
-      </w:r>
-      <w:r>
-        <w:rPr>
-          <w:sz w:val="28"/>
-          <w:szCs w:val="28"/>
-        </w:rPr>
-        <w:t xml:space="preserve"> on magnetic field is shown in the next figure.</w:t>
+          <o:OLEObject Type="Embed" ProgID="Equation.DSMT4" ShapeID="_x0000_i1039" DrawAspect="Content" ObjectID="_1563870331" r:id="rId34"/>
+        </w:object>
+      </w:r>
+      <w:r>
+        <w:rPr>
+          <w:sz w:val="28"/>
+          <w:szCs w:val="28"/>
+        </w:rPr>
+        <w:t xml:space="preserve"> on magne</w:t>
+      </w:r>
+      <w:r>
+        <w:rPr>
+          <w:sz w:val="28"/>
+          <w:szCs w:val="28"/>
+        </w:rPr>
+        <w:t>tic field is shown in the next F</w:t>
+      </w:r>
+      <w:r>
+        <w:rPr>
+          <w:sz w:val="28"/>
+          <w:szCs w:val="28"/>
+        </w:rPr>
+        <w:t>igure.</w:t>
       </w:r>
     </w:p>
     <w:p>
@@ -877,7 +1051,56 @@
           <w:sz w:val="28"/>
           <w:szCs w:val="28"/>
         </w:rPr>
-        <w:t xml:space="preserve">Displacement of magnetized electron across the magnetic field, as will be seen from the following, is very small. It means that distance </w:t>
+        <w:t>The d</w:t>
+      </w:r>
+      <w:r>
+        <w:rPr>
+          <w:sz w:val="28"/>
+          <w:szCs w:val="28"/>
+        </w:rPr>
+        <w:t xml:space="preserve">isplacement of </w:t>
+      </w:r>
+      <w:r>
+        <w:rPr>
+          <w:sz w:val="28"/>
+          <w:szCs w:val="28"/>
+        </w:rPr>
+        <w:t xml:space="preserve">the </w:t>
+      </w:r>
+      <w:r>
+        <w:rPr>
+          <w:sz w:val="28"/>
+          <w:szCs w:val="28"/>
+        </w:rPr>
+        <w:t>magnetized ele</w:t>
+      </w:r>
+      <w:r>
+        <w:rPr>
+          <w:sz w:val="28"/>
+          <w:szCs w:val="28"/>
+        </w:rPr>
+        <w:t>ctron across the magnetic field</w:t>
+      </w:r>
+      <w:r>
+        <w:rPr>
+          <w:sz w:val="28"/>
+          <w:szCs w:val="28"/>
+        </w:rPr>
+        <w:t xml:space="preserve"> as will be seen from the following is very small. It means that </w:t>
+      </w:r>
+      <w:r>
+        <w:rPr>
+          <w:sz w:val="28"/>
+          <w:szCs w:val="28"/>
+        </w:rPr>
+        <w:t xml:space="preserve">the </w:t>
+      </w:r>
+      <w:r>
+        <w:rPr>
+          <w:sz w:val="28"/>
+          <w:szCs w:val="28"/>
+        </w:rPr>
+        <w:t xml:space="preserve">distance </w:t>
       </w:r>
       <w:r>
         <w:rPr>
@@ -889,7 +1112,7 @@
           <v:shape id="_x0000_i1040" type="#_x0000_t75" style="width:15.75pt;height:23.25pt" o:ole="">
             <v:imagedata r:id="rId36" o:title=""/>
           </v:shape>
-          <o:OLEObject Type="Embed" ProgID="Equation.DSMT4" ShapeID="_x0000_i1040" DrawAspect="Content" ObjectID="_1563783508" r:id="rId37"/>
+          <o:OLEObject Type="Embed" ProgID="Equation.DSMT4" ShapeID="_x0000_i1040" DrawAspect="Content" ObjectID="_1563870332" r:id="rId37"/>
         </w:object>
       </w:r>
       <w:r>
@@ -904,7 +1127,21 @@
           <w:sz w:val="28"/>
           <w:szCs w:val="28"/>
         </w:rPr>
-        <w:t xml:space="preserve"> during collision</w:t>
+        <w:t xml:space="preserve"> during </w:t>
+      </w:r>
+      <w:r>
+        <w:rPr>
+          <w:sz w:val="28"/>
+          <w:szCs w:val="28"/>
+        </w:rPr>
+        <w:t xml:space="preserve">the </w:t>
+      </w:r>
+      <w:r>
+        <w:rPr>
+          <w:sz w:val="28"/>
+          <w:szCs w:val="28"/>
+        </w:rPr>
+        <w:t>collision</w:t>
       </w:r>
       <w:r>
         <w:rPr>
@@ -923,7 +1160,7 @@
           <v:shape id="_x0000_i1041" type="#_x0000_t75" style="width:45pt;height:23.25pt" o:ole="">
             <v:imagedata r:id="rId38" o:title=""/>
           </v:shape>
-          <o:OLEObject Type="Embed" ProgID="Equation.DSMT4" ShapeID="_x0000_i1041" DrawAspect="Content" ObjectID="_1563783509" r:id="rId39"/>
+          <o:OLEObject Type="Embed" ProgID="Equation.DSMT4" ShapeID="_x0000_i1041" DrawAspect="Content" ObjectID="_1563870333" r:id="rId39"/>
         </w:object>
       </w:r>
       <w:r>
@@ -950,7 +1187,7 @@
           <v:shape id="_x0000_i1042" type="#_x0000_t75" style="width:15.75pt;height:16.5pt" o:ole="">
             <v:imagedata r:id="rId40" o:title=""/>
           </v:shape>
-          <o:OLEObject Type="Embed" ProgID="Equation.DSMT4" ShapeID="_x0000_i1042" DrawAspect="Content" ObjectID="_1563783510" r:id="rId41"/>
+          <o:OLEObject Type="Embed" ProgID="Equation.DSMT4" ShapeID="_x0000_i1042" DrawAspect="Content" ObjectID="_1563870334" r:id="rId41"/>
         </w:object>
       </w:r>
       <w:r>
@@ -965,14 +1202,56 @@
           <w:sz w:val="28"/>
           <w:szCs w:val="28"/>
         </w:rPr>
-        <w:t>is impact parameter.</w:t>
-      </w:r>
-      <w:r>
-        <w:rPr>
-          <w:sz w:val="28"/>
-          <w:szCs w:val="28"/>
-        </w:rPr>
-        <w:t xml:space="preserve"> So, equation (3b) rewriting as</w:t>
+        <w:t xml:space="preserve">is </w:t>
+      </w:r>
+      <w:r>
+        <w:rPr>
+          <w:sz w:val="28"/>
+          <w:szCs w:val="28"/>
+        </w:rPr>
+        <w:t xml:space="preserve">the </w:t>
+      </w:r>
+      <w:r>
+        <w:rPr>
+          <w:sz w:val="28"/>
+          <w:szCs w:val="28"/>
+        </w:rPr>
+        <w:t>impact parameter.</w:t>
+      </w:r>
+      <w:r>
+        <w:rPr>
+          <w:sz w:val="28"/>
+          <w:szCs w:val="28"/>
+        </w:rPr>
+        <w:t xml:space="preserve"> Thus</w:t>
+      </w:r>
+      <w:r>
+        <w:rPr>
+          <w:sz w:val="28"/>
+          <w:szCs w:val="28"/>
+        </w:rPr>
+        <w:t xml:space="preserve">, </w:t>
+      </w:r>
+      <w:r>
+        <w:rPr>
+          <w:sz w:val="28"/>
+          <w:szCs w:val="28"/>
+        </w:rPr>
+        <w:t xml:space="preserve">the </w:t>
+      </w:r>
+      <w:r>
+        <w:rPr>
+          <w:sz w:val="28"/>
+          <w:szCs w:val="28"/>
+        </w:rPr>
+        <w:t xml:space="preserve">equation (3b) </w:t>
+      </w:r>
+      <w:r>
+        <w:rPr>
+          <w:sz w:val="28"/>
+          <w:szCs w:val="28"/>
+        </w:rPr>
+        <w:t>can be rewritten as follows:</w:t>
       </w:r>
     </w:p>
     <w:p>
@@ -1001,7 +1280,7 @@
           <v:shape id="_x0000_i1043" type="#_x0000_t75" style="width:149.25pt;height:45pt" o:ole="">
             <v:imagedata r:id="rId42" o:title=""/>
           </v:shape>
-          <o:OLEObject Type="Embed" ProgID="Equation.DSMT4" ShapeID="_x0000_i1043" DrawAspect="Content" ObjectID="_1563783511" r:id="rId43"/>
+          <o:OLEObject Type="Embed" ProgID="Equation.DSMT4" ShapeID="_x0000_i1043" DrawAspect="Content" ObjectID="_1563870335" r:id="rId43"/>
         </w:object>
       </w:r>
       <w:r>
@@ -1034,7 +1313,15 @@
           <w:szCs w:val="28"/>
           <w:lang w:val="en"/>
         </w:rPr>
-        <w:t xml:space="preserve">In a plane perpendicular to the magnetic field with the origin at the center of the </w:t>
+        <w:t>On the</w:t>
+      </w:r>
+      <w:r>
+        <w:rPr>
+          <w:sz w:val="28"/>
+          <w:szCs w:val="28"/>
+          <w:lang w:val="en"/>
+        </w:rPr>
+        <w:t xml:space="preserve"> plane perpendicular to the magnetic field with the origin at the center of the </w:t>
       </w:r>
       <w:proofErr w:type="spellStart"/>
       <w:r>
@@ -1060,7 +1347,15 @@
           <w:szCs w:val="28"/>
           <w:lang w:val="en"/>
         </w:rPr>
-        <w:t xml:space="preserve"> it is convenient to introduce the</w:t>
+        <w:t xml:space="preserve"> it is convenient to introduce </w:t>
+      </w:r>
+      <w:r>
+        <w:rPr>
+          <w:sz w:val="28"/>
+          <w:szCs w:val="28"/>
+          <w:lang w:val="en"/>
+        </w:rPr>
+        <w:t>a</w:t>
       </w:r>
       <w:r>
         <w:rPr>
@@ -1096,7 +1391,7 @@
           <v:shape id="_x0000_i1044" type="#_x0000_t75" style="width:47.25pt;height:24.75pt" o:ole="">
             <v:imagedata r:id="rId44" o:title=""/>
           </v:shape>
-          <o:OLEObject Type="Embed" ProgID="Equation.DSMT4" ShapeID="_x0000_i1044" DrawAspect="Content" ObjectID="_1563783512" r:id="rId45"/>
+          <o:OLEObject Type="Embed" ProgID="Equation.DSMT4" ShapeID="_x0000_i1044" DrawAspect="Content" ObjectID="_1563870336" r:id="rId45"/>
         </w:object>
       </w:r>
       <w:r>
@@ -1116,15 +1411,50 @@
           <v:shape id="_x0000_i1045" type="#_x0000_t75" style="width:87.75pt;height:24.75pt" o:ole="">
             <v:imagedata r:id="rId46" o:title=""/>
           </v:shape>
-          <o:OLEObject Type="Embed" ProgID="Equation.DSMT4" ShapeID="_x0000_i1045" DrawAspect="Content" ObjectID="_1563783513" r:id="rId47"/>
-        </w:object>
-      </w:r>
-      <w:r>
-        <w:rPr>
-          <w:sz w:val="28"/>
-          <w:szCs w:val="28"/>
-        </w:rPr>
-        <w:t xml:space="preserve"> and instead equation (5) one has a system</w:t>
+          <o:OLEObject Type="Embed" ProgID="Equation.DSMT4" ShapeID="_x0000_i1045" DrawAspect="Content" ObjectID="_1563870337" r:id="rId47"/>
+        </w:object>
+      </w:r>
+      <w:r>
+        <w:rPr>
+          <w:sz w:val="28"/>
+          <w:szCs w:val="28"/>
+        </w:rPr>
+        <w:t xml:space="preserve"> and instead </w:t>
+      </w:r>
+      <w:r>
+        <w:rPr>
+          <w:sz w:val="28"/>
+          <w:szCs w:val="28"/>
+        </w:rPr>
+        <w:t xml:space="preserve">of the </w:t>
+      </w:r>
+      <w:r>
+        <w:rPr>
+          <w:sz w:val="28"/>
+          <w:szCs w:val="28"/>
+        </w:rPr>
+        <w:t xml:space="preserve">equation (5) </w:t>
+      </w:r>
+      <w:r>
+        <w:rPr>
+          <w:sz w:val="28"/>
+          <w:szCs w:val="28"/>
+        </w:rPr>
+        <w:t>the following</w:t>
+      </w:r>
+      <w:r>
+        <w:rPr>
+          <w:sz w:val="28"/>
+          <w:szCs w:val="28"/>
+        </w:rPr>
+        <w:t xml:space="preserve"> system</w:t>
+      </w:r>
+      <w:r>
+        <w:rPr>
+          <w:sz w:val="28"/>
+          <w:szCs w:val="28"/>
+        </w:rPr>
+        <w:t xml:space="preserve"> is in place:</w:t>
       </w:r>
     </w:p>
     <w:p>
@@ -1143,11 +1473,11 @@
           <w:sz w:val="28"/>
           <w:szCs w:val="28"/>
         </w:rPr>
-        <w:object w:dxaOrig="1960" w:dyaOrig="800">
-          <v:shape id="_x0000_i1046" type="#_x0000_t75" style="width:125.25pt;height:51.75pt" o:ole="">
+        <w:object w:dxaOrig="1939" w:dyaOrig="800">
+          <v:shape id="_x0000_i1080" type="#_x0000_t75" style="width:123.75pt;height:51.75pt" o:ole="">
             <v:imagedata r:id="rId48" o:title=""/>
           </v:shape>
-          <o:OLEObject Type="Embed" ProgID="Equation.DSMT4" ShapeID="_x0000_i1046" DrawAspect="Content" ObjectID="_1563783514" r:id="rId49"/>
+          <o:OLEObject Type="Embed" ProgID="Equation.DSMT4" ShapeID="_x0000_i1080" DrawAspect="Content" ObjectID="_1563870338" r:id="rId49"/>
         </w:object>
       </w:r>
       <w:r>
@@ -1286,7 +1616,7 @@
           <v:shape id="_x0000_i1047" type="#_x0000_t75" style="width:210.75pt;height:46.5pt" o:ole="">
             <v:imagedata r:id="rId51" o:title=""/>
           </v:shape>
-          <o:OLEObject Type="Embed" ProgID="Equation.DSMT4" ShapeID="_x0000_i1047" DrawAspect="Content" ObjectID="_1563783515" r:id="rId52"/>
+          <o:OLEObject Type="Embed" ProgID="Equation.DSMT4" ShapeID="_x0000_i1047" DrawAspect="Content" ObjectID="_1563870339" r:id="rId52"/>
         </w:object>
       </w:r>
       <w:r>
@@ -1339,7 +1669,42 @@
           <w:sz w:val="28"/>
           <w:szCs w:val="28"/>
         </w:rPr>
-        <w:t xml:space="preserve">Left Figure shows the dependence of </w:t>
+        <w:t>On the l</w:t>
+      </w:r>
+      <w:r>
+        <w:rPr>
+          <w:sz w:val="28"/>
+          <w:szCs w:val="28"/>
+        </w:rPr>
+        <w:t xml:space="preserve">eft Figure </w:t>
+      </w:r>
+      <w:r>
+        <w:rPr>
+          <w:sz w:val="28"/>
+          <w:szCs w:val="28"/>
+        </w:rPr>
+        <w:t>is shown</w:t>
+      </w:r>
+      <w:r>
+        <w:rPr>
+          <w:sz w:val="28"/>
+          <w:szCs w:val="28"/>
+        </w:rPr>
+        <w:t xml:space="preserve"> the dependence of</w:t>
+      </w:r>
+      <w:r>
+        <w:rPr>
+          <w:sz w:val="28"/>
+          <w:szCs w:val="28"/>
+        </w:rPr>
+        <w:t xml:space="preserve"> ratio</w:t>
+      </w:r>
+      <w:r>
+        <w:rPr>
+          <w:sz w:val="28"/>
+          <w:szCs w:val="28"/>
+        </w:rPr>
+        <w:t xml:space="preserve"> </w:t>
       </w:r>
       <w:r>
         <w:rPr>
@@ -1347,19 +1712,33 @@
           <w:sz w:val="28"/>
           <w:szCs w:val="28"/>
         </w:rPr>
-        <w:object w:dxaOrig="300" w:dyaOrig="360">
-          <v:shape id="_x0000_i1048" type="#_x0000_t75" style="width:19.5pt;height:23.25pt" o:ole="">
+        <w:object w:dxaOrig="720" w:dyaOrig="360">
+          <v:shape id="_x0000_i1078" type="#_x0000_t75" style="width:46.5pt;height:23.25pt" o:ole="">
             <v:imagedata r:id="rId53" o:title=""/>
           </v:shape>
-          <o:OLEObject Type="Embed" ProgID="Equation.DSMT4" ShapeID="_x0000_i1048" DrawAspect="Content" ObjectID="_1563783516" r:id="rId54"/>
-        </w:object>
-      </w:r>
-      <w:r>
-        <w:rPr>
-          <w:sz w:val="28"/>
-          <w:szCs w:val="28"/>
-        </w:rPr>
-        <w:t xml:space="preserve"> on ratio </w:t>
+          <o:OLEObject Type="Embed" ProgID="Equation.DSMT4" ShapeID="_x0000_i1078" DrawAspect="Content" ObjectID="_1563870340" r:id="rId54"/>
+        </w:object>
+      </w:r>
+      <w:r>
+        <w:rPr>
+          <w:sz w:val="28"/>
+          <w:szCs w:val="28"/>
+        </w:rPr>
+        <w:t xml:space="preserve"> on </w:t>
+      </w:r>
+      <w:r>
+        <w:rPr>
+          <w:sz w:val="28"/>
+          <w:szCs w:val="28"/>
+        </w:rPr>
+        <w:t xml:space="preserve">the </w:t>
+      </w:r>
+      <w:r>
+        <w:rPr>
+          <w:sz w:val="28"/>
+          <w:szCs w:val="28"/>
+        </w:rPr>
+        <w:t xml:space="preserve">ratio </w:t>
       </w:r>
       <w:r>
         <w:rPr>
@@ -1371,7 +1750,7 @@
           <v:shape id="_x0000_i1049" type="#_x0000_t75" style="width:76.5pt;height:23.25pt" o:ole="">
             <v:imagedata r:id="rId55" o:title=""/>
           </v:shape>
-          <o:OLEObject Type="Embed" ProgID="Equation.DSMT4" ShapeID="_x0000_i1049" DrawAspect="Content" ObjectID="_1563783517" r:id="rId56"/>
+          <o:OLEObject Type="Embed" ProgID="Equation.DSMT4" ShapeID="_x0000_i1049" DrawAspect="Content" ObjectID="_1563870341" r:id="rId56"/>
         </w:object>
       </w:r>
       <w:r>
@@ -1396,14 +1775,35 @@
           <w:sz w:val="28"/>
           <w:szCs w:val="28"/>
         </w:rPr>
-        <w:t>System (6) is solved very simply</w:t>
-      </w:r>
-      <w:r>
-        <w:rPr>
-          <w:sz w:val="28"/>
-          <w:szCs w:val="28"/>
-        </w:rPr>
-        <w:t xml:space="preserve">, using substitution </w:t>
+        <w:t xml:space="preserve">System (6) is solved </w:t>
+      </w:r>
+      <w:r>
+        <w:rPr>
+          <w:sz w:val="28"/>
+          <w:szCs w:val="28"/>
+        </w:rPr>
+        <w:t>easily</w:t>
+      </w:r>
+      <w:r>
+        <w:rPr>
+          <w:sz w:val="28"/>
+          <w:szCs w:val="28"/>
+        </w:rPr>
+        <w:t xml:space="preserve">, using </w:t>
+      </w:r>
+      <w:r>
+        <w:rPr>
+          <w:sz w:val="28"/>
+          <w:szCs w:val="28"/>
+        </w:rPr>
+        <w:t xml:space="preserve">the </w:t>
+      </w:r>
+      <w:r>
+        <w:rPr>
+          <w:sz w:val="28"/>
+          <w:szCs w:val="28"/>
+        </w:rPr>
+        <w:t xml:space="preserve">substitution </w:t>
       </w:r>
       <w:r>
         <w:rPr>
@@ -1415,15 +1815,29 @@
           <v:shape id="_x0000_i1050" type="#_x0000_t75" style="width:63pt;height:21pt" o:ole="">
             <v:imagedata r:id="rId57" o:title=""/>
           </v:shape>
-          <o:OLEObject Type="Embed" ProgID="Equation.DSMT4" ShapeID="_x0000_i1050" DrawAspect="Content" ObjectID="_1563783518" r:id="rId58"/>
-        </w:object>
-      </w:r>
-      <w:r>
-        <w:rPr>
-          <w:sz w:val="28"/>
-          <w:szCs w:val="28"/>
-        </w:rPr>
-        <w:t xml:space="preserve">. Then equation for </w:t>
+          <o:OLEObject Type="Embed" ProgID="Equation.DSMT4" ShapeID="_x0000_i1050" DrawAspect="Content" ObjectID="_1563870342" r:id="rId58"/>
+        </w:object>
+      </w:r>
+      <w:r>
+        <w:rPr>
+          <w:sz w:val="28"/>
+          <w:szCs w:val="28"/>
+        </w:rPr>
+        <w:t xml:space="preserve">. Then </w:t>
+      </w:r>
+      <w:r>
+        <w:rPr>
+          <w:sz w:val="28"/>
+          <w:szCs w:val="28"/>
+        </w:rPr>
+        <w:t xml:space="preserve">the </w:t>
+      </w:r>
+      <w:r>
+        <w:rPr>
+          <w:sz w:val="28"/>
+          <w:szCs w:val="28"/>
+        </w:rPr>
+        <w:t xml:space="preserve">equation for </w:t>
       </w:r>
       <w:r>
         <w:rPr>
@@ -1435,7 +1849,7 @@
           <v:shape id="_x0000_i1051" type="#_x0000_t75" style="width:13.5pt;height:21pt" o:ole="">
             <v:imagedata r:id="rId59" o:title=""/>
           </v:shape>
-          <o:OLEObject Type="Embed" ProgID="Equation.DSMT4" ShapeID="_x0000_i1051" DrawAspect="Content" ObjectID="_1563783519" r:id="rId60"/>
+          <o:OLEObject Type="Embed" ProgID="Equation.DSMT4" ShapeID="_x0000_i1051" DrawAspect="Content" ObjectID="_1563870343" r:id="rId60"/>
         </w:object>
       </w:r>
       <w:r>
@@ -1444,6 +1858,13 @@
           <w:szCs w:val="28"/>
         </w:rPr>
         <w:t xml:space="preserve"> is as follows</w:t>
+      </w:r>
+      <w:r>
+        <w:rPr>
+          <w:sz w:val="28"/>
+          <w:szCs w:val="28"/>
+        </w:rPr>
+        <w:t>:</w:t>
       </w:r>
     </w:p>
     <w:p>
@@ -1473,7 +1894,7 @@
           <v:shape id="_x0000_i1052" type="#_x0000_t75" style="width:116.25pt;height:24.75pt" o:ole="">
             <v:imagedata r:id="rId61" o:title=""/>
           </v:shape>
-          <o:OLEObject Type="Embed" ProgID="Equation.DSMT4" ShapeID="_x0000_i1052" DrawAspect="Content" ObjectID="_1563783520" r:id="rId62"/>
+          <o:OLEObject Type="Embed" ProgID="Equation.DSMT4" ShapeID="_x0000_i1052" DrawAspect="Content" ObjectID="_1563870344" r:id="rId62"/>
         </w:object>
       </w:r>
       <w:r>
@@ -1513,7 +1934,21 @@
           <w:sz w:val="28"/>
           <w:szCs w:val="28"/>
         </w:rPr>
-        <w:t>and has the obvious solution:</w:t>
+        <w:t xml:space="preserve">and has </w:t>
+      </w:r>
+      <w:r>
+        <w:rPr>
+          <w:sz w:val="28"/>
+          <w:szCs w:val="28"/>
+        </w:rPr>
+        <w:t>an</w:t>
+      </w:r>
+      <w:r>
+        <w:rPr>
+          <w:sz w:val="28"/>
+          <w:szCs w:val="28"/>
+        </w:rPr>
+        <w:t xml:space="preserve"> obvious solution:</w:t>
       </w:r>
     </w:p>
     <w:p>
@@ -1536,7 +1971,7 @@
           <v:shape id="_x0000_i1053" type="#_x0000_t75" style="width:131.25pt;height:24.75pt" o:ole="">
             <v:imagedata r:id="rId63" o:title=""/>
           </v:shape>
-          <o:OLEObject Type="Embed" ProgID="Equation.DSMT4" ShapeID="_x0000_i1053" DrawAspect="Content" ObjectID="_1563783521" r:id="rId64"/>
+          <o:OLEObject Type="Embed" ProgID="Equation.DSMT4" ShapeID="_x0000_i1053" DrawAspect="Content" ObjectID="_1563870345" r:id="rId64"/>
         </w:object>
       </w:r>
       <w:r>
@@ -1602,6 +2037,14 @@
           <w:szCs w:val="28"/>
         </w:rPr>
       </w:pPr>
+      <w:r>
+        <w:rPr>
+          <w:sz w:val="28"/>
+          <w:szCs w:val="28"/>
+        </w:rPr>
+        <w:lastRenderedPageBreak/>
+        <w:t xml:space="preserve">      </w:t>
+      </w:r>
       <w:r>
         <w:rPr>
           <w:position w:val="-24"/>
@@ -1612,7 +2055,7 @@
           <v:shape id="_x0000_i1054" type="#_x0000_t75" style="width:356.25pt;height:44.25pt" o:ole="">
             <v:imagedata r:id="rId65" o:title=""/>
           </v:shape>
-          <o:OLEObject Type="Embed" ProgID="Equation.DSMT4" ShapeID="_x0000_i1054" DrawAspect="Content" ObjectID="_1563783522" r:id="rId66"/>
+          <o:OLEObject Type="Embed" ProgID="Equation.DSMT4" ShapeID="_x0000_i1054" DrawAspect="Content" ObjectID="_1563870346" r:id="rId66"/>
         </w:object>
       </w:r>
       <w:r>
@@ -1650,7 +2093,7 @@
           <v:shape id="_x0000_i1055" type="#_x0000_t75" style="width:295.5pt;height:24.75pt" o:ole="">
             <v:imagedata r:id="rId67" o:title=""/>
           </v:shape>
-          <o:OLEObject Type="Embed" ProgID="Equation.DSMT4" ShapeID="_x0000_i1055" DrawAspect="Content" ObjectID="_1563783523" r:id="rId68"/>
+          <o:OLEObject Type="Embed" ProgID="Equation.DSMT4" ShapeID="_x0000_i1055" DrawAspect="Content" ObjectID="_1563870347" r:id="rId68"/>
         </w:object>
       </w:r>
       <w:r>
@@ -1676,7 +2119,6 @@
           <w:sz w:val="28"/>
           <w:szCs w:val="28"/>
         </w:rPr>
-        <w:lastRenderedPageBreak/>
         <w:drawing>
           <wp:anchor distT="0" distB="0" distL="114300" distR="114300" simplePos="0" relativeHeight="251664384" behindDoc="0" locked="0" layoutInCell="1" allowOverlap="1">
             <wp:simplePos x="0" y="0"/>
@@ -1758,7 +2200,7 @@
           <v:shape id="_x0000_i1056" type="#_x0000_t75" style="width:98.25pt;height:24pt" o:ole="">
             <v:imagedata r:id="rId70" o:title=""/>
           </v:shape>
-          <o:OLEObject Type="Embed" ProgID="Equation.DSMT4" ShapeID="_x0000_i1056" DrawAspect="Content" ObjectID="_1563783524" r:id="rId71"/>
+          <o:OLEObject Type="Embed" ProgID="Equation.DSMT4" ShapeID="_x0000_i1056" DrawAspect="Content" ObjectID="_1563870348" r:id="rId71"/>
         </w:object>
       </w:r>
       <w:r>
@@ -1778,7 +2220,7 @@
           <v:shape id="_x0000_i1057" type="#_x0000_t75" style="width:15.75pt;height:19.5pt" o:ole="">
             <v:imagedata r:id="rId72" o:title=""/>
           </v:shape>
-          <o:OLEObject Type="Embed" ProgID="Equation.DSMT4" ShapeID="_x0000_i1057" DrawAspect="Content" ObjectID="_1563783525" r:id="rId73"/>
+          <o:OLEObject Type="Embed" ProgID="Equation.DSMT4" ShapeID="_x0000_i1057" DrawAspect="Content" ObjectID="_1563870349" r:id="rId73"/>
         </w:object>
       </w:r>
       <w:r>
@@ -1793,7 +2235,28 @@
           <w:sz w:val="28"/>
           <w:szCs w:val="28"/>
         </w:rPr>
-        <w:t>Left Figure shows that in area of magnetization (</w:t>
+        <w:t>On the l</w:t>
+      </w:r>
+      <w:r>
+        <w:rPr>
+          <w:sz w:val="28"/>
+          <w:szCs w:val="28"/>
+        </w:rPr>
+        <w:t xml:space="preserve">eft Figure shows that in </w:t>
+      </w:r>
+      <w:r>
+        <w:rPr>
+          <w:sz w:val="28"/>
+          <w:szCs w:val="28"/>
+        </w:rPr>
+        <w:t xml:space="preserve">the </w:t>
+      </w:r>
+      <w:r>
+        <w:rPr>
+          <w:sz w:val="28"/>
+          <w:szCs w:val="28"/>
+        </w:rPr>
+        <w:t>area of magnetization (</w:t>
       </w:r>
       <w:r>
         <w:rPr>
@@ -1805,7 +2268,7 @@
           <v:shape id="_x0000_i1058" type="#_x0000_t75" style="width:45pt;height:21pt" o:ole="">
             <v:imagedata r:id="rId74" o:title=""/>
           </v:shape>
-          <o:OLEObject Type="Embed" ProgID="Equation.DSMT4" ShapeID="_x0000_i1058" DrawAspect="Content" ObjectID="_1563783526" r:id="rId75"/>
+          <o:OLEObject Type="Embed" ProgID="Equation.DSMT4" ShapeID="_x0000_i1058" DrawAspect="Content" ObjectID="_1563870350" r:id="rId75"/>
         </w:object>
       </w:r>
       <w:r>
@@ -1825,15 +2288,15 @@
           <v:shape id="_x0000_i1059" type="#_x0000_t75" style="width:17.25pt;height:17.25pt" o:ole="">
             <v:imagedata r:id="rId76" o:title=""/>
           </v:shape>
-          <o:OLEObject Type="Embed" ProgID="Equation.DSMT4" ShapeID="_x0000_i1059" DrawAspect="Content" ObjectID="_1563783527" r:id="rId77"/>
-        </w:object>
-      </w:r>
-      <w:r>
-        <w:rPr>
-          <w:sz w:val="28"/>
-          <w:szCs w:val="28"/>
-        </w:rPr>
-        <w:t xml:space="preserve"> is varies insignificantly and is close to the </w:t>
+          <o:OLEObject Type="Embed" ProgID="Equation.DSMT4" ShapeID="_x0000_i1059" DrawAspect="Content" ObjectID="_1563870351" r:id="rId77"/>
+        </w:object>
+      </w:r>
+      <w:r>
+        <w:rPr>
+          <w:sz w:val="28"/>
+          <w:szCs w:val="28"/>
+        </w:rPr>
+        <w:t xml:space="preserve"> varies insignificantly and is close to the </w:t>
       </w:r>
       <w:proofErr w:type="spellStart"/>
       <w:r>
@@ -1849,7 +2312,21 @@
           <w:sz w:val="28"/>
           <w:szCs w:val="28"/>
         </w:rPr>
-        <w:t xml:space="preserve"> frequency. Relations (9) means the similar behavior of the frequencies </w:t>
+        <w:t xml:space="preserve"> frequency. Relations (9) </w:t>
+      </w:r>
+      <w:r>
+        <w:rPr>
+          <w:sz w:val="28"/>
+          <w:szCs w:val="28"/>
+        </w:rPr>
+        <w:t>indicate a</w:t>
+      </w:r>
+      <w:r>
+        <w:rPr>
+          <w:sz w:val="28"/>
+          <w:szCs w:val="28"/>
+        </w:rPr>
+        <w:t xml:space="preserve"> similar behavior of the frequencies </w:t>
       </w:r>
       <w:r>
         <w:rPr>
@@ -1861,7 +2338,7 @@
           <v:shape id="_x0000_i1060" type="#_x0000_t75" style="width:21pt;height:24pt" o:ole="">
             <v:imagedata r:id="rId78" o:title=""/>
           </v:shape>
-          <o:OLEObject Type="Embed" ProgID="Equation.DSMT4" ShapeID="_x0000_i1060" DrawAspect="Content" ObjectID="_1563783528" r:id="rId79"/>
+          <o:OLEObject Type="Embed" ProgID="Equation.DSMT4" ShapeID="_x0000_i1060" DrawAspect="Content" ObjectID="_1563870352" r:id="rId79"/>
         </w:object>
       </w:r>
       <w:r>
@@ -1947,7 +2424,7 @@
           <w:sz w:val="28"/>
           <w:szCs w:val="28"/>
         </w:rPr>
-        <w:t xml:space="preserve">s the following solution of </w:t>
+        <w:t xml:space="preserve"> the following solution of </w:t>
       </w:r>
       <w:r>
         <w:rPr>
@@ -1983,7 +2460,7 @@
           <v:shape id="_x0000_i1061" type="#_x0000_t75" style="width:365.25pt;height:168pt" o:ole="">
             <v:imagedata r:id="rId80" o:title=""/>
           </v:shape>
-          <o:OLEObject Type="Embed" ProgID="Equation.DSMT4" ShapeID="_x0000_i1061" DrawAspect="Content" ObjectID="_1563783529" r:id="rId81"/>
+          <o:OLEObject Type="Embed" ProgID="Equation.DSMT4" ShapeID="_x0000_i1061" DrawAspect="Content" ObjectID="_1563870353" r:id="rId81"/>
         </w:object>
       </w:r>
       <w:r>
@@ -2028,22 +2505,15 @@
           <v:shape id="_x0000_i1062" type="#_x0000_t75" style="width:85.5pt;height:23.25pt" o:ole="">
             <v:imagedata r:id="rId82" o:title=""/>
           </v:shape>
-          <o:OLEObject Type="Embed" ProgID="Equation.DSMT4" ShapeID="_x0000_i1062" DrawAspect="Content" ObjectID="_1563783530" r:id="rId83"/>
-        </w:object>
-      </w:r>
-      <w:r>
-        <w:rPr>
-          <w:sz w:val="28"/>
-          <w:szCs w:val="28"/>
-        </w:rPr>
-        <w:t xml:space="preserve"> and to</w:t>
-      </w:r>
-      <w:r>
-        <w:rPr>
-          <w:sz w:val="28"/>
-          <w:szCs w:val="28"/>
-        </w:rPr>
-        <w:t xml:space="preserve"> </w:t>
+          <o:OLEObject Type="Embed" ProgID="Equation.DSMT4" ShapeID="_x0000_i1062" DrawAspect="Content" ObjectID="_1563870354" r:id="rId83"/>
+        </w:object>
+      </w:r>
+      <w:r>
+        <w:rPr>
+          <w:sz w:val="28"/>
+          <w:szCs w:val="28"/>
+        </w:rPr>
+        <w:t xml:space="preserve"> and</w:t>
       </w:r>
       <w:r>
         <w:rPr>
@@ -2051,7 +2521,23 @@
           <w:szCs w:val="28"/>
           <w:lang w:val="en"/>
         </w:rPr>
-        <w:t>use, without violating the generality of the examination, the following initial conditions</w:t>
+        <w:t xml:space="preserve">, without violating the generality of the examination, </w:t>
+      </w:r>
+      <w:r>
+        <w:rPr>
+          <w:sz w:val="28"/>
+          <w:szCs w:val="28"/>
+          <w:lang w:val="en"/>
+        </w:rPr>
+        <w:t xml:space="preserve">to use </w:t>
+      </w:r>
+      <w:r>
+        <w:rPr>
+          <w:sz w:val="28"/>
+          <w:szCs w:val="28"/>
+          <w:lang w:val="en"/>
+        </w:rPr>
+        <w:t>the following initial conditions</w:t>
       </w:r>
       <w:r>
         <w:rPr>
@@ -2089,7 +2575,7 @@
           <v:shape id="_x0000_i1063" type="#_x0000_t75" style="width:300pt;height:23.25pt" o:ole="">
             <v:imagedata r:id="rId84" o:title=""/>
           </v:shape>
-          <o:OLEObject Type="Embed" ProgID="Equation.DSMT4" ShapeID="_x0000_i1063" DrawAspect="Content" ObjectID="_1563783531" r:id="rId85"/>
+          <o:OLEObject Type="Embed" ProgID="Equation.DSMT4" ShapeID="_x0000_i1063" DrawAspect="Content" ObjectID="_1563870355" r:id="rId85"/>
         </w:object>
       </w:r>
       <w:r>
@@ -2129,7 +2615,42 @@
           <w:sz w:val="28"/>
           <w:szCs w:val="28"/>
         </w:rPr>
-        <w:t xml:space="preserve"> Than equations (10) have very simple form:</w:t>
+        <w:t xml:space="preserve"> The</w:t>
+      </w:r>
+      <w:r>
+        <w:rPr>
+          <w:sz w:val="28"/>
+          <w:szCs w:val="28"/>
+        </w:rPr>
+        <w:t>n e</w:t>
+      </w:r>
+      <w:r>
+        <w:rPr>
+          <w:sz w:val="28"/>
+          <w:szCs w:val="28"/>
+        </w:rPr>
+        <w:t>xpress</w:t>
+      </w:r>
+      <w:r>
+        <w:rPr>
+          <w:sz w:val="28"/>
+          <w:szCs w:val="28"/>
+        </w:rPr>
+        <w:t xml:space="preserve">ions (10) have </w:t>
+      </w:r>
+      <w:r>
+        <w:rPr>
+          <w:sz w:val="28"/>
+          <w:szCs w:val="28"/>
+        </w:rPr>
+        <w:t xml:space="preserve">a </w:t>
+      </w:r>
+      <w:r>
+        <w:rPr>
+          <w:sz w:val="28"/>
+          <w:szCs w:val="28"/>
+        </w:rPr>
+        <w:t>very simple form:</w:t>
       </w:r>
     </w:p>
     <w:p>
@@ -2152,7 +2673,7 @@
           <v:shape id="_x0000_i1064" type="#_x0000_t75" style="width:336pt;height:93pt" o:ole="">
             <v:imagedata r:id="rId86" o:title=""/>
           </v:shape>
-          <o:OLEObject Type="Embed" ProgID="Equation.DSMT4" ShapeID="_x0000_i1064" DrawAspect="Content" ObjectID="_1563783532" r:id="rId87"/>
+          <o:OLEObject Type="Embed" ProgID="Equation.DSMT4" ShapeID="_x0000_i1064" DrawAspect="Content" ObjectID="_1563870356" r:id="rId87"/>
         </w:object>
       </w:r>
       <w:r>
@@ -2178,7 +2699,14 @@
           <w:sz w:val="28"/>
           <w:szCs w:val="28"/>
         </w:rPr>
-        <w:t xml:space="preserve">Equations (12) show very </w:t>
+        <w:t>Rel</w:t>
+      </w:r>
+      <w:r>
+        <w:rPr>
+          <w:sz w:val="28"/>
+          <w:szCs w:val="28"/>
+        </w:rPr>
+        <w:t xml:space="preserve">ations (12) show very </w:t>
       </w:r>
       <w:r>
         <w:rPr>
@@ -2199,6 +2727,13 @@
           <w:sz w:val="28"/>
           <w:szCs w:val="28"/>
         </w:rPr>
+        <w:t xml:space="preserve">of </w:t>
+      </w:r>
+      <w:r>
+        <w:rPr>
+          <w:sz w:val="28"/>
+          <w:szCs w:val="28"/>
+        </w:rPr>
         <w:t xml:space="preserve">the trajectory </w:t>
       </w:r>
       <w:r>
@@ -2206,7 +2741,21 @@
           <w:sz w:val="28"/>
           <w:szCs w:val="28"/>
         </w:rPr>
-        <w:t>of electron on level of its magnetizing</w:t>
+        <w:t>of electron on</w:t>
+      </w:r>
+      <w:r>
+        <w:rPr>
+          <w:sz w:val="28"/>
+          <w:szCs w:val="28"/>
+        </w:rPr>
+        <w:t xml:space="preserve"> the</w:t>
+      </w:r>
+      <w:r>
+        <w:rPr>
+          <w:sz w:val="28"/>
+          <w:szCs w:val="28"/>
+        </w:rPr>
+        <w:t xml:space="preserve"> level of its magnetizing</w:t>
       </w:r>
       <w:r>
         <w:rPr>
@@ -2225,7 +2774,7 @@
           <v:shape id="_x0000_i1065" type="#_x0000_t75" style="width:67.5pt;height:23.25pt" o:ole="">
             <v:imagedata r:id="rId88" o:title=""/>
           </v:shape>
-          <o:OLEObject Type="Embed" ProgID="Equation.DSMT4" ShapeID="_x0000_i1065" DrawAspect="Content" ObjectID="_1563783533" r:id="rId89"/>
+          <o:OLEObject Type="Embed" ProgID="Equation.DSMT4" ShapeID="_x0000_i1065" DrawAspect="Content" ObjectID="_1563870357" r:id="rId89"/>
         </w:object>
       </w:r>
       <w:r>
@@ -2234,6 +2783,13 @@
           <w:szCs w:val="28"/>
         </w:rPr>
         <w:t xml:space="preserve"> depend on </w:t>
+      </w:r>
+      <w:r>
+        <w:rPr>
+          <w:sz w:val="28"/>
+          <w:szCs w:val="28"/>
+        </w:rPr>
+        <w:t xml:space="preserve">the </w:t>
       </w:r>
       <w:r>
         <w:rPr>
@@ -2259,7 +2815,7 @@
           <v:shape id="_x0000_i1066" type="#_x0000_t75" style="width:15pt;height:19.5pt" o:ole="">
             <v:imagedata r:id="rId90" o:title=""/>
           </v:shape>
-          <o:OLEObject Type="Embed" ProgID="Equation.DSMT4" ShapeID="_x0000_i1066" DrawAspect="Content" ObjectID="_1563783534" r:id="rId91"/>
+          <o:OLEObject Type="Embed" ProgID="Equation.DSMT4" ShapeID="_x0000_i1066" DrawAspect="Content" ObjectID="_1563870358" r:id="rId91"/>
         </w:object>
       </w:r>
       <w:r>
@@ -2285,7 +2841,6 @@
           <w:sz w:val="28"/>
           <w:szCs w:val="28"/>
         </w:rPr>
-        <w:lastRenderedPageBreak/>
         <w:drawing>
           <wp:anchor distT="0" distB="0" distL="114300" distR="114300" simplePos="0" relativeHeight="251665408" behindDoc="0" locked="0" layoutInCell="1" allowOverlap="1">
             <wp:simplePos x="0" y="0"/>
@@ -2355,7 +2910,49 @@
           <w:sz w:val="28"/>
           <w:szCs w:val="28"/>
         </w:rPr>
-        <w:t xml:space="preserve">In corresponding with condition (4) electron is magnetized </w:t>
+        <w:t xml:space="preserve">In </w:t>
+      </w:r>
+      <w:r>
+        <w:rPr>
+          <w:sz w:val="28"/>
+          <w:szCs w:val="28"/>
+        </w:rPr>
+        <w:t>accordance</w:t>
+      </w:r>
+      <w:r>
+        <w:rPr>
+          <w:sz w:val="28"/>
+          <w:szCs w:val="28"/>
+        </w:rPr>
+        <w:t xml:space="preserve"> with</w:t>
+      </w:r>
+      <w:r>
+        <w:rPr>
+          <w:sz w:val="28"/>
+          <w:szCs w:val="28"/>
+        </w:rPr>
+        <w:t xml:space="preserve"> the</w:t>
+      </w:r>
+      <w:r>
+        <w:rPr>
+          <w:sz w:val="28"/>
+          <w:szCs w:val="28"/>
+        </w:rPr>
+        <w:t xml:space="preserve"> condition (4) </w:t>
+      </w:r>
+      <w:r>
+        <w:rPr>
+          <w:sz w:val="28"/>
+          <w:szCs w:val="28"/>
+        </w:rPr>
+        <w:t xml:space="preserve">the </w:t>
+      </w:r>
+      <w:r>
+        <w:rPr>
+          <w:sz w:val="28"/>
+          <w:szCs w:val="28"/>
+        </w:rPr>
+        <w:t xml:space="preserve">electron is magnetized </w:t>
       </w:r>
       <w:r>
         <w:rPr>
@@ -2367,15 +2964,36 @@
           <v:shape id="_x0000_i1067" type="#_x0000_t75" style="width:36pt;height:21pt" o:ole="">
             <v:imagedata r:id="rId93" o:title=""/>
           </v:shape>
-          <o:OLEObject Type="Embed" ProgID="Equation.DSMT4" ShapeID="_x0000_i1067" DrawAspect="Content" ObjectID="_1563783535" r:id="rId94"/>
-        </w:object>
-      </w:r>
-      <w:r>
-        <w:rPr>
-          <w:sz w:val="28"/>
-          <w:szCs w:val="28"/>
-        </w:rPr>
-        <w:t xml:space="preserve"> and in opposite case </w:t>
+          <o:OLEObject Type="Embed" ProgID="Equation.DSMT4" ShapeID="_x0000_i1067" DrawAspect="Content" ObjectID="_1563870359" r:id="rId94"/>
+        </w:object>
+      </w:r>
+      <w:r>
+        <w:rPr>
+          <w:sz w:val="28"/>
+          <w:szCs w:val="28"/>
+        </w:rPr>
+        <w:t xml:space="preserve"> while</w:t>
+      </w:r>
+      <w:r>
+        <w:rPr>
+          <w:sz w:val="28"/>
+          <w:szCs w:val="28"/>
+        </w:rPr>
+        <w:t xml:space="preserve"> in</w:t>
+      </w:r>
+      <w:r>
+        <w:rPr>
+          <w:sz w:val="28"/>
+          <w:szCs w:val="28"/>
+        </w:rPr>
+        <w:t xml:space="preserve"> the </w:t>
+      </w:r>
+      <w:r>
+        <w:rPr>
+          <w:sz w:val="28"/>
+          <w:szCs w:val="28"/>
+        </w:rPr>
+        <w:t xml:space="preserve">opposite case </w:t>
       </w:r>
       <w:r>
         <w:rPr>
@@ -2394,14 +3012,26 @@
           <w:szCs w:val="28"/>
         </w:rPr>
       </w:pPr>
-      <w:bookmarkStart w:id="0" w:name="_GoBack"/>
-      <w:bookmarkEnd w:id="0"/>
-      <w:r>
-        <w:rPr>
-          <w:sz w:val="28"/>
-          <w:szCs w:val="28"/>
-        </w:rPr>
-        <w:t>Left F</w:t>
+      <w:r>
+        <w:rPr>
+          <w:sz w:val="28"/>
+          <w:szCs w:val="28"/>
+        </w:rPr>
+        <w:t>T</w:t>
+      </w:r>
+      <w:r>
+        <w:rPr>
+          <w:sz w:val="28"/>
+          <w:szCs w:val="28"/>
+        </w:rPr>
+        <w:t>he l</w:t>
+      </w:r>
+      <w:r>
+        <w:rPr>
+          <w:sz w:val="28"/>
+          <w:szCs w:val="28"/>
+        </w:rPr>
+        <w:t>eft F</w:t>
       </w:r>
       <w:r>
         <w:rPr>
@@ -2415,7 +3045,21 @@
           <w:sz w:val="28"/>
           <w:szCs w:val="28"/>
         </w:rPr>
-        <w:t xml:space="preserve">with first turn for different value of </w:t>
+        <w:t xml:space="preserve">with first turn for </w:t>
+      </w:r>
+      <w:r>
+        <w:rPr>
+          <w:sz w:val="28"/>
+          <w:szCs w:val="28"/>
+        </w:rPr>
+        <w:t xml:space="preserve">the </w:t>
+      </w:r>
+      <w:r>
+        <w:rPr>
+          <w:sz w:val="28"/>
+          <w:szCs w:val="28"/>
+        </w:rPr>
+        <w:t xml:space="preserve">different value of </w:t>
       </w:r>
       <w:r>
         <w:rPr>
@@ -2427,7 +3071,7 @@
           <v:shape id="_x0000_i1068" type="#_x0000_t75" style="width:15pt;height:19.5pt" o:ole="">
             <v:imagedata r:id="rId90" o:title=""/>
           </v:shape>
-          <o:OLEObject Type="Embed" ProgID="Equation.DSMT4" ShapeID="_x0000_i1068" DrawAspect="Content" ObjectID="_1563783536" r:id="rId95"/>
+          <o:OLEObject Type="Embed" ProgID="Equation.DSMT4" ShapeID="_x0000_i1068" DrawAspect="Content" ObjectID="_1563870360" r:id="rId95"/>
         </w:object>
       </w:r>
       <w:r>
@@ -2463,14 +3107,14 @@
           <w:sz w:val="28"/>
           <w:szCs w:val="28"/>
         </w:rPr>
-        <w:t>ws that the trajectory of  nonma</w:t>
-      </w:r>
-      <w:r>
-        <w:rPr>
-          <w:sz w:val="28"/>
-          <w:szCs w:val="28"/>
-        </w:rPr>
-        <w:t xml:space="preserve">gnetized electron very significant differs from </w:t>
+        <w:t xml:space="preserve">ws that the trajectory of  </w:t>
+      </w:r>
+      <w:r>
+        <w:rPr>
+          <w:sz w:val="28"/>
+          <w:szCs w:val="28"/>
+        </w:rPr>
+        <w:t xml:space="preserve">a </w:t>
       </w:r>
       <w:proofErr w:type="spellStart"/>
       <w:r>
@@ -2478,6 +3122,43 @@
           <w:sz w:val="28"/>
           <w:szCs w:val="28"/>
         </w:rPr>
+        <w:t>nonma</w:t>
+      </w:r>
+      <w:r>
+        <w:rPr>
+          <w:sz w:val="28"/>
+          <w:szCs w:val="28"/>
+        </w:rPr>
+        <w:t>gnetized</w:t>
+      </w:r>
+      <w:proofErr w:type="spellEnd"/>
+      <w:r>
+        <w:rPr>
+          <w:sz w:val="28"/>
+          <w:szCs w:val="28"/>
+        </w:rPr>
+        <w:t xml:space="preserve"> electron significant</w:t>
+      </w:r>
+      <w:r>
+        <w:rPr>
+          <w:sz w:val="28"/>
+          <w:szCs w:val="28"/>
+        </w:rPr>
+        <w:t>ly</w:t>
+      </w:r>
+      <w:r>
+        <w:rPr>
+          <w:sz w:val="28"/>
+          <w:szCs w:val="28"/>
+        </w:rPr>
+        <w:t xml:space="preserve"> differs from </w:t>
+      </w:r>
+      <w:proofErr w:type="spellStart"/>
+      <w:r>
+        <w:rPr>
+          <w:sz w:val="28"/>
+          <w:szCs w:val="28"/>
+        </w:rPr>
         <w:t>Larmor</w:t>
       </w:r>
       <w:proofErr w:type="spellEnd"/>
@@ -2500,7 +3181,21 @@
           <w:sz w:val="28"/>
           <w:szCs w:val="28"/>
         </w:rPr>
-        <w:t>his difference rapidly decreases with increasing impact parameter and at values still lower than the critical value practically disappears</w:t>
+        <w:t>his difference r</w:t>
+      </w:r>
+      <w:r>
+        <w:rPr>
+          <w:sz w:val="28"/>
+          <w:szCs w:val="28"/>
+        </w:rPr>
+        <w:t>apidly decreases with an increase in the</w:t>
+      </w:r>
+      <w:r>
+        <w:rPr>
+          <w:sz w:val="28"/>
+          <w:szCs w:val="28"/>
+        </w:rPr>
+        <w:t xml:space="preserve"> impact parameter and at values still lower than the critical value practically disappears</w:t>
       </w:r>
       <w:r>
         <w:rPr>
@@ -2519,7 +3214,7 @@
           <v:shape id="_x0000_i1069" type="#_x0000_t75" style="width:48.75pt;height:21pt" o:ole="">
             <v:imagedata r:id="rId96" o:title=""/>
           </v:shape>
-          <o:OLEObject Type="Embed" ProgID="Equation.DSMT4" ShapeID="_x0000_i1069" DrawAspect="Content" ObjectID="_1563783537" r:id="rId97"/>
+          <o:OLEObject Type="Embed" ProgID="Equation.DSMT4" ShapeID="_x0000_i1069" DrawAspect="Content" ObjectID="_1563870361" r:id="rId97"/>
         </w:object>
       </w:r>
       <w:r>
@@ -2544,7 +3239,28 @@
           <w:sz w:val="28"/>
           <w:szCs w:val="28"/>
         </w:rPr>
-        <w:t xml:space="preserve">Next Figures </w:t>
+        <w:t>The n</w:t>
+      </w:r>
+      <w:r>
+        <w:rPr>
+          <w:sz w:val="28"/>
+          <w:szCs w:val="28"/>
+        </w:rPr>
+        <w:t xml:space="preserve">ext </w:t>
+      </w:r>
+      <w:r>
+        <w:rPr>
+          <w:sz w:val="28"/>
+          <w:szCs w:val="28"/>
+        </w:rPr>
+        <w:t xml:space="preserve">set of </w:t>
+      </w:r>
+      <w:r>
+        <w:rPr>
+          <w:sz w:val="28"/>
+          <w:szCs w:val="28"/>
+        </w:rPr>
+        <w:t xml:space="preserve">Figures </w:t>
       </w:r>
       <w:r>
         <w:rPr>
@@ -2552,6 +3268,13 @@
           <w:szCs w:val="28"/>
         </w:rPr>
         <w:t>demonstrate</w:t>
+      </w:r>
+      <w:r>
+        <w:rPr>
+          <w:sz w:val="28"/>
+          <w:szCs w:val="28"/>
+        </w:rPr>
+        <w:t>s the</w:t>
       </w:r>
       <w:r>
         <w:rPr>
@@ -2570,7 +3293,7 @@
           <v:shape id="_x0000_i1070" type="#_x0000_t75" style="width:43.5pt;height:21pt" o:ole="">
             <v:imagedata r:id="rId98" o:title=""/>
           </v:shape>
-          <o:OLEObject Type="Embed" ProgID="Equation.DSMT4" ShapeID="_x0000_i1070" DrawAspect="Content" ObjectID="_1563783538" r:id="rId99"/>
+          <o:OLEObject Type="Embed" ProgID="Equation.DSMT4" ShapeID="_x0000_i1070" DrawAspect="Content" ObjectID="_1563870362" r:id="rId99"/>
         </w:object>
       </w:r>
       <w:r>
@@ -2736,6 +3459,7 @@
           <w:sz w:val="28"/>
           <w:szCs w:val="28"/>
         </w:rPr>
+        <w:lastRenderedPageBreak/>
         <w:t xml:space="preserve">   </w:t>
       </w:r>
       <w:r>
@@ -2863,8 +3587,7 @@
           <w:sz w:val="28"/>
           <w:szCs w:val="28"/>
         </w:rPr>
-        <w:lastRenderedPageBreak/>
-        <w:t xml:space="preserve">It can be seen, that the radial size of trajectory </w:t>
+        <w:t xml:space="preserve">It can be seen that the radial size of trajectory </w:t>
       </w:r>
       <w:r>
         <w:rPr>
@@ -2873,10 +3596,10 @@
           <w:szCs w:val="28"/>
         </w:rPr>
         <w:object w:dxaOrig="2020" w:dyaOrig="440">
-          <v:shape id="_x0000_i1074" type="#_x0000_t75" style="width:129pt;height:29.25pt" o:ole="">
+          <v:shape id="_x0000_i1071" type="#_x0000_t75" style="width:129pt;height:29.25pt" o:ole="">
             <v:imagedata r:id="rId104" o:title=""/>
           </v:shape>
-          <o:OLEObject Type="Embed" ProgID="Equation.DSMT4" ShapeID="_x0000_i1074" DrawAspect="Content" ObjectID="_1563783539" r:id="rId105"/>
+          <o:OLEObject Type="Embed" ProgID="Equation.DSMT4" ShapeID="_x0000_i1071" DrawAspect="Content" ObjectID="_1563870363" r:id="rId105"/>
         </w:object>
       </w:r>
       <w:r>
@@ -2911,10 +3634,10 @@
           <w:szCs w:val="28"/>
         </w:rPr>
         <w:object w:dxaOrig="5660" w:dyaOrig="880">
-          <v:shape id="_x0000_i1077" type="#_x0000_t75" style="width:362.25pt;height:57.75pt" o:ole="">
+          <v:shape id="_x0000_i1072" type="#_x0000_t75" style="width:362.25pt;height:57.75pt" o:ole="">
             <v:imagedata r:id="rId106" o:title=""/>
           </v:shape>
-          <o:OLEObject Type="Embed" ProgID="Equation.DSMT4" ShapeID="_x0000_i1077" DrawAspect="Content" ObjectID="_1563783540" r:id="rId107"/>
+          <o:OLEObject Type="Embed" ProgID="Equation.DSMT4" ShapeID="_x0000_i1072" DrawAspect="Content" ObjectID="_1563870364" r:id="rId107"/>
         </w:object>
       </w:r>
       <w:r>
@@ -2982,10 +3705,10 @@
           <w:szCs w:val="28"/>
         </w:rPr>
         <w:object w:dxaOrig="680" w:dyaOrig="320">
-          <v:shape id="_x0000_i1078" type="#_x0000_t75" style="width:43.5pt;height:21pt" o:ole="">
+          <v:shape id="_x0000_i1073" type="#_x0000_t75" style="width:43.5pt;height:21pt" o:ole="">
             <v:imagedata r:id="rId98" o:title=""/>
           </v:shape>
-          <o:OLEObject Type="Embed" ProgID="Equation.DSMT4" ShapeID="_x0000_i1078" DrawAspect="Content" ObjectID="_1563783541" r:id="rId108"/>
+          <o:OLEObject Type="Embed" ProgID="Equation.DSMT4" ShapeID="_x0000_i1073" DrawAspect="Content" ObjectID="_1563870365" r:id="rId108"/>
         </w:object>
       </w:r>
       <w:r>
@@ -3015,7 +3738,7 @@
     <w:p>
       <w:pPr>
         <w:spacing w:after="0"/>
-        <w:jc w:val="both"/>
+        <w:jc w:val="center"/>
         <w:rPr>
           <w:sz w:val="28"/>
           <w:szCs w:val="28"/>
@@ -3029,8 +3752,8 @@
         </w:rPr>
         <w:drawing>
           <wp:inline distT="0" distB="0" distL="0" distR="0">
-            <wp:extent cx="2990850" cy="2362594"/>
-            <wp:effectExtent l="0" t="0" r="0" b="0"/>
+            <wp:extent cx="2724150" cy="2151916"/>
+            <wp:effectExtent l="0" t="0" r="0" b="1270"/>
             <wp:docPr id="4" name="Picture 4"/>
             <wp:cNvGraphicFramePr>
               <a:graphicFrameLocks xmlns:a="http://schemas.openxmlformats.org/drawingml/2006/main" noChangeAspect="1"/>
@@ -3057,7 +3780,7 @@
                   <pic:spPr>
                     <a:xfrm>
                       <a:off x="0" y="0"/>
-                      <a:ext cx="2993276" cy="2364510"/>
+                      <a:ext cx="2735827" cy="2161140"/>
                     </a:xfrm>
                     <a:prstGeom prst="rect">
                       <a:avLst/>
@@ -3077,8 +3800,8 @@
         </w:rPr>
         <w:drawing>
           <wp:inline distT="0" distB="0" distL="0" distR="0">
-            <wp:extent cx="2933700" cy="2213294"/>
-            <wp:effectExtent l="0" t="0" r="0" b="0"/>
+            <wp:extent cx="2814918" cy="2123681"/>
+            <wp:effectExtent l="0" t="0" r="5080" b="0"/>
             <wp:docPr id="5" name="Picture 5"/>
             <wp:cNvGraphicFramePr>
               <a:graphicFrameLocks xmlns:a="http://schemas.openxmlformats.org/drawingml/2006/main" noChangeAspect="1"/>
@@ -3105,7 +3828,7 @@
                   <pic:spPr>
                     <a:xfrm>
                       <a:off x="0" y="0"/>
-                      <a:ext cx="2940716" cy="2218587"/>
+                      <a:ext cx="2843519" cy="2145259"/>
                     </a:xfrm>
                     <a:prstGeom prst="rect">
                       <a:avLst/>
@@ -3117,6 +3840,8 @@
           </wp:inline>
         </w:drawing>
       </w:r>
+      <w:bookmarkStart w:id="0" w:name="_GoBack"/>
+      <w:bookmarkEnd w:id="0"/>
     </w:p>
     <w:p>
       <w:pPr>
@@ -3139,7 +3864,21 @@
           <w:sz w:val="28"/>
           <w:szCs w:val="28"/>
         </w:rPr>
-        <w:t xml:space="preserve"> Figures </w:t>
+        <w:t xml:space="preserve"> </w:t>
+      </w:r>
+      <w:r>
+        <w:rPr>
+          <w:sz w:val="28"/>
+          <w:szCs w:val="28"/>
+        </w:rPr>
+        <w:t xml:space="preserve">these </w:t>
+      </w:r>
+      <w:r>
+        <w:rPr>
+          <w:sz w:val="28"/>
+          <w:szCs w:val="28"/>
+        </w:rPr>
+        <w:t xml:space="preserve">Figures </w:t>
       </w:r>
       <w:r>
         <w:rPr>
@@ -3153,14 +3892,42 @@
           <w:sz w:val="28"/>
           <w:szCs w:val="28"/>
         </w:rPr>
-        <w:t xml:space="preserve">of electron </w:t>
-      </w:r>
-      <w:r>
-        <w:rPr>
-          <w:sz w:val="28"/>
-          <w:szCs w:val="28"/>
-        </w:rPr>
-        <w:t>can be regarded as strong magnetized.</w:t>
+        <w:t xml:space="preserve">of </w:t>
+      </w:r>
+      <w:r>
+        <w:rPr>
+          <w:sz w:val="28"/>
+          <w:szCs w:val="28"/>
+        </w:rPr>
+        <w:t xml:space="preserve">the </w:t>
+      </w:r>
+      <w:r>
+        <w:rPr>
+          <w:sz w:val="28"/>
+          <w:szCs w:val="28"/>
+        </w:rPr>
+        <w:t xml:space="preserve">electron </w:t>
+      </w:r>
+      <w:r>
+        <w:rPr>
+          <w:sz w:val="28"/>
+          <w:szCs w:val="28"/>
+        </w:rPr>
+        <w:t>can be regarded as strong</w:t>
+      </w:r>
+      <w:r>
+        <w:rPr>
+          <w:sz w:val="28"/>
+          <w:szCs w:val="28"/>
+        </w:rPr>
+        <w:t>ly</w:t>
+      </w:r>
+      <w:r>
+        <w:rPr>
+          <w:sz w:val="28"/>
+          <w:szCs w:val="28"/>
+        </w:rPr>
+        <w:t xml:space="preserve"> magnetized.</w:t>
       </w:r>
     </w:p>
     <w:p>
@@ -3219,7 +3986,7 @@
           <w:sz w:val="28"/>
           <w:szCs w:val="28"/>
         </w:rPr>
-        <w:t xml:space="preserve">, much </w:t>
+        <w:t xml:space="preserve"> much </w:t>
       </w:r>
       <w:r>
         <w:rPr>
@@ -3239,10 +4006,10 @@
           <w:szCs w:val="28"/>
         </w:rPr>
         <w:object w:dxaOrig="420" w:dyaOrig="360">
-          <v:shape id="_x0000_i1071" type="#_x0000_t75" style="width:27pt;height:24pt" o:ole="">
+          <v:shape id="_x0000_i1074" type="#_x0000_t75" style="width:27pt;height:24pt" o:ole="">
             <v:imagedata r:id="rId111" o:title=""/>
           </v:shape>
-          <o:OLEObject Type="Embed" ProgID="Equation.DSMT4" ShapeID="_x0000_i1071" DrawAspect="Content" ObjectID="_1563783542" r:id="rId112"/>
+          <o:OLEObject Type="Embed" ProgID="Equation.DSMT4" ShapeID="_x0000_i1074" DrawAspect="Content" ObjectID="_1563870366" r:id="rId112"/>
         </w:object>
       </w:r>
       <w:r>
@@ -3279,7 +4046,17 @@
           <w:sz w:val="28"/>
           <w:szCs w:val="28"/>
         </w:rPr>
-        <w:t xml:space="preserve">parameter-dependent quantities, such as, for example, the friction force (acting on an ion moving in an electron medium), the critical value of the </w:t>
+        <w:t xml:space="preserve">parameter-dependent quantities, such as, for example, the friction force (acting </w:t>
+      </w:r>
+      <w:r>
+        <w:rPr>
+          <w:b/>
+          <w:color w:val="FF0000"/>
+          <w:sz w:val="28"/>
+          <w:szCs w:val="28"/>
+        </w:rPr>
+        <w:lastRenderedPageBreak/>
+        <w:t xml:space="preserve">on an ion moving in an electron medium), the critical value of the </w:t>
       </w:r>
       <w:r>
         <w:rPr>

</xml_diff>